<commit_message>
avence en el transcurso de la clase
</commit_message>
<xml_diff>
--- a/docs/TablaAnalisisDeRequerimientos.docx
+++ b/docs/TablaAnalisisDeRequerimientos.docx
@@ -270,59 +270,7 @@
                 <w:sz w:val="16"/>
                 <w:szCs w:val="16"/>
               </w:rPr>
-              <w:t xml:space="preserve">15 </w:t>
-            </w:r>
-            <w:r>
-              <w:rPr>
-                <w:rFonts w:ascii="Arial" w:eastAsia="Arial" w:hAnsi="Arial" w:cs="Arial"/>
-                <w:sz w:val="16"/>
-                <w:szCs w:val="16"/>
-              </w:rPr>
-              <w:t xml:space="preserve">requerimientos </w:t>
-            </w:r>
-            <w:proofErr w:type="gramStart"/>
-            <w:r>
-              <w:rPr>
-                <w:rFonts w:ascii="Arial" w:eastAsia="Arial" w:hAnsi="Arial" w:cs="Arial"/>
-                <w:sz w:val="16"/>
-                <w:szCs w:val="16"/>
-              </w:rPr>
-              <w:t>funcionales</w:t>
-            </w:r>
-            <w:r>
-              <w:rPr>
-                <w:rFonts w:ascii="Arial" w:eastAsia="Arial" w:hAnsi="Arial" w:cs="Arial"/>
-                <w:sz w:val="16"/>
-                <w:szCs w:val="16"/>
-              </w:rPr>
-              <w:t xml:space="preserve"> </w:t>
-            </w:r>
-            <w:r>
-              <w:rPr>
-                <w:rFonts w:ascii="Arial" w:eastAsia="Arial" w:hAnsi="Arial" w:cs="Arial"/>
-                <w:sz w:val="16"/>
-                <w:szCs w:val="16"/>
-              </w:rPr>
-              <w:t xml:space="preserve"> </w:t>
-            </w:r>
-            <w:proofErr w:type="spellStart"/>
-            <w:r>
-              <w:rPr>
-                <w:rFonts w:ascii="Arial" w:eastAsia="Arial" w:hAnsi="Arial" w:cs="Arial"/>
-                <w:sz w:val="16"/>
-                <w:szCs w:val="16"/>
-              </w:rPr>
-              <w:t>monca</w:t>
-            </w:r>
-            <w:proofErr w:type="spellEnd"/>
-            <w:proofErr w:type="gramEnd"/>
-            <w:r>
-              <w:rPr>
-                <w:rFonts w:ascii="Arial" w:eastAsia="Arial" w:hAnsi="Arial" w:cs="Arial"/>
-                <w:sz w:val="16"/>
-                <w:szCs w:val="16"/>
-              </w:rPr>
-              <w:t xml:space="preserve"> </w:t>
+              <w:t>RF1: registro de jugadores</w:t>
             </w:r>
           </w:p>
           <w:p>
@@ -341,6 +289,14 @@
                 <w:sz w:val="16"/>
                 <w:szCs w:val="16"/>
               </w:rPr>
+              <w:t>RF2:</w:t>
+            </w:r>
+            <w:r>
+              <w:rPr>
+                <w:rFonts w:ascii="Arial" w:eastAsia="Arial" w:hAnsi="Arial" w:cs="Arial"/>
+                <w:sz w:val="16"/>
+                <w:szCs w:val="16"/>
+              </w:rPr>
               <w:t xml:space="preserve"> </w:t>
             </w:r>
             <w:r>
@@ -349,7 +305,7 @@
                 <w:sz w:val="16"/>
                 <w:szCs w:val="16"/>
               </w:rPr>
-              <w:t>RF1: registro de jugadores</w:t>
+              <w:t xml:space="preserve">Registrar los niveles para avanzar </w:t>
             </w:r>
           </w:p>
           <w:p>
@@ -368,7 +324,7 @@
                 <w:sz w:val="16"/>
                 <w:szCs w:val="16"/>
               </w:rPr>
-              <w:t>RF2:</w:t>
+              <w:t>RF3:</w:t>
             </w:r>
             <w:r>
               <w:rPr>
@@ -384,7 +340,7 @@
                 <w:sz w:val="16"/>
                 <w:szCs w:val="16"/>
               </w:rPr>
-              <w:t xml:space="preserve">Registrar los niveles para avanzar </w:t>
+              <w:t xml:space="preserve">Registrar el nivel en que esta </w:t>
             </w:r>
           </w:p>
           <w:p>
@@ -403,7 +359,7 @@
                 <w:sz w:val="16"/>
                 <w:szCs w:val="16"/>
               </w:rPr>
-              <w:t>RF3:</w:t>
+              <w:t>RF4:</w:t>
             </w:r>
             <w:r>
               <w:rPr>
@@ -419,7 +375,7 @@
                 <w:sz w:val="16"/>
                 <w:szCs w:val="16"/>
               </w:rPr>
-              <w:t xml:space="preserve">Registrar el nivel en que esta </w:t>
+              <w:t>Registrar enemigo a un nivel</w:t>
             </w:r>
           </w:p>
           <w:p>
@@ -438,23 +394,23 @@
                 <w:sz w:val="16"/>
                 <w:szCs w:val="16"/>
               </w:rPr>
-              <w:t>RF4:</w:t>
-            </w:r>
-            <w:r>
-              <w:rPr>
-                <w:rFonts w:ascii="Arial" w:eastAsia="Arial" w:hAnsi="Arial" w:cs="Arial"/>
-                <w:sz w:val="16"/>
-                <w:szCs w:val="16"/>
-              </w:rPr>
-              <w:t xml:space="preserve"> </w:t>
-            </w:r>
-            <w:r>
-              <w:rPr>
-                <w:rFonts w:ascii="Arial" w:eastAsia="Arial" w:hAnsi="Arial" w:cs="Arial"/>
-                <w:sz w:val="16"/>
-                <w:szCs w:val="16"/>
-              </w:rPr>
-              <w:t>Registrar enemigo a un nivel</w:t>
+              <w:t>RF</w:t>
+            </w:r>
+            <w:r>
+              <w:rPr>
+                <w:rFonts w:ascii="Arial" w:eastAsia="Arial" w:hAnsi="Arial" w:cs="Arial"/>
+                <w:sz w:val="16"/>
+                <w:szCs w:val="16"/>
+              </w:rPr>
+              <w:t xml:space="preserve">5: </w:t>
+            </w:r>
+            <w:r>
+              <w:rPr>
+                <w:rFonts w:ascii="Arial" w:eastAsia="Arial" w:hAnsi="Arial" w:cs="Arial"/>
+                <w:sz w:val="16"/>
+                <w:szCs w:val="16"/>
+              </w:rPr>
+              <w:t>Registrar tesoro a un nivel</w:t>
             </w:r>
           </w:p>
           <w:p>
@@ -473,23 +429,15 @@
                 <w:sz w:val="16"/>
                 <w:szCs w:val="16"/>
               </w:rPr>
-              <w:t>RF</w:t>
-            </w:r>
-            <w:r>
-              <w:rPr>
-                <w:rFonts w:ascii="Arial" w:eastAsia="Arial" w:hAnsi="Arial" w:cs="Arial"/>
-                <w:sz w:val="16"/>
-                <w:szCs w:val="16"/>
-              </w:rPr>
-              <w:t xml:space="preserve">5: </w:t>
-            </w:r>
-            <w:r>
-              <w:rPr>
-                <w:rFonts w:ascii="Arial" w:eastAsia="Arial" w:hAnsi="Arial" w:cs="Arial"/>
-                <w:sz w:val="16"/>
-                <w:szCs w:val="16"/>
-              </w:rPr>
-              <w:t>Registrar tesoro a un nivel</w:t>
+              <w:t xml:space="preserve">RF6: </w:t>
+            </w:r>
+            <w:r>
+              <w:rPr>
+                <w:rFonts w:ascii="Arial" w:eastAsia="Arial" w:hAnsi="Arial" w:cs="Arial"/>
+                <w:sz w:val="16"/>
+                <w:szCs w:val="16"/>
+              </w:rPr>
+              <w:t>Modificar el puntaje del jugador</w:t>
             </w:r>
           </w:p>
           <w:p>
@@ -508,15 +456,39 @@
                 <w:sz w:val="16"/>
                 <w:szCs w:val="16"/>
               </w:rPr>
-              <w:t xml:space="preserve">RF6: </w:t>
-            </w:r>
-            <w:r>
-              <w:rPr>
-                <w:rFonts w:ascii="Arial" w:eastAsia="Arial" w:hAnsi="Arial" w:cs="Arial"/>
-                <w:sz w:val="16"/>
-                <w:szCs w:val="16"/>
-              </w:rPr>
-              <w:t>Modificar el puntaje del jugador</w:t>
+              <w:t>RF</w:t>
+            </w:r>
+            <w:r>
+              <w:rPr>
+                <w:rFonts w:ascii="Arial" w:eastAsia="Arial" w:hAnsi="Arial" w:cs="Arial"/>
+                <w:sz w:val="16"/>
+                <w:szCs w:val="16"/>
+              </w:rPr>
+              <w:t>7: Incrementar</w:t>
+            </w:r>
+            <w:r>
+              <w:rPr>
+                <w:rFonts w:ascii="Arial" w:eastAsia="Arial" w:hAnsi="Arial" w:cs="Arial"/>
+                <w:sz w:val="16"/>
+                <w:szCs w:val="16"/>
+              </w:rPr>
+              <w:t xml:space="preserve"> el nivel del jugad</w:t>
+            </w:r>
+            <w:r>
+              <w:rPr>
+                <w:rFonts w:ascii="Arial" w:eastAsia="Arial" w:hAnsi="Arial" w:cs="Arial"/>
+                <w:sz w:val="16"/>
+                <w:szCs w:val="16"/>
+              </w:rPr>
+              <w:t>or</w:t>
+            </w:r>
+            <w:r>
+              <w:rPr>
+                <w:rFonts w:ascii="Arial" w:eastAsia="Arial" w:hAnsi="Arial" w:cs="Arial"/>
+                <w:sz w:val="16"/>
+                <w:szCs w:val="16"/>
+              </w:rPr>
+              <w:t xml:space="preserve"> </w:t>
             </w:r>
           </w:p>
           <w:p>
@@ -535,31 +507,31 @@
                 <w:sz w:val="16"/>
                 <w:szCs w:val="16"/>
               </w:rPr>
-              <w:t>RF</w:t>
-            </w:r>
-            <w:r>
-              <w:rPr>
-                <w:rFonts w:ascii="Arial" w:eastAsia="Arial" w:hAnsi="Arial" w:cs="Arial"/>
-                <w:sz w:val="16"/>
-                <w:szCs w:val="16"/>
-              </w:rPr>
-              <w:t>7: Incrementar</w:t>
-            </w:r>
-            <w:r>
-              <w:rPr>
-                <w:rFonts w:ascii="Arial" w:eastAsia="Arial" w:hAnsi="Arial" w:cs="Arial"/>
-                <w:sz w:val="16"/>
-                <w:szCs w:val="16"/>
-              </w:rPr>
-              <w:t xml:space="preserve"> el nivel del jugad</w:t>
-            </w:r>
-            <w:r>
-              <w:rPr>
-                <w:rFonts w:ascii="Arial" w:eastAsia="Arial" w:hAnsi="Arial" w:cs="Arial"/>
-                <w:sz w:val="16"/>
-                <w:szCs w:val="16"/>
-              </w:rPr>
-              <w:t>or</w:t>
+              <w:t xml:space="preserve">RF8: informar </w:t>
+            </w:r>
+            <w:r>
+              <w:rPr>
+                <w:rFonts w:ascii="Arial" w:eastAsia="Arial" w:hAnsi="Arial" w:cs="Arial"/>
+                <w:sz w:val="16"/>
+                <w:szCs w:val="16"/>
+              </w:rPr>
+              <w:t>el top</w:t>
+            </w:r>
+            <w:r>
+              <w:rPr>
+                <w:rFonts w:ascii="Arial" w:eastAsia="Arial" w:hAnsi="Arial" w:cs="Arial"/>
+                <w:sz w:val="16"/>
+                <w:szCs w:val="16"/>
+              </w:rPr>
+              <w:t xml:space="preserve"> de 5 jugadores</w:t>
+            </w:r>
+            <w:r>
+              <w:rPr>
+                <w:rFonts w:ascii="Arial" w:eastAsia="Arial" w:hAnsi="Arial" w:cs="Arial"/>
+                <w:sz w:val="16"/>
+                <w:szCs w:val="16"/>
+              </w:rPr>
+              <w:t>.</w:t>
             </w:r>
             <w:r>
               <w:rPr>
@@ -586,23 +558,39 @@
                 <w:sz w:val="16"/>
                 <w:szCs w:val="16"/>
               </w:rPr>
-              <w:t xml:space="preserve">RF8: informar </w:t>
-            </w:r>
-            <w:r>
-              <w:rPr>
-                <w:rFonts w:ascii="Arial" w:eastAsia="Arial" w:hAnsi="Arial" w:cs="Arial"/>
-                <w:sz w:val="16"/>
-                <w:szCs w:val="16"/>
-              </w:rPr>
-              <w:t>el top</w:t>
-            </w:r>
-            <w:r>
-              <w:rPr>
-                <w:rFonts w:ascii="Arial" w:eastAsia="Arial" w:hAnsi="Arial" w:cs="Arial"/>
-                <w:sz w:val="16"/>
-                <w:szCs w:val="16"/>
-              </w:rPr>
-              <w:t xml:space="preserve"> de 5 jugadores</w:t>
+              <w:t>RF</w:t>
+            </w:r>
+            <w:r>
+              <w:rPr>
+                <w:rFonts w:ascii="Arial" w:eastAsia="Arial" w:hAnsi="Arial" w:cs="Arial"/>
+                <w:sz w:val="16"/>
+                <w:szCs w:val="16"/>
+              </w:rPr>
+              <w:t>9</w:t>
+            </w:r>
+            <w:r>
+              <w:rPr>
+                <w:rFonts w:ascii="Arial" w:eastAsia="Arial" w:hAnsi="Arial" w:cs="Arial"/>
+                <w:sz w:val="16"/>
+                <w:szCs w:val="16"/>
+              </w:rPr>
+              <w:t>: Registro</w:t>
+            </w:r>
+            <w:r>
+              <w:rPr>
+                <w:rFonts w:ascii="Arial" w:eastAsia="Arial" w:hAnsi="Arial" w:cs="Arial"/>
+                <w:sz w:val="16"/>
+                <w:szCs w:val="16"/>
+              </w:rPr>
+              <w:t xml:space="preserve"> de</w:t>
+            </w:r>
+            <w:r>
+              <w:rPr>
+                <w:rFonts w:ascii="Arial" w:eastAsia="Arial" w:hAnsi="Arial" w:cs="Arial"/>
+                <w:sz w:val="16"/>
+                <w:szCs w:val="16"/>
+              </w:rPr>
+              <w:t xml:space="preserve"> niveles</w:t>
             </w:r>
             <w:r>
               <w:rPr>
@@ -637,55 +625,7 @@
                 <w:sz w:val="16"/>
                 <w:szCs w:val="16"/>
               </w:rPr>
-              <w:t>RF</w:t>
-            </w:r>
-            <w:r>
-              <w:rPr>
-                <w:rFonts w:ascii="Arial" w:eastAsia="Arial" w:hAnsi="Arial" w:cs="Arial"/>
-                <w:sz w:val="16"/>
-                <w:szCs w:val="16"/>
-              </w:rPr>
-              <w:t>9</w:t>
-            </w:r>
-            <w:r>
-              <w:rPr>
-                <w:rFonts w:ascii="Arial" w:eastAsia="Arial" w:hAnsi="Arial" w:cs="Arial"/>
-                <w:sz w:val="16"/>
-                <w:szCs w:val="16"/>
-              </w:rPr>
-              <w:t>: Registro</w:t>
-            </w:r>
-            <w:r>
-              <w:rPr>
-                <w:rFonts w:ascii="Arial" w:eastAsia="Arial" w:hAnsi="Arial" w:cs="Arial"/>
-                <w:sz w:val="16"/>
-                <w:szCs w:val="16"/>
-              </w:rPr>
-              <w:t xml:space="preserve"> de</w:t>
-            </w:r>
-            <w:r>
-              <w:rPr>
-                <w:rFonts w:ascii="Arial" w:eastAsia="Arial" w:hAnsi="Arial" w:cs="Arial"/>
-                <w:sz w:val="16"/>
-                <w:szCs w:val="16"/>
-              </w:rPr>
-              <w:t xml:space="preserve"> niveles</w:t>
-            </w:r>
-            <w:r>
-              <w:rPr>
-                <w:rFonts w:ascii="Arial" w:eastAsia="Arial" w:hAnsi="Arial" w:cs="Arial"/>
-                <w:sz w:val="16"/>
-                <w:szCs w:val="16"/>
-              </w:rPr>
-              <w:t>.</w:t>
-            </w:r>
-            <w:r>
-              <w:rPr>
-                <w:rFonts w:ascii="Arial" w:eastAsia="Arial" w:hAnsi="Arial" w:cs="Arial"/>
-                <w:sz w:val="16"/>
-                <w:szCs w:val="16"/>
-              </w:rPr>
-              <w:t xml:space="preserve"> </w:t>
+              <w:t xml:space="preserve">RF10: Registro de tesoros </w:t>
             </w:r>
           </w:p>
           <w:p>
@@ -704,23 +644,7 @@
                 <w:sz w:val="16"/>
                 <w:szCs w:val="16"/>
               </w:rPr>
-              <w:t>RF3:</w:t>
-            </w:r>
-            <w:r>
-              <w:rPr>
-                <w:rFonts w:ascii="Arial" w:eastAsia="Arial" w:hAnsi="Arial" w:cs="Arial"/>
-                <w:sz w:val="16"/>
-                <w:szCs w:val="16"/>
-              </w:rPr>
-              <w:t xml:space="preserve"> </w:t>
-            </w:r>
-            <w:r>
-              <w:rPr>
-                <w:rFonts w:ascii="Arial" w:eastAsia="Arial" w:hAnsi="Arial" w:cs="Arial"/>
-                <w:sz w:val="16"/>
-                <w:szCs w:val="16"/>
-              </w:rPr>
-              <w:t xml:space="preserve">registrar complejidades </w:t>
+              <w:t>RF11: Registro de enemigos</w:t>
             </w:r>
           </w:p>
           <w:p>
@@ -739,23 +663,23 @@
                 <w:sz w:val="16"/>
                 <w:szCs w:val="16"/>
               </w:rPr>
-              <w:t>RF</w:t>
-            </w:r>
-            <w:r>
-              <w:rPr>
-                <w:rFonts w:ascii="Arial" w:eastAsia="Arial" w:hAnsi="Arial" w:cs="Arial"/>
-                <w:sz w:val="16"/>
-                <w:szCs w:val="16"/>
-              </w:rPr>
-              <w:t>10</w:t>
-            </w:r>
-            <w:r>
-              <w:rPr>
-                <w:rFonts w:ascii="Arial" w:eastAsia="Arial" w:hAnsi="Arial" w:cs="Arial"/>
-                <w:sz w:val="16"/>
-                <w:szCs w:val="16"/>
-              </w:rPr>
-              <w:t xml:space="preserve">: Registro de tesoros </w:t>
+              <w:t>RF3:</w:t>
+            </w:r>
+            <w:r>
+              <w:rPr>
+                <w:rFonts w:ascii="Arial" w:eastAsia="Arial" w:hAnsi="Arial" w:cs="Arial"/>
+                <w:sz w:val="16"/>
+                <w:szCs w:val="16"/>
+              </w:rPr>
+              <w:t xml:space="preserve"> </w:t>
+            </w:r>
+            <w:r>
+              <w:rPr>
+                <w:rFonts w:ascii="Arial" w:eastAsia="Arial" w:hAnsi="Arial" w:cs="Arial"/>
+                <w:sz w:val="16"/>
+                <w:szCs w:val="16"/>
+              </w:rPr>
+              <w:t xml:space="preserve">registrar complejidades </w:t>
             </w:r>
           </w:p>
           <w:p>
@@ -774,6 +698,14 @@
                 <w:sz w:val="16"/>
                 <w:szCs w:val="16"/>
               </w:rPr>
+              <w:t xml:space="preserve"> </w:t>
+            </w:r>
+            <w:r>
+              <w:rPr>
+                <w:rFonts w:ascii="Arial" w:eastAsia="Arial" w:hAnsi="Arial" w:cs="Arial"/>
+                <w:sz w:val="16"/>
+                <w:szCs w:val="16"/>
+              </w:rPr>
               <w:t>RF</w:t>
             </w:r>
             <w:r>
@@ -782,23 +714,192 @@
                 <w:sz w:val="16"/>
                 <w:szCs w:val="16"/>
               </w:rPr>
-              <w:t>11</w:t>
-            </w:r>
-            <w:r>
-              <w:rPr>
-                <w:rFonts w:ascii="Arial" w:eastAsia="Arial" w:hAnsi="Arial" w:cs="Arial"/>
-                <w:sz w:val="16"/>
-                <w:szCs w:val="16"/>
-              </w:rPr>
-              <w:t>:</w:t>
-            </w:r>
-            <w:r>
-              <w:rPr>
-                <w:rFonts w:ascii="Arial" w:eastAsia="Arial" w:hAnsi="Arial" w:cs="Arial"/>
-                <w:sz w:val="16"/>
-                <w:szCs w:val="16"/>
-              </w:rPr>
-              <w:t xml:space="preserve"> Registro de enemigos </w:t>
+              <w:t>12: registrar resolución</w:t>
+            </w:r>
+            <w:r>
+              <w:rPr>
+                <w:rFonts w:ascii="Arial" w:eastAsia="Arial" w:hAnsi="Arial" w:cs="Arial"/>
+                <w:sz w:val="16"/>
+                <w:szCs w:val="16"/>
+              </w:rPr>
+              <w:t xml:space="preserve"> de las pantallas </w:t>
+            </w:r>
+          </w:p>
+          <w:p>
+            <w:pPr>
+              <w:widowControl w:val="0"/>
+              <w:spacing w:before="240" w:after="0" w:line="276" w:lineRule="auto"/>
+              <w:rPr>
+                <w:rFonts w:ascii="Arial" w:eastAsia="Arial" w:hAnsi="Arial" w:cs="Arial"/>
+                <w:sz w:val="16"/>
+                <w:szCs w:val="16"/>
+              </w:rPr>
+            </w:pPr>
+            <w:r>
+              <w:rPr>
+                <w:rFonts w:ascii="Arial" w:eastAsia="Arial" w:hAnsi="Arial" w:cs="Arial"/>
+                <w:sz w:val="16"/>
+                <w:szCs w:val="16"/>
+              </w:rPr>
+              <w:t>RF13:</w:t>
+            </w:r>
+            <w:r>
+              <w:rPr>
+                <w:rFonts w:ascii="Arial" w:eastAsia="Arial" w:hAnsi="Arial" w:cs="Arial"/>
+                <w:sz w:val="16"/>
+                <w:szCs w:val="16"/>
+              </w:rPr>
+              <w:t xml:space="preserve"> </w:t>
+            </w:r>
+            <w:r>
+              <w:rPr>
+                <w:rFonts w:ascii="Arial" w:eastAsia="Arial" w:hAnsi="Arial" w:cs="Arial"/>
+                <w:sz w:val="16"/>
+                <w:szCs w:val="16"/>
+              </w:rPr>
+              <w:t>Inform</w:t>
+            </w:r>
+            <w:r>
+              <w:rPr>
+                <w:rFonts w:ascii="Arial" w:eastAsia="Arial" w:hAnsi="Arial" w:cs="Arial"/>
+                <w:sz w:val="16"/>
+                <w:szCs w:val="16"/>
+              </w:rPr>
+              <w:t>a</w:t>
+            </w:r>
+            <w:r>
+              <w:rPr>
+                <w:rFonts w:ascii="Arial" w:eastAsia="Arial" w:hAnsi="Arial" w:cs="Arial"/>
+                <w:sz w:val="16"/>
+                <w:szCs w:val="16"/>
+              </w:rPr>
+              <w:t>r el</w:t>
+            </w:r>
+            <w:r>
+              <w:rPr>
+                <w:rFonts w:ascii="Arial" w:eastAsia="Arial" w:hAnsi="Arial" w:cs="Arial"/>
+                <w:sz w:val="16"/>
+                <w:szCs w:val="16"/>
+              </w:rPr>
+              <w:t xml:space="preserve"> tesoro </w:t>
+            </w:r>
+            <w:r>
+              <w:rPr>
+                <w:rFonts w:ascii="Arial" w:eastAsia="Arial" w:hAnsi="Arial" w:cs="Arial"/>
+                <w:sz w:val="16"/>
+                <w:szCs w:val="16"/>
+              </w:rPr>
+              <w:t>más</w:t>
+            </w:r>
+            <w:r>
+              <w:rPr>
+                <w:rFonts w:ascii="Arial" w:eastAsia="Arial" w:hAnsi="Arial" w:cs="Arial"/>
+                <w:sz w:val="16"/>
+                <w:szCs w:val="16"/>
+              </w:rPr>
+              <w:t xml:space="preserve"> repetitivo en los niveles </w:t>
+            </w:r>
+          </w:p>
+          <w:p>
+            <w:pPr>
+              <w:widowControl w:val="0"/>
+              <w:spacing w:before="240" w:after="0" w:line="276" w:lineRule="auto"/>
+              <w:rPr>
+                <w:rFonts w:ascii="Arial" w:eastAsia="Arial" w:hAnsi="Arial" w:cs="Arial"/>
+                <w:sz w:val="16"/>
+                <w:szCs w:val="16"/>
+              </w:rPr>
+            </w:pPr>
+            <w:r>
+              <w:rPr>
+                <w:rFonts w:ascii="Arial" w:eastAsia="Arial" w:hAnsi="Arial" w:cs="Arial"/>
+                <w:sz w:val="16"/>
+                <w:szCs w:val="16"/>
+              </w:rPr>
+              <w:t>RF14:</w:t>
+            </w:r>
+            <w:r>
+              <w:rPr>
+                <w:rFonts w:ascii="Arial" w:eastAsia="Arial" w:hAnsi="Arial" w:cs="Arial"/>
+                <w:sz w:val="16"/>
+                <w:szCs w:val="16"/>
+              </w:rPr>
+              <w:t xml:space="preserve"> Informar la cantidad tesoros por niveles </w:t>
+            </w:r>
+          </w:p>
+          <w:p>
+            <w:pPr>
+              <w:widowControl w:val="0"/>
+              <w:spacing w:before="240" w:after="0" w:line="276" w:lineRule="auto"/>
+              <w:rPr>
+                <w:rFonts w:ascii="Arial" w:eastAsia="Arial" w:hAnsi="Arial" w:cs="Arial"/>
+                <w:sz w:val="16"/>
+                <w:szCs w:val="16"/>
+              </w:rPr>
+            </w:pPr>
+            <w:r>
+              <w:rPr>
+                <w:rFonts w:ascii="Arial" w:eastAsia="Arial" w:hAnsi="Arial" w:cs="Arial"/>
+                <w:sz w:val="16"/>
+                <w:szCs w:val="16"/>
+              </w:rPr>
+              <w:t>RF15:</w:t>
+            </w:r>
+            <w:r>
+              <w:rPr>
+                <w:rFonts w:ascii="Arial" w:eastAsia="Arial" w:hAnsi="Arial" w:cs="Arial"/>
+                <w:sz w:val="16"/>
+                <w:szCs w:val="16"/>
+              </w:rPr>
+              <w:t xml:space="preserve"> </w:t>
+            </w:r>
+            <w:r>
+              <w:rPr>
+                <w:rFonts w:ascii="Arial" w:eastAsia="Arial" w:hAnsi="Arial" w:cs="Arial"/>
+                <w:sz w:val="16"/>
+                <w:szCs w:val="16"/>
+              </w:rPr>
+              <w:t xml:space="preserve">Informar </w:t>
+            </w:r>
+            <w:r>
+              <w:rPr>
+                <w:rFonts w:ascii="Arial" w:eastAsia="Arial" w:hAnsi="Arial" w:cs="Arial"/>
+                <w:sz w:val="16"/>
+                <w:szCs w:val="16"/>
+              </w:rPr>
+              <w:t>el tesoro</w:t>
+            </w:r>
+            <w:r>
+              <w:rPr>
+                <w:rFonts w:ascii="Arial" w:eastAsia="Arial" w:hAnsi="Arial" w:cs="Arial"/>
+                <w:sz w:val="16"/>
+                <w:szCs w:val="16"/>
+              </w:rPr>
+              <w:t xml:space="preserve"> </w:t>
+            </w:r>
+            <w:r>
+              <w:rPr>
+                <w:rFonts w:ascii="Arial" w:eastAsia="Arial" w:hAnsi="Arial" w:cs="Arial"/>
+                <w:sz w:val="16"/>
+                <w:szCs w:val="16"/>
+              </w:rPr>
+              <w:t>más</w:t>
+            </w:r>
+            <w:r>
+              <w:rPr>
+                <w:rFonts w:ascii="Arial" w:eastAsia="Arial" w:hAnsi="Arial" w:cs="Arial"/>
+                <w:sz w:val="16"/>
+                <w:szCs w:val="16"/>
+              </w:rPr>
+              <w:t xml:space="preserve"> repetitivo en </w:t>
+            </w:r>
+            <w:r>
+              <w:rPr>
+                <w:rFonts w:ascii="Arial" w:eastAsia="Arial" w:hAnsi="Arial" w:cs="Arial"/>
+                <w:sz w:val="16"/>
+                <w:szCs w:val="16"/>
+              </w:rPr>
+              <w:t xml:space="preserve">todos los niveles </w:t>
             </w:r>
           </w:p>
         </w:tc>
@@ -1010,21 +1111,7 @@
               <w:rPr>
                 <w:rFonts w:ascii="Arial" w:eastAsia="Arial" w:hAnsi="Arial" w:cs="Arial"/>
               </w:rPr>
-              <w:t xml:space="preserve">undos, una </w:t>
-            </w:r>
-            <w:proofErr w:type="gramStart"/>
-            <w:r>
-              <w:rPr>
-                <w:rFonts w:ascii="Arial" w:eastAsia="Arial" w:hAnsi="Arial" w:cs="Arial"/>
-              </w:rPr>
-              <w:t>app</w:t>
-            </w:r>
-            <w:proofErr w:type="gramEnd"/>
-            <w:r>
-              <w:rPr>
-                <w:rFonts w:ascii="Arial" w:eastAsia="Arial" w:hAnsi="Arial" w:cs="Arial"/>
-              </w:rPr>
-              <w:t xml:space="preserve"> y aplicación web se debe desarrollar</w:t>
+              <w:t>undos, una app y aplicación web se debe desarrollar</w:t>
             </w:r>
           </w:p>
         </w:tc>
@@ -1043,6 +1130,7 @@
         <w:rPr>
           <w:rFonts w:ascii="Arial" w:eastAsia="Arial" w:hAnsi="Arial" w:cs="Arial"/>
         </w:rPr>
+        <w:lastRenderedPageBreak/>
         <w:t xml:space="preserve"> </w:t>
       </w:r>
     </w:p>
@@ -1121,7 +1209,6 @@
           </w:tcPr>
           <w:p>
             <w:r>
-              <w:lastRenderedPageBreak/>
               <w:t>Nombre o identificador</w:t>
             </w:r>
           </w:p>
@@ -2538,7 +2625,6 @@
           </w:tcPr>
           <w:p>
             <w:r>
-              <w:lastRenderedPageBreak/>
               <w:t>Actividades generales necesarias para obtener los resultados</w:t>
             </w:r>
           </w:p>
@@ -3500,6 +3586,7 @@
           </w:tcPr>
           <w:p>
             <w:r>
+              <w:lastRenderedPageBreak/>
               <w:t>Salidas</w:t>
             </w:r>
           </w:p>
@@ -4692,6 +4779,1208 @@
       </w:tr>
     </w:tbl>
     <w:p/>
+    <w:p>
+      <w:r>
+        <w:t xml:space="preserve">Tabla de trazabilidad </w:t>
+      </w:r>
+    </w:p>
+    <w:tbl>
+      <w:tblPr>
+        <w:tblW w:w="9026" w:type="dxa"/>
+        <w:tblCellMar>
+          <w:top w:w="15" w:type="dxa"/>
+          <w:left w:w="15" w:type="dxa"/>
+          <w:bottom w:w="15" w:type="dxa"/>
+          <w:right w:w="15" w:type="dxa"/>
+        </w:tblCellMar>
+        <w:tblLook w:val="04A0" w:firstRow="1" w:lastRow="0" w:firstColumn="1" w:lastColumn="0" w:noHBand="0" w:noVBand="1"/>
+      </w:tblPr>
+      <w:tblGrid>
+        <w:gridCol w:w="3489"/>
+        <w:gridCol w:w="2754"/>
+        <w:gridCol w:w="2783"/>
+      </w:tblGrid>
+      <w:tr>
+        <w:tc>
+          <w:tcPr>
+            <w:tcW w:w="0" w:type="auto"/>
+            <w:tcBorders>
+              <w:top w:val="single" w:sz="8" w:space="0" w:color="000000"/>
+              <w:left w:val="single" w:sz="8" w:space="0" w:color="000000"/>
+              <w:bottom w:val="single" w:sz="8" w:space="0" w:color="000000"/>
+              <w:right w:val="single" w:sz="8" w:space="0" w:color="000000"/>
+            </w:tcBorders>
+            <w:shd w:val="clear" w:color="auto" w:fill="C9DAF8"/>
+            <w:tcMar>
+              <w:top w:w="100" w:type="dxa"/>
+              <w:left w:w="100" w:type="dxa"/>
+              <w:bottom w:w="100" w:type="dxa"/>
+              <w:right w:w="100" w:type="dxa"/>
+            </w:tcMar>
+            <w:hideMark/>
+          </w:tcPr>
+          <w:p>
+            <w:pPr>
+              <w:spacing w:after="0" w:line="240" w:lineRule="auto"/>
+              <w:rPr>
+                <w:rFonts w:ascii="Times New Roman" w:eastAsia="Times New Roman" w:hAnsi="Times New Roman" w:cs="Times New Roman"/>
+                <w:sz w:val="24"/>
+                <w:szCs w:val="24"/>
+              </w:rPr>
+            </w:pPr>
+            <w:r>
+              <w:rPr>
+                <w:rFonts w:ascii="Arial" w:eastAsia="Times New Roman" w:hAnsi="Arial" w:cs="Arial"/>
+                <w:b/>
+                <w:bCs/>
+                <w:color w:val="000000"/>
+                <w:shd w:val="clear" w:color="auto" w:fill="C9DAF8"/>
+              </w:rPr>
+              <w:t>Requerimiento Funcional</w:t>
+            </w:r>
+          </w:p>
+          <w:p>
+            <w:pPr>
+              <w:spacing w:after="0" w:line="240" w:lineRule="auto"/>
+              <w:rPr>
+                <w:rFonts w:ascii="Times New Roman" w:eastAsia="Times New Roman" w:hAnsi="Times New Roman" w:cs="Times New Roman"/>
+                <w:sz w:val="24"/>
+                <w:szCs w:val="24"/>
+              </w:rPr>
+            </w:pPr>
+          </w:p>
+        </w:tc>
+        <w:tc>
+          <w:tcPr>
+            <w:tcW w:w="0" w:type="auto"/>
+            <w:tcBorders>
+              <w:top w:val="single" w:sz="8" w:space="0" w:color="000000"/>
+              <w:left w:val="single" w:sz="8" w:space="0" w:color="000000"/>
+              <w:bottom w:val="single" w:sz="8" w:space="0" w:color="000000"/>
+              <w:right w:val="single" w:sz="8" w:space="0" w:color="000000"/>
+            </w:tcBorders>
+            <w:shd w:val="clear" w:color="auto" w:fill="C9DAF8"/>
+            <w:tcMar>
+              <w:top w:w="100" w:type="dxa"/>
+              <w:left w:w="100" w:type="dxa"/>
+              <w:bottom w:w="100" w:type="dxa"/>
+              <w:right w:w="100" w:type="dxa"/>
+            </w:tcMar>
+            <w:hideMark/>
+          </w:tcPr>
+          <w:p>
+            <w:pPr>
+              <w:spacing w:after="0" w:line="240" w:lineRule="auto"/>
+              <w:rPr>
+                <w:rFonts w:ascii="Times New Roman" w:eastAsia="Times New Roman" w:hAnsi="Times New Roman" w:cs="Times New Roman"/>
+                <w:sz w:val="24"/>
+                <w:szCs w:val="24"/>
+              </w:rPr>
+            </w:pPr>
+            <w:r>
+              <w:rPr>
+                <w:rFonts w:ascii="Arial" w:eastAsia="Times New Roman" w:hAnsi="Arial" w:cs="Arial"/>
+                <w:b/>
+                <w:bCs/>
+                <w:color w:val="000000"/>
+                <w:shd w:val="clear" w:color="auto" w:fill="C9DAF8"/>
+              </w:rPr>
+              <w:t>Nombre de la Clase</w:t>
+            </w:r>
+          </w:p>
+        </w:tc>
+        <w:tc>
+          <w:tcPr>
+            <w:tcW w:w="0" w:type="auto"/>
+            <w:tcBorders>
+              <w:top w:val="single" w:sz="8" w:space="0" w:color="000000"/>
+              <w:left w:val="single" w:sz="8" w:space="0" w:color="000000"/>
+              <w:bottom w:val="single" w:sz="8" w:space="0" w:color="000000"/>
+              <w:right w:val="single" w:sz="8" w:space="0" w:color="000000"/>
+            </w:tcBorders>
+            <w:shd w:val="clear" w:color="auto" w:fill="C9DAF8"/>
+            <w:tcMar>
+              <w:top w:w="100" w:type="dxa"/>
+              <w:left w:w="100" w:type="dxa"/>
+              <w:bottom w:w="100" w:type="dxa"/>
+              <w:right w:w="100" w:type="dxa"/>
+            </w:tcMar>
+            <w:hideMark/>
+          </w:tcPr>
+          <w:p>
+            <w:pPr>
+              <w:spacing w:after="0" w:line="240" w:lineRule="auto"/>
+              <w:rPr>
+                <w:rFonts w:ascii="Times New Roman" w:eastAsia="Times New Roman" w:hAnsi="Times New Roman" w:cs="Times New Roman"/>
+                <w:sz w:val="24"/>
+                <w:szCs w:val="24"/>
+              </w:rPr>
+            </w:pPr>
+            <w:r>
+              <w:rPr>
+                <w:rFonts w:ascii="Arial" w:eastAsia="Times New Roman" w:hAnsi="Arial" w:cs="Arial"/>
+                <w:b/>
+                <w:bCs/>
+                <w:color w:val="000000"/>
+                <w:shd w:val="clear" w:color="auto" w:fill="C9DAF8"/>
+              </w:rPr>
+              <w:t>Nombre del método</w:t>
+            </w:r>
+          </w:p>
+        </w:tc>
+      </w:tr>
+      <w:tr>
+        <w:trPr>
+          <w:trHeight w:val="420"/>
+        </w:trPr>
+        <w:tc>
+          <w:tcPr>
+            <w:tcW w:w="0" w:type="auto"/>
+            <w:vMerge w:val="restart"/>
+            <w:tcBorders>
+              <w:top w:val="single" w:sz="8" w:space="0" w:color="000000"/>
+              <w:left w:val="single" w:sz="8" w:space="0" w:color="000000"/>
+              <w:bottom w:val="single" w:sz="8" w:space="0" w:color="000000"/>
+              <w:right w:val="single" w:sz="8" w:space="0" w:color="000000"/>
+            </w:tcBorders>
+            <w:tcMar>
+              <w:top w:w="100" w:type="dxa"/>
+              <w:left w:w="100" w:type="dxa"/>
+              <w:bottom w:w="100" w:type="dxa"/>
+              <w:right w:w="100" w:type="dxa"/>
+            </w:tcMar>
+            <w:hideMark/>
+          </w:tcPr>
+          <w:p>
+            <w:pPr>
+              <w:spacing w:after="0" w:line="240" w:lineRule="auto"/>
+              <w:rPr>
+                <w:rFonts w:ascii="Times New Roman" w:eastAsia="Times New Roman" w:hAnsi="Times New Roman" w:cs="Times New Roman"/>
+                <w:sz w:val="24"/>
+                <w:szCs w:val="24"/>
+              </w:rPr>
+            </w:pPr>
+            <w:r>
+              <w:rPr>
+                <w:rFonts w:ascii="Arial" w:eastAsia="Times New Roman" w:hAnsi="Arial" w:cs="Arial"/>
+                <w:b/>
+                <w:bCs/>
+                <w:color w:val="000000"/>
+              </w:rPr>
+              <w:t>Ejemplo:</w:t>
+            </w:r>
+          </w:p>
+          <w:p>
+            <w:pPr>
+              <w:spacing w:after="0" w:line="240" w:lineRule="auto"/>
+              <w:rPr>
+                <w:rFonts w:ascii="Times New Roman" w:eastAsia="Times New Roman" w:hAnsi="Times New Roman" w:cs="Times New Roman"/>
+                <w:sz w:val="24"/>
+                <w:szCs w:val="24"/>
+              </w:rPr>
+            </w:pPr>
+            <w:r>
+              <w:rPr>
+                <w:rFonts w:ascii="Arial" w:eastAsia="Times New Roman" w:hAnsi="Arial" w:cs="Arial"/>
+                <w:color w:val="000000"/>
+              </w:rPr>
+              <w:t>ReqFunc001</w:t>
+            </w:r>
+          </w:p>
+          <w:p>
+            <w:pPr>
+              <w:spacing w:after="0" w:line="240" w:lineRule="auto"/>
+              <w:rPr>
+                <w:rFonts w:ascii="Times New Roman" w:eastAsia="Times New Roman" w:hAnsi="Times New Roman" w:cs="Times New Roman"/>
+                <w:sz w:val="24"/>
+                <w:szCs w:val="24"/>
+              </w:rPr>
+            </w:pPr>
+            <w:r>
+              <w:rPr>
+                <w:rFonts w:ascii="Arial" w:eastAsia="Times New Roman" w:hAnsi="Arial" w:cs="Arial"/>
+                <w:color w:val="000000"/>
+              </w:rPr>
+              <w:t>Ingresar Estudiante</w:t>
+            </w:r>
+          </w:p>
+        </w:tc>
+        <w:tc>
+          <w:tcPr>
+            <w:tcW w:w="0" w:type="auto"/>
+            <w:tcBorders>
+              <w:top w:val="single" w:sz="8" w:space="0" w:color="000000"/>
+              <w:left w:val="single" w:sz="8" w:space="0" w:color="000000"/>
+              <w:bottom w:val="single" w:sz="8" w:space="0" w:color="000000"/>
+              <w:right w:val="single" w:sz="8" w:space="0" w:color="000000"/>
+            </w:tcBorders>
+            <w:tcMar>
+              <w:top w:w="100" w:type="dxa"/>
+              <w:left w:w="100" w:type="dxa"/>
+              <w:bottom w:w="100" w:type="dxa"/>
+              <w:right w:w="100" w:type="dxa"/>
+            </w:tcMar>
+            <w:hideMark/>
+          </w:tcPr>
+          <w:p>
+            <w:pPr>
+              <w:spacing w:after="0" w:line="240" w:lineRule="auto"/>
+              <w:rPr>
+                <w:rFonts w:ascii="Times New Roman" w:eastAsia="Times New Roman" w:hAnsi="Times New Roman" w:cs="Times New Roman"/>
+                <w:sz w:val="24"/>
+                <w:szCs w:val="24"/>
+              </w:rPr>
+            </w:pPr>
+            <w:r>
+              <w:rPr>
+                <w:rFonts w:ascii="Arial" w:eastAsia="Times New Roman" w:hAnsi="Arial" w:cs="Arial"/>
+                <w:color w:val="000000"/>
+              </w:rPr>
+              <w:t>Clase Estudiante</w:t>
+            </w:r>
+          </w:p>
+        </w:tc>
+        <w:tc>
+          <w:tcPr>
+            <w:tcW w:w="0" w:type="auto"/>
+            <w:tcBorders>
+              <w:top w:val="single" w:sz="8" w:space="0" w:color="000000"/>
+              <w:left w:val="single" w:sz="8" w:space="0" w:color="000000"/>
+              <w:bottom w:val="single" w:sz="8" w:space="0" w:color="000000"/>
+              <w:right w:val="single" w:sz="8" w:space="0" w:color="000000"/>
+            </w:tcBorders>
+            <w:tcMar>
+              <w:top w:w="100" w:type="dxa"/>
+              <w:left w:w="100" w:type="dxa"/>
+              <w:bottom w:w="100" w:type="dxa"/>
+              <w:right w:w="100" w:type="dxa"/>
+            </w:tcMar>
+            <w:hideMark/>
+          </w:tcPr>
+          <w:p>
+            <w:pPr>
+              <w:spacing w:after="0" w:line="240" w:lineRule="auto"/>
+              <w:rPr>
+                <w:rFonts w:ascii="Times New Roman" w:eastAsia="Times New Roman" w:hAnsi="Times New Roman" w:cs="Times New Roman"/>
+                <w:sz w:val="24"/>
+                <w:szCs w:val="24"/>
+              </w:rPr>
+            </w:pPr>
+            <w:r>
+              <w:rPr>
+                <w:rFonts w:ascii="Arial" w:eastAsia="Times New Roman" w:hAnsi="Arial" w:cs="Arial"/>
+                <w:color w:val="000000"/>
+              </w:rPr>
+              <w:t>Estudiante(....)</w:t>
+            </w:r>
+          </w:p>
+        </w:tc>
+      </w:tr>
+      <w:tr>
+        <w:trPr>
+          <w:trHeight w:val="420"/>
+        </w:trPr>
+        <w:tc>
+          <w:tcPr>
+            <w:tcW w:w="0" w:type="auto"/>
+            <w:vMerge/>
+            <w:tcBorders>
+              <w:top w:val="single" w:sz="8" w:space="0" w:color="000000"/>
+              <w:left w:val="single" w:sz="8" w:space="0" w:color="000000"/>
+              <w:bottom w:val="single" w:sz="8" w:space="0" w:color="000000"/>
+              <w:right w:val="single" w:sz="8" w:space="0" w:color="000000"/>
+            </w:tcBorders>
+            <w:vAlign w:val="center"/>
+            <w:hideMark/>
+          </w:tcPr>
+          <w:p>
+            <w:pPr>
+              <w:spacing w:after="0" w:line="240" w:lineRule="auto"/>
+              <w:rPr>
+                <w:rFonts w:ascii="Times New Roman" w:eastAsia="Times New Roman" w:hAnsi="Times New Roman" w:cs="Times New Roman"/>
+                <w:sz w:val="24"/>
+                <w:szCs w:val="24"/>
+              </w:rPr>
+            </w:pPr>
+          </w:p>
+        </w:tc>
+        <w:tc>
+          <w:tcPr>
+            <w:tcW w:w="0" w:type="auto"/>
+            <w:tcBorders>
+              <w:top w:val="single" w:sz="8" w:space="0" w:color="000000"/>
+              <w:left w:val="single" w:sz="8" w:space="0" w:color="000000"/>
+              <w:bottom w:val="single" w:sz="8" w:space="0" w:color="000000"/>
+              <w:right w:val="single" w:sz="8" w:space="0" w:color="000000"/>
+            </w:tcBorders>
+            <w:tcMar>
+              <w:top w:w="100" w:type="dxa"/>
+              <w:left w:w="100" w:type="dxa"/>
+              <w:bottom w:w="100" w:type="dxa"/>
+              <w:right w:w="100" w:type="dxa"/>
+            </w:tcMar>
+            <w:hideMark/>
+          </w:tcPr>
+          <w:p>
+            <w:pPr>
+              <w:spacing w:after="0" w:line="240" w:lineRule="auto"/>
+              <w:rPr>
+                <w:rFonts w:ascii="Times New Roman" w:eastAsia="Times New Roman" w:hAnsi="Times New Roman" w:cs="Times New Roman"/>
+                <w:sz w:val="24"/>
+                <w:szCs w:val="24"/>
+              </w:rPr>
+            </w:pPr>
+            <w:r>
+              <w:rPr>
+                <w:rFonts w:ascii="Arial" w:eastAsia="Times New Roman" w:hAnsi="Arial" w:cs="Arial"/>
+                <w:color w:val="000000"/>
+              </w:rPr>
+              <w:t>Clase Universidad</w:t>
+            </w:r>
+          </w:p>
+        </w:tc>
+        <w:tc>
+          <w:tcPr>
+            <w:tcW w:w="0" w:type="auto"/>
+            <w:tcBorders>
+              <w:top w:val="single" w:sz="8" w:space="0" w:color="000000"/>
+              <w:left w:val="single" w:sz="8" w:space="0" w:color="000000"/>
+              <w:bottom w:val="single" w:sz="8" w:space="0" w:color="000000"/>
+              <w:right w:val="single" w:sz="8" w:space="0" w:color="000000"/>
+            </w:tcBorders>
+            <w:tcMar>
+              <w:top w:w="100" w:type="dxa"/>
+              <w:left w:w="100" w:type="dxa"/>
+              <w:bottom w:w="100" w:type="dxa"/>
+              <w:right w:w="100" w:type="dxa"/>
+            </w:tcMar>
+            <w:hideMark/>
+          </w:tcPr>
+          <w:p>
+            <w:pPr>
+              <w:spacing w:after="0" w:line="240" w:lineRule="auto"/>
+              <w:rPr>
+                <w:rFonts w:ascii="Times New Roman" w:eastAsia="Times New Roman" w:hAnsi="Times New Roman" w:cs="Times New Roman"/>
+                <w:sz w:val="24"/>
+                <w:szCs w:val="24"/>
+              </w:rPr>
+            </w:pPr>
+            <w:proofErr w:type="spellStart"/>
+            <w:r>
+              <w:rPr>
+                <w:rFonts w:ascii="Arial" w:eastAsia="Times New Roman" w:hAnsi="Arial" w:cs="Arial"/>
+                <w:color w:val="000000"/>
+              </w:rPr>
+              <w:t>addEstudiante</w:t>
+            </w:r>
+            <w:proofErr w:type="spellEnd"/>
+            <w:r>
+              <w:rPr>
+                <w:rFonts w:ascii="Arial" w:eastAsia="Times New Roman" w:hAnsi="Arial" w:cs="Arial"/>
+                <w:color w:val="000000"/>
+              </w:rPr>
+              <w:t>()</w:t>
+            </w:r>
+          </w:p>
+        </w:tc>
+      </w:tr>
+      <w:tr>
+        <w:trPr>
+          <w:trHeight w:val="493"/>
+        </w:trPr>
+        <w:tc>
+          <w:tcPr>
+            <w:tcW w:w="0" w:type="auto"/>
+            <w:vMerge/>
+            <w:tcBorders>
+              <w:top w:val="single" w:sz="8" w:space="0" w:color="000000"/>
+              <w:left w:val="single" w:sz="8" w:space="0" w:color="000000"/>
+              <w:bottom w:val="single" w:sz="8" w:space="0" w:color="000000"/>
+              <w:right w:val="single" w:sz="8" w:space="0" w:color="000000"/>
+            </w:tcBorders>
+            <w:vAlign w:val="center"/>
+            <w:hideMark/>
+          </w:tcPr>
+          <w:p>
+            <w:pPr>
+              <w:spacing w:after="0" w:line="240" w:lineRule="auto"/>
+              <w:rPr>
+                <w:rFonts w:ascii="Times New Roman" w:eastAsia="Times New Roman" w:hAnsi="Times New Roman" w:cs="Times New Roman"/>
+                <w:sz w:val="24"/>
+                <w:szCs w:val="24"/>
+              </w:rPr>
+            </w:pPr>
+          </w:p>
+        </w:tc>
+        <w:tc>
+          <w:tcPr>
+            <w:tcW w:w="0" w:type="auto"/>
+            <w:tcBorders>
+              <w:top w:val="single" w:sz="8" w:space="0" w:color="000000"/>
+              <w:left w:val="single" w:sz="8" w:space="0" w:color="000000"/>
+              <w:bottom w:val="single" w:sz="8" w:space="0" w:color="000000"/>
+              <w:right w:val="single" w:sz="8" w:space="0" w:color="000000"/>
+            </w:tcBorders>
+            <w:tcMar>
+              <w:top w:w="100" w:type="dxa"/>
+              <w:left w:w="100" w:type="dxa"/>
+              <w:bottom w:w="100" w:type="dxa"/>
+              <w:right w:w="100" w:type="dxa"/>
+            </w:tcMar>
+            <w:hideMark/>
+          </w:tcPr>
+          <w:p>
+            <w:pPr>
+              <w:spacing w:after="0" w:line="240" w:lineRule="auto"/>
+              <w:rPr>
+                <w:rFonts w:ascii="Times New Roman" w:eastAsia="Times New Roman" w:hAnsi="Times New Roman" w:cs="Times New Roman"/>
+                <w:sz w:val="24"/>
+                <w:szCs w:val="24"/>
+              </w:rPr>
+            </w:pPr>
+            <w:r>
+              <w:rPr>
+                <w:rFonts w:ascii="Arial" w:eastAsia="Times New Roman" w:hAnsi="Arial" w:cs="Arial"/>
+                <w:color w:val="000000"/>
+              </w:rPr>
+              <w:t>Clase Universidad</w:t>
+            </w:r>
+          </w:p>
+        </w:tc>
+        <w:tc>
+          <w:tcPr>
+            <w:tcW w:w="0" w:type="auto"/>
+            <w:tcBorders>
+              <w:top w:val="single" w:sz="8" w:space="0" w:color="000000"/>
+              <w:left w:val="single" w:sz="8" w:space="0" w:color="000000"/>
+              <w:bottom w:val="single" w:sz="8" w:space="0" w:color="000000"/>
+              <w:right w:val="single" w:sz="8" w:space="0" w:color="000000"/>
+            </w:tcBorders>
+            <w:tcMar>
+              <w:top w:w="100" w:type="dxa"/>
+              <w:left w:w="100" w:type="dxa"/>
+              <w:bottom w:w="100" w:type="dxa"/>
+              <w:right w:w="100" w:type="dxa"/>
+            </w:tcMar>
+            <w:hideMark/>
+          </w:tcPr>
+          <w:p>
+            <w:pPr>
+              <w:spacing w:after="0" w:line="240" w:lineRule="auto"/>
+              <w:rPr>
+                <w:rFonts w:ascii="Times New Roman" w:eastAsia="Times New Roman" w:hAnsi="Times New Roman" w:cs="Times New Roman"/>
+                <w:sz w:val="24"/>
+                <w:szCs w:val="24"/>
+              </w:rPr>
+            </w:pPr>
+            <w:proofErr w:type="spellStart"/>
+            <w:r>
+              <w:rPr>
+                <w:rFonts w:ascii="Arial" w:eastAsia="Times New Roman" w:hAnsi="Arial" w:cs="Arial"/>
+                <w:color w:val="000000"/>
+              </w:rPr>
+              <w:t>buscarEstudiante</w:t>
+            </w:r>
+            <w:proofErr w:type="spellEnd"/>
+            <w:r>
+              <w:rPr>
+                <w:rFonts w:ascii="Arial" w:eastAsia="Times New Roman" w:hAnsi="Arial" w:cs="Arial"/>
+                <w:color w:val="000000"/>
+              </w:rPr>
+              <w:t>()</w:t>
+            </w:r>
+          </w:p>
+        </w:tc>
+      </w:tr>
+      <w:tr>
+        <w:tc>
+          <w:tcPr>
+            <w:tcW w:w="0" w:type="auto"/>
+            <w:tcBorders>
+              <w:top w:val="single" w:sz="8" w:space="0" w:color="000000"/>
+              <w:left w:val="single" w:sz="8" w:space="0" w:color="000000"/>
+              <w:bottom w:val="single" w:sz="8" w:space="0" w:color="000000"/>
+              <w:right w:val="single" w:sz="8" w:space="0" w:color="000000"/>
+            </w:tcBorders>
+            <w:tcMar>
+              <w:top w:w="100" w:type="dxa"/>
+              <w:left w:w="100" w:type="dxa"/>
+              <w:bottom w:w="100" w:type="dxa"/>
+              <w:right w:w="100" w:type="dxa"/>
+            </w:tcMar>
+            <w:hideMark/>
+          </w:tcPr>
+          <w:p>
+            <w:pPr>
+              <w:spacing w:after="0" w:line="240" w:lineRule="auto"/>
+              <w:rPr>
+                <w:rFonts w:ascii="Times New Roman" w:eastAsia="Times New Roman" w:hAnsi="Times New Roman" w:cs="Times New Roman"/>
+                <w:sz w:val="24"/>
+                <w:szCs w:val="24"/>
+              </w:rPr>
+            </w:pPr>
+          </w:p>
+        </w:tc>
+        <w:tc>
+          <w:tcPr>
+            <w:tcW w:w="0" w:type="auto"/>
+            <w:tcBorders>
+              <w:top w:val="single" w:sz="8" w:space="0" w:color="000000"/>
+              <w:left w:val="single" w:sz="8" w:space="0" w:color="000000"/>
+              <w:bottom w:val="single" w:sz="8" w:space="0" w:color="000000"/>
+              <w:right w:val="single" w:sz="8" w:space="0" w:color="000000"/>
+            </w:tcBorders>
+            <w:tcMar>
+              <w:top w:w="100" w:type="dxa"/>
+              <w:left w:w="100" w:type="dxa"/>
+              <w:bottom w:w="100" w:type="dxa"/>
+              <w:right w:w="100" w:type="dxa"/>
+            </w:tcMar>
+            <w:hideMark/>
+          </w:tcPr>
+          <w:p>
+            <w:pPr>
+              <w:spacing w:after="0" w:line="240" w:lineRule="auto"/>
+              <w:rPr>
+                <w:rFonts w:ascii="Times New Roman" w:eastAsia="Times New Roman" w:hAnsi="Times New Roman" w:cs="Times New Roman"/>
+                <w:sz w:val="24"/>
+                <w:szCs w:val="24"/>
+              </w:rPr>
+            </w:pPr>
+          </w:p>
+        </w:tc>
+        <w:tc>
+          <w:tcPr>
+            <w:tcW w:w="0" w:type="auto"/>
+            <w:tcBorders>
+              <w:top w:val="single" w:sz="8" w:space="0" w:color="000000"/>
+              <w:left w:val="single" w:sz="8" w:space="0" w:color="000000"/>
+              <w:bottom w:val="single" w:sz="8" w:space="0" w:color="000000"/>
+              <w:right w:val="single" w:sz="8" w:space="0" w:color="000000"/>
+            </w:tcBorders>
+            <w:tcMar>
+              <w:top w:w="100" w:type="dxa"/>
+              <w:left w:w="100" w:type="dxa"/>
+              <w:bottom w:w="100" w:type="dxa"/>
+              <w:right w:w="100" w:type="dxa"/>
+            </w:tcMar>
+            <w:hideMark/>
+          </w:tcPr>
+          <w:p>
+            <w:pPr>
+              <w:spacing w:after="0" w:line="240" w:lineRule="auto"/>
+              <w:rPr>
+                <w:rFonts w:ascii="Times New Roman" w:eastAsia="Times New Roman" w:hAnsi="Times New Roman" w:cs="Times New Roman"/>
+                <w:sz w:val="24"/>
+                <w:szCs w:val="24"/>
+              </w:rPr>
+            </w:pPr>
+          </w:p>
+        </w:tc>
+      </w:tr>
+      <w:tr>
+        <w:tc>
+          <w:tcPr>
+            <w:tcW w:w="0" w:type="auto"/>
+            <w:tcBorders>
+              <w:top w:val="single" w:sz="8" w:space="0" w:color="000000"/>
+              <w:left w:val="single" w:sz="8" w:space="0" w:color="000000"/>
+              <w:bottom w:val="single" w:sz="8" w:space="0" w:color="000000"/>
+              <w:right w:val="single" w:sz="8" w:space="0" w:color="000000"/>
+            </w:tcBorders>
+            <w:tcMar>
+              <w:top w:w="100" w:type="dxa"/>
+              <w:left w:w="100" w:type="dxa"/>
+              <w:bottom w:w="100" w:type="dxa"/>
+              <w:right w:w="100" w:type="dxa"/>
+            </w:tcMar>
+            <w:hideMark/>
+          </w:tcPr>
+          <w:p>
+            <w:pPr>
+              <w:spacing w:after="0" w:line="240" w:lineRule="auto"/>
+              <w:rPr>
+                <w:rFonts w:ascii="Times New Roman" w:eastAsia="Times New Roman" w:hAnsi="Times New Roman" w:cs="Times New Roman"/>
+                <w:sz w:val="24"/>
+                <w:szCs w:val="24"/>
+              </w:rPr>
+            </w:pPr>
+          </w:p>
+        </w:tc>
+        <w:tc>
+          <w:tcPr>
+            <w:tcW w:w="0" w:type="auto"/>
+            <w:tcBorders>
+              <w:top w:val="single" w:sz="8" w:space="0" w:color="000000"/>
+              <w:left w:val="single" w:sz="8" w:space="0" w:color="000000"/>
+              <w:bottom w:val="single" w:sz="8" w:space="0" w:color="000000"/>
+              <w:right w:val="single" w:sz="8" w:space="0" w:color="000000"/>
+            </w:tcBorders>
+            <w:tcMar>
+              <w:top w:w="100" w:type="dxa"/>
+              <w:left w:w="100" w:type="dxa"/>
+              <w:bottom w:w="100" w:type="dxa"/>
+              <w:right w:w="100" w:type="dxa"/>
+            </w:tcMar>
+            <w:hideMark/>
+          </w:tcPr>
+          <w:p>
+            <w:pPr>
+              <w:spacing w:after="0" w:line="240" w:lineRule="auto"/>
+              <w:rPr>
+                <w:rFonts w:ascii="Times New Roman" w:eastAsia="Times New Roman" w:hAnsi="Times New Roman" w:cs="Times New Roman"/>
+                <w:sz w:val="24"/>
+                <w:szCs w:val="24"/>
+              </w:rPr>
+            </w:pPr>
+          </w:p>
+        </w:tc>
+        <w:tc>
+          <w:tcPr>
+            <w:tcW w:w="0" w:type="auto"/>
+            <w:tcBorders>
+              <w:top w:val="single" w:sz="8" w:space="0" w:color="000000"/>
+              <w:left w:val="single" w:sz="8" w:space="0" w:color="000000"/>
+              <w:bottom w:val="single" w:sz="8" w:space="0" w:color="000000"/>
+              <w:right w:val="single" w:sz="8" w:space="0" w:color="000000"/>
+            </w:tcBorders>
+            <w:tcMar>
+              <w:top w:w="100" w:type="dxa"/>
+              <w:left w:w="100" w:type="dxa"/>
+              <w:bottom w:w="100" w:type="dxa"/>
+              <w:right w:w="100" w:type="dxa"/>
+            </w:tcMar>
+            <w:hideMark/>
+          </w:tcPr>
+          <w:p>
+            <w:pPr>
+              <w:spacing w:after="0" w:line="240" w:lineRule="auto"/>
+              <w:rPr>
+                <w:rFonts w:ascii="Times New Roman" w:eastAsia="Times New Roman" w:hAnsi="Times New Roman" w:cs="Times New Roman"/>
+                <w:sz w:val="24"/>
+                <w:szCs w:val="24"/>
+              </w:rPr>
+            </w:pPr>
+          </w:p>
+        </w:tc>
+      </w:tr>
+      <w:tr>
+        <w:tc>
+          <w:tcPr>
+            <w:tcW w:w="0" w:type="auto"/>
+            <w:tcBorders>
+              <w:top w:val="single" w:sz="8" w:space="0" w:color="000000"/>
+              <w:left w:val="single" w:sz="8" w:space="0" w:color="000000"/>
+              <w:bottom w:val="single" w:sz="8" w:space="0" w:color="000000"/>
+              <w:right w:val="single" w:sz="8" w:space="0" w:color="000000"/>
+            </w:tcBorders>
+            <w:tcMar>
+              <w:top w:w="100" w:type="dxa"/>
+              <w:left w:w="100" w:type="dxa"/>
+              <w:bottom w:w="100" w:type="dxa"/>
+              <w:right w:w="100" w:type="dxa"/>
+            </w:tcMar>
+            <w:hideMark/>
+          </w:tcPr>
+          <w:p>
+            <w:pPr>
+              <w:spacing w:after="0" w:line="240" w:lineRule="auto"/>
+              <w:rPr>
+                <w:rFonts w:ascii="Times New Roman" w:eastAsia="Times New Roman" w:hAnsi="Times New Roman" w:cs="Times New Roman"/>
+                <w:sz w:val="24"/>
+                <w:szCs w:val="24"/>
+              </w:rPr>
+            </w:pPr>
+          </w:p>
+        </w:tc>
+        <w:tc>
+          <w:tcPr>
+            <w:tcW w:w="0" w:type="auto"/>
+            <w:tcBorders>
+              <w:top w:val="single" w:sz="8" w:space="0" w:color="000000"/>
+              <w:left w:val="single" w:sz="8" w:space="0" w:color="000000"/>
+              <w:bottom w:val="single" w:sz="8" w:space="0" w:color="000000"/>
+              <w:right w:val="single" w:sz="8" w:space="0" w:color="000000"/>
+            </w:tcBorders>
+            <w:tcMar>
+              <w:top w:w="100" w:type="dxa"/>
+              <w:left w:w="100" w:type="dxa"/>
+              <w:bottom w:w="100" w:type="dxa"/>
+              <w:right w:w="100" w:type="dxa"/>
+            </w:tcMar>
+            <w:hideMark/>
+          </w:tcPr>
+          <w:p>
+            <w:pPr>
+              <w:spacing w:after="0" w:line="240" w:lineRule="auto"/>
+              <w:rPr>
+                <w:rFonts w:ascii="Times New Roman" w:eastAsia="Times New Roman" w:hAnsi="Times New Roman" w:cs="Times New Roman"/>
+                <w:sz w:val="24"/>
+                <w:szCs w:val="24"/>
+              </w:rPr>
+            </w:pPr>
+          </w:p>
+        </w:tc>
+        <w:tc>
+          <w:tcPr>
+            <w:tcW w:w="0" w:type="auto"/>
+            <w:tcBorders>
+              <w:top w:val="single" w:sz="8" w:space="0" w:color="000000"/>
+              <w:left w:val="single" w:sz="8" w:space="0" w:color="000000"/>
+              <w:bottom w:val="single" w:sz="8" w:space="0" w:color="000000"/>
+              <w:right w:val="single" w:sz="8" w:space="0" w:color="000000"/>
+            </w:tcBorders>
+            <w:tcMar>
+              <w:top w:w="100" w:type="dxa"/>
+              <w:left w:w="100" w:type="dxa"/>
+              <w:bottom w:w="100" w:type="dxa"/>
+              <w:right w:w="100" w:type="dxa"/>
+            </w:tcMar>
+            <w:hideMark/>
+          </w:tcPr>
+          <w:p>
+            <w:pPr>
+              <w:spacing w:after="0" w:line="240" w:lineRule="auto"/>
+              <w:rPr>
+                <w:rFonts w:ascii="Times New Roman" w:eastAsia="Times New Roman" w:hAnsi="Times New Roman" w:cs="Times New Roman"/>
+                <w:sz w:val="24"/>
+                <w:szCs w:val="24"/>
+              </w:rPr>
+            </w:pPr>
+          </w:p>
+        </w:tc>
+      </w:tr>
+      <w:tr>
+        <w:tc>
+          <w:tcPr>
+            <w:tcW w:w="0" w:type="auto"/>
+            <w:tcBorders>
+              <w:top w:val="single" w:sz="8" w:space="0" w:color="000000"/>
+              <w:left w:val="single" w:sz="8" w:space="0" w:color="000000"/>
+              <w:bottom w:val="single" w:sz="8" w:space="0" w:color="000000"/>
+              <w:right w:val="single" w:sz="8" w:space="0" w:color="000000"/>
+            </w:tcBorders>
+            <w:tcMar>
+              <w:top w:w="100" w:type="dxa"/>
+              <w:left w:w="100" w:type="dxa"/>
+              <w:bottom w:w="100" w:type="dxa"/>
+              <w:right w:w="100" w:type="dxa"/>
+            </w:tcMar>
+            <w:hideMark/>
+          </w:tcPr>
+          <w:p>
+            <w:pPr>
+              <w:spacing w:after="0" w:line="240" w:lineRule="auto"/>
+              <w:rPr>
+                <w:rFonts w:ascii="Times New Roman" w:eastAsia="Times New Roman" w:hAnsi="Times New Roman" w:cs="Times New Roman"/>
+                <w:sz w:val="24"/>
+                <w:szCs w:val="24"/>
+              </w:rPr>
+            </w:pPr>
+          </w:p>
+        </w:tc>
+        <w:tc>
+          <w:tcPr>
+            <w:tcW w:w="0" w:type="auto"/>
+            <w:tcBorders>
+              <w:top w:val="single" w:sz="8" w:space="0" w:color="000000"/>
+              <w:left w:val="single" w:sz="8" w:space="0" w:color="000000"/>
+              <w:bottom w:val="single" w:sz="8" w:space="0" w:color="000000"/>
+              <w:right w:val="single" w:sz="8" w:space="0" w:color="000000"/>
+            </w:tcBorders>
+            <w:tcMar>
+              <w:top w:w="100" w:type="dxa"/>
+              <w:left w:w="100" w:type="dxa"/>
+              <w:bottom w:w="100" w:type="dxa"/>
+              <w:right w:w="100" w:type="dxa"/>
+            </w:tcMar>
+            <w:hideMark/>
+          </w:tcPr>
+          <w:p>
+            <w:pPr>
+              <w:spacing w:after="0" w:line="240" w:lineRule="auto"/>
+              <w:rPr>
+                <w:rFonts w:ascii="Times New Roman" w:eastAsia="Times New Roman" w:hAnsi="Times New Roman" w:cs="Times New Roman"/>
+                <w:sz w:val="24"/>
+                <w:szCs w:val="24"/>
+              </w:rPr>
+            </w:pPr>
+          </w:p>
+        </w:tc>
+        <w:tc>
+          <w:tcPr>
+            <w:tcW w:w="0" w:type="auto"/>
+            <w:tcBorders>
+              <w:top w:val="single" w:sz="8" w:space="0" w:color="000000"/>
+              <w:left w:val="single" w:sz="8" w:space="0" w:color="000000"/>
+              <w:bottom w:val="single" w:sz="8" w:space="0" w:color="000000"/>
+              <w:right w:val="single" w:sz="8" w:space="0" w:color="000000"/>
+            </w:tcBorders>
+            <w:tcMar>
+              <w:top w:w="100" w:type="dxa"/>
+              <w:left w:w="100" w:type="dxa"/>
+              <w:bottom w:w="100" w:type="dxa"/>
+              <w:right w:w="100" w:type="dxa"/>
+            </w:tcMar>
+            <w:hideMark/>
+          </w:tcPr>
+          <w:p>
+            <w:pPr>
+              <w:spacing w:after="0" w:line="240" w:lineRule="auto"/>
+              <w:rPr>
+                <w:rFonts w:ascii="Times New Roman" w:eastAsia="Times New Roman" w:hAnsi="Times New Roman" w:cs="Times New Roman"/>
+                <w:sz w:val="24"/>
+                <w:szCs w:val="24"/>
+              </w:rPr>
+            </w:pPr>
+          </w:p>
+        </w:tc>
+      </w:tr>
+      <w:tr>
+        <w:tc>
+          <w:tcPr>
+            <w:tcW w:w="0" w:type="auto"/>
+            <w:tcBorders>
+              <w:top w:val="single" w:sz="8" w:space="0" w:color="000000"/>
+              <w:left w:val="single" w:sz="8" w:space="0" w:color="000000"/>
+              <w:bottom w:val="single" w:sz="8" w:space="0" w:color="000000"/>
+              <w:right w:val="single" w:sz="8" w:space="0" w:color="000000"/>
+            </w:tcBorders>
+            <w:tcMar>
+              <w:top w:w="100" w:type="dxa"/>
+              <w:left w:w="100" w:type="dxa"/>
+              <w:bottom w:w="100" w:type="dxa"/>
+              <w:right w:w="100" w:type="dxa"/>
+            </w:tcMar>
+            <w:hideMark/>
+          </w:tcPr>
+          <w:p>
+            <w:pPr>
+              <w:spacing w:after="0" w:line="240" w:lineRule="auto"/>
+              <w:rPr>
+                <w:rFonts w:ascii="Times New Roman" w:eastAsia="Times New Roman" w:hAnsi="Times New Roman" w:cs="Times New Roman"/>
+                <w:sz w:val="24"/>
+                <w:szCs w:val="24"/>
+              </w:rPr>
+            </w:pPr>
+          </w:p>
+        </w:tc>
+        <w:tc>
+          <w:tcPr>
+            <w:tcW w:w="0" w:type="auto"/>
+            <w:tcBorders>
+              <w:top w:val="single" w:sz="8" w:space="0" w:color="000000"/>
+              <w:left w:val="single" w:sz="8" w:space="0" w:color="000000"/>
+              <w:bottom w:val="single" w:sz="8" w:space="0" w:color="000000"/>
+              <w:right w:val="single" w:sz="8" w:space="0" w:color="000000"/>
+            </w:tcBorders>
+            <w:tcMar>
+              <w:top w:w="100" w:type="dxa"/>
+              <w:left w:w="100" w:type="dxa"/>
+              <w:bottom w:w="100" w:type="dxa"/>
+              <w:right w:w="100" w:type="dxa"/>
+            </w:tcMar>
+            <w:hideMark/>
+          </w:tcPr>
+          <w:p>
+            <w:pPr>
+              <w:spacing w:after="0" w:line="240" w:lineRule="auto"/>
+              <w:rPr>
+                <w:rFonts w:ascii="Times New Roman" w:eastAsia="Times New Roman" w:hAnsi="Times New Roman" w:cs="Times New Roman"/>
+                <w:sz w:val="24"/>
+                <w:szCs w:val="24"/>
+              </w:rPr>
+            </w:pPr>
+          </w:p>
+        </w:tc>
+        <w:tc>
+          <w:tcPr>
+            <w:tcW w:w="0" w:type="auto"/>
+            <w:tcBorders>
+              <w:top w:val="single" w:sz="8" w:space="0" w:color="000000"/>
+              <w:left w:val="single" w:sz="8" w:space="0" w:color="000000"/>
+              <w:bottom w:val="single" w:sz="8" w:space="0" w:color="000000"/>
+              <w:right w:val="single" w:sz="8" w:space="0" w:color="000000"/>
+            </w:tcBorders>
+            <w:tcMar>
+              <w:top w:w="100" w:type="dxa"/>
+              <w:left w:w="100" w:type="dxa"/>
+              <w:bottom w:w="100" w:type="dxa"/>
+              <w:right w:w="100" w:type="dxa"/>
+            </w:tcMar>
+            <w:hideMark/>
+          </w:tcPr>
+          <w:p>
+            <w:pPr>
+              <w:spacing w:after="0" w:line="240" w:lineRule="auto"/>
+              <w:rPr>
+                <w:rFonts w:ascii="Times New Roman" w:eastAsia="Times New Roman" w:hAnsi="Times New Roman" w:cs="Times New Roman"/>
+                <w:sz w:val="24"/>
+                <w:szCs w:val="24"/>
+              </w:rPr>
+            </w:pPr>
+          </w:p>
+        </w:tc>
+      </w:tr>
+      <w:tr>
+        <w:tc>
+          <w:tcPr>
+            <w:tcW w:w="0" w:type="auto"/>
+            <w:tcBorders>
+              <w:top w:val="single" w:sz="8" w:space="0" w:color="000000"/>
+              <w:left w:val="single" w:sz="8" w:space="0" w:color="000000"/>
+              <w:bottom w:val="single" w:sz="8" w:space="0" w:color="000000"/>
+              <w:right w:val="single" w:sz="8" w:space="0" w:color="000000"/>
+            </w:tcBorders>
+            <w:tcMar>
+              <w:top w:w="100" w:type="dxa"/>
+              <w:left w:w="100" w:type="dxa"/>
+              <w:bottom w:w="100" w:type="dxa"/>
+              <w:right w:w="100" w:type="dxa"/>
+            </w:tcMar>
+            <w:hideMark/>
+          </w:tcPr>
+          <w:p>
+            <w:pPr>
+              <w:spacing w:after="0" w:line="240" w:lineRule="auto"/>
+              <w:rPr>
+                <w:rFonts w:ascii="Times New Roman" w:eastAsia="Times New Roman" w:hAnsi="Times New Roman" w:cs="Times New Roman"/>
+                <w:sz w:val="24"/>
+                <w:szCs w:val="24"/>
+              </w:rPr>
+            </w:pPr>
+          </w:p>
+        </w:tc>
+        <w:tc>
+          <w:tcPr>
+            <w:tcW w:w="0" w:type="auto"/>
+            <w:tcBorders>
+              <w:top w:val="single" w:sz="8" w:space="0" w:color="000000"/>
+              <w:left w:val="single" w:sz="8" w:space="0" w:color="000000"/>
+              <w:bottom w:val="single" w:sz="8" w:space="0" w:color="000000"/>
+              <w:right w:val="single" w:sz="8" w:space="0" w:color="000000"/>
+            </w:tcBorders>
+            <w:tcMar>
+              <w:top w:w="100" w:type="dxa"/>
+              <w:left w:w="100" w:type="dxa"/>
+              <w:bottom w:w="100" w:type="dxa"/>
+              <w:right w:w="100" w:type="dxa"/>
+            </w:tcMar>
+            <w:hideMark/>
+          </w:tcPr>
+          <w:p>
+            <w:pPr>
+              <w:spacing w:after="0" w:line="240" w:lineRule="auto"/>
+              <w:rPr>
+                <w:rFonts w:ascii="Times New Roman" w:eastAsia="Times New Roman" w:hAnsi="Times New Roman" w:cs="Times New Roman"/>
+                <w:sz w:val="24"/>
+                <w:szCs w:val="24"/>
+              </w:rPr>
+            </w:pPr>
+          </w:p>
+        </w:tc>
+        <w:tc>
+          <w:tcPr>
+            <w:tcW w:w="0" w:type="auto"/>
+            <w:tcBorders>
+              <w:top w:val="single" w:sz="8" w:space="0" w:color="000000"/>
+              <w:left w:val="single" w:sz="8" w:space="0" w:color="000000"/>
+              <w:bottom w:val="single" w:sz="8" w:space="0" w:color="000000"/>
+              <w:right w:val="single" w:sz="8" w:space="0" w:color="000000"/>
+            </w:tcBorders>
+            <w:tcMar>
+              <w:top w:w="100" w:type="dxa"/>
+              <w:left w:w="100" w:type="dxa"/>
+              <w:bottom w:w="100" w:type="dxa"/>
+              <w:right w:w="100" w:type="dxa"/>
+            </w:tcMar>
+            <w:hideMark/>
+          </w:tcPr>
+          <w:p>
+            <w:pPr>
+              <w:spacing w:after="0" w:line="240" w:lineRule="auto"/>
+              <w:rPr>
+                <w:rFonts w:ascii="Times New Roman" w:eastAsia="Times New Roman" w:hAnsi="Times New Roman" w:cs="Times New Roman"/>
+                <w:sz w:val="24"/>
+                <w:szCs w:val="24"/>
+              </w:rPr>
+            </w:pPr>
+          </w:p>
+        </w:tc>
+      </w:tr>
+      <w:tr>
+        <w:tc>
+          <w:tcPr>
+            <w:tcW w:w="0" w:type="auto"/>
+            <w:tcBorders>
+              <w:top w:val="single" w:sz="8" w:space="0" w:color="000000"/>
+              <w:left w:val="single" w:sz="8" w:space="0" w:color="000000"/>
+              <w:bottom w:val="single" w:sz="8" w:space="0" w:color="000000"/>
+              <w:right w:val="single" w:sz="8" w:space="0" w:color="000000"/>
+            </w:tcBorders>
+            <w:tcMar>
+              <w:top w:w="100" w:type="dxa"/>
+              <w:left w:w="100" w:type="dxa"/>
+              <w:bottom w:w="100" w:type="dxa"/>
+              <w:right w:w="100" w:type="dxa"/>
+            </w:tcMar>
+            <w:hideMark/>
+          </w:tcPr>
+          <w:p>
+            <w:pPr>
+              <w:spacing w:after="0" w:line="240" w:lineRule="auto"/>
+              <w:rPr>
+                <w:rFonts w:ascii="Times New Roman" w:eastAsia="Times New Roman" w:hAnsi="Times New Roman" w:cs="Times New Roman"/>
+                <w:sz w:val="24"/>
+                <w:szCs w:val="24"/>
+              </w:rPr>
+            </w:pPr>
+          </w:p>
+        </w:tc>
+        <w:tc>
+          <w:tcPr>
+            <w:tcW w:w="0" w:type="auto"/>
+            <w:tcBorders>
+              <w:top w:val="single" w:sz="8" w:space="0" w:color="000000"/>
+              <w:left w:val="single" w:sz="8" w:space="0" w:color="000000"/>
+              <w:bottom w:val="single" w:sz="8" w:space="0" w:color="000000"/>
+              <w:right w:val="single" w:sz="8" w:space="0" w:color="000000"/>
+            </w:tcBorders>
+            <w:tcMar>
+              <w:top w:w="100" w:type="dxa"/>
+              <w:left w:w="100" w:type="dxa"/>
+              <w:bottom w:w="100" w:type="dxa"/>
+              <w:right w:w="100" w:type="dxa"/>
+            </w:tcMar>
+            <w:hideMark/>
+          </w:tcPr>
+          <w:p>
+            <w:pPr>
+              <w:spacing w:after="0" w:line="240" w:lineRule="auto"/>
+              <w:rPr>
+                <w:rFonts w:ascii="Times New Roman" w:eastAsia="Times New Roman" w:hAnsi="Times New Roman" w:cs="Times New Roman"/>
+                <w:sz w:val="24"/>
+                <w:szCs w:val="24"/>
+              </w:rPr>
+            </w:pPr>
+          </w:p>
+        </w:tc>
+        <w:tc>
+          <w:tcPr>
+            <w:tcW w:w="0" w:type="auto"/>
+            <w:tcBorders>
+              <w:top w:val="single" w:sz="8" w:space="0" w:color="000000"/>
+              <w:left w:val="single" w:sz="8" w:space="0" w:color="000000"/>
+              <w:bottom w:val="single" w:sz="8" w:space="0" w:color="000000"/>
+              <w:right w:val="single" w:sz="8" w:space="0" w:color="000000"/>
+            </w:tcBorders>
+            <w:tcMar>
+              <w:top w:w="100" w:type="dxa"/>
+              <w:left w:w="100" w:type="dxa"/>
+              <w:bottom w:w="100" w:type="dxa"/>
+              <w:right w:w="100" w:type="dxa"/>
+            </w:tcMar>
+            <w:hideMark/>
+          </w:tcPr>
+          <w:p>
+            <w:pPr>
+              <w:spacing w:after="0" w:line="240" w:lineRule="auto"/>
+              <w:rPr>
+                <w:rFonts w:ascii="Times New Roman" w:eastAsia="Times New Roman" w:hAnsi="Times New Roman" w:cs="Times New Roman"/>
+                <w:sz w:val="24"/>
+                <w:szCs w:val="24"/>
+              </w:rPr>
+            </w:pPr>
+          </w:p>
+        </w:tc>
+      </w:tr>
+      <w:tr>
+        <w:tc>
+          <w:tcPr>
+            <w:tcW w:w="0" w:type="auto"/>
+            <w:tcBorders>
+              <w:top w:val="single" w:sz="8" w:space="0" w:color="000000"/>
+              <w:left w:val="single" w:sz="8" w:space="0" w:color="000000"/>
+              <w:bottom w:val="single" w:sz="8" w:space="0" w:color="000000"/>
+              <w:right w:val="single" w:sz="8" w:space="0" w:color="000000"/>
+            </w:tcBorders>
+            <w:tcMar>
+              <w:top w:w="100" w:type="dxa"/>
+              <w:left w:w="100" w:type="dxa"/>
+              <w:bottom w:w="100" w:type="dxa"/>
+              <w:right w:w="100" w:type="dxa"/>
+            </w:tcMar>
+            <w:hideMark/>
+          </w:tcPr>
+          <w:p>
+            <w:pPr>
+              <w:spacing w:after="0" w:line="240" w:lineRule="auto"/>
+              <w:rPr>
+                <w:rFonts w:ascii="Times New Roman" w:eastAsia="Times New Roman" w:hAnsi="Times New Roman" w:cs="Times New Roman"/>
+                <w:sz w:val="24"/>
+                <w:szCs w:val="24"/>
+              </w:rPr>
+            </w:pPr>
+          </w:p>
+        </w:tc>
+        <w:tc>
+          <w:tcPr>
+            <w:tcW w:w="0" w:type="auto"/>
+            <w:tcBorders>
+              <w:top w:val="single" w:sz="8" w:space="0" w:color="000000"/>
+              <w:left w:val="single" w:sz="8" w:space="0" w:color="000000"/>
+              <w:bottom w:val="single" w:sz="8" w:space="0" w:color="000000"/>
+              <w:right w:val="single" w:sz="8" w:space="0" w:color="000000"/>
+            </w:tcBorders>
+            <w:tcMar>
+              <w:top w:w="100" w:type="dxa"/>
+              <w:left w:w="100" w:type="dxa"/>
+              <w:bottom w:w="100" w:type="dxa"/>
+              <w:right w:w="100" w:type="dxa"/>
+            </w:tcMar>
+            <w:hideMark/>
+          </w:tcPr>
+          <w:p>
+            <w:pPr>
+              <w:spacing w:after="0" w:line="240" w:lineRule="auto"/>
+              <w:rPr>
+                <w:rFonts w:ascii="Times New Roman" w:eastAsia="Times New Roman" w:hAnsi="Times New Roman" w:cs="Times New Roman"/>
+                <w:sz w:val="24"/>
+                <w:szCs w:val="24"/>
+              </w:rPr>
+            </w:pPr>
+          </w:p>
+        </w:tc>
+        <w:tc>
+          <w:tcPr>
+            <w:tcW w:w="0" w:type="auto"/>
+            <w:tcBorders>
+              <w:top w:val="single" w:sz="8" w:space="0" w:color="000000"/>
+              <w:left w:val="single" w:sz="8" w:space="0" w:color="000000"/>
+              <w:bottom w:val="single" w:sz="8" w:space="0" w:color="000000"/>
+              <w:right w:val="single" w:sz="8" w:space="0" w:color="000000"/>
+            </w:tcBorders>
+            <w:tcMar>
+              <w:top w:w="100" w:type="dxa"/>
+              <w:left w:w="100" w:type="dxa"/>
+              <w:bottom w:w="100" w:type="dxa"/>
+              <w:right w:w="100" w:type="dxa"/>
+            </w:tcMar>
+            <w:hideMark/>
+          </w:tcPr>
+          <w:p>
+            <w:pPr>
+              <w:spacing w:after="0" w:line="240" w:lineRule="auto"/>
+              <w:rPr>
+                <w:rFonts w:ascii="Times New Roman" w:eastAsia="Times New Roman" w:hAnsi="Times New Roman" w:cs="Times New Roman"/>
+                <w:sz w:val="24"/>
+                <w:szCs w:val="24"/>
+              </w:rPr>
+            </w:pPr>
+          </w:p>
+        </w:tc>
+      </w:tr>
+    </w:tbl>
     <w:p/>
     <w:sectPr>
       <w:pgSz w:w="12240" w:h="15840"/>

</xml_diff>

<commit_message>
cambio de sistema operativo
</commit_message>
<xml_diff>
--- a/docs/TablaAnalisisDeRequerimientos.docx
+++ b/docs/TablaAnalisisDeRequerimientos.docx
@@ -7,7 +7,7 @@
         <w:widowControl w:val="0"/>
         <w:spacing w:before="240" w:after="240" w:line="276" w:lineRule="auto"/>
         <w:rPr>
-          <w:rFonts w:ascii="Arial" w:eastAsia="Arial" w:hAnsi="Arial" w:cs="Arial"/>
+          <w:rFonts w:ascii="Arial" w:hAnsi="Arial" w:eastAsia="Arial" w:cs="Arial"/>
           <w:b/>
           <w:sz w:val="16"/>
           <w:szCs w:val="16"/>
@@ -15,7 +15,7 @@
       </w:pPr>
       <w:r>
         <w:rPr>
-          <w:rFonts w:ascii="Arial" w:eastAsia="Arial" w:hAnsi="Arial" w:cs="Arial"/>
+          <w:rFonts w:ascii="Arial" w:hAnsi="Arial" w:eastAsia="Arial" w:cs="Arial"/>
           <w:b/>
           <w:sz w:val="20"/>
           <w:szCs w:val="20"/>
@@ -24,7 +24,7 @@
       </w:r>
       <w:r>
         <w:rPr>
-          <w:rFonts w:ascii="Arial" w:eastAsia="Arial" w:hAnsi="Arial" w:cs="Arial"/>
+          <w:rFonts w:ascii="Arial" w:hAnsi="Arial" w:eastAsia="Arial" w:cs="Arial"/>
           <w:b/>
           <w:sz w:val="16"/>
           <w:szCs w:val="16"/>
@@ -60,10 +60,10 @@
           <w:tcPr>
             <w:tcW w:w="4602" w:type="dxa"/>
             <w:tcBorders>
-              <w:top w:val="single" w:sz="8" w:space="0" w:color="000000"/>
-              <w:left w:val="single" w:sz="8" w:space="0" w:color="000000"/>
-              <w:bottom w:val="single" w:sz="8" w:space="0" w:color="000000"/>
-              <w:right w:val="single" w:sz="8" w:space="0" w:color="000000"/>
+              <w:top w:val="single" w:color="000000" w:themeColor="text1" w:sz="8" w:space="0"/>
+              <w:left w:val="single" w:color="000000" w:themeColor="text1" w:sz="8" w:space="0"/>
+              <w:bottom w:val="single" w:color="000000" w:themeColor="text1" w:sz="8" w:space="0"/>
+              <w:right w:val="single" w:color="000000" w:themeColor="text1" w:sz="8" w:space="0"/>
             </w:tcBorders>
             <w:tcMar>
               <w:top w:w="100" w:type="dxa"/>
@@ -77,14 +77,14 @@
               <w:widowControl w:val="0"/>
               <w:spacing w:before="240" w:after="0" w:line="276" w:lineRule="auto"/>
               <w:rPr>
-                <w:rFonts w:ascii="Arial" w:eastAsia="Arial" w:hAnsi="Arial" w:cs="Arial"/>
+                <w:rFonts w:ascii="Arial" w:hAnsi="Arial" w:eastAsia="Arial" w:cs="Arial"/>
                 <w:sz w:val="16"/>
                 <w:szCs w:val="16"/>
               </w:rPr>
             </w:pPr>
             <w:r>
               <w:rPr>
-                <w:rFonts w:ascii="Arial" w:eastAsia="Arial" w:hAnsi="Arial" w:cs="Arial"/>
+                <w:rFonts w:ascii="Arial" w:hAnsi="Arial" w:eastAsia="Arial" w:cs="Arial"/>
                 <w:sz w:val="16"/>
                 <w:szCs w:val="16"/>
               </w:rPr>
@@ -96,10 +96,10 @@
           <w:tcPr>
             <w:tcW w:w="4235" w:type="dxa"/>
             <w:tcBorders>
-              <w:top w:val="single" w:sz="8" w:space="0" w:color="000000"/>
+              <w:top w:val="single" w:color="000000" w:themeColor="text1" w:sz="8" w:space="0"/>
               <w:left w:val="nil"/>
-              <w:bottom w:val="single" w:sz="8" w:space="0" w:color="000000"/>
-              <w:right w:val="single" w:sz="8" w:space="0" w:color="000000"/>
+              <w:bottom w:val="single" w:color="000000" w:themeColor="text1" w:sz="8" w:space="0"/>
+              <w:right w:val="single" w:color="000000" w:themeColor="text1" w:sz="8" w:space="0"/>
             </w:tcBorders>
             <w:tcMar>
               <w:top w:w="100" w:type="dxa"/>
@@ -113,12 +113,12 @@
               <w:widowControl w:val="0"/>
               <w:spacing w:after="0" w:line="276" w:lineRule="auto"/>
               <w:rPr>
-                <w:rFonts w:ascii="Arial" w:eastAsia="Arial" w:hAnsi="Arial" w:cs="Arial"/>
+                <w:rFonts w:ascii="Arial" w:hAnsi="Arial" w:eastAsia="Arial" w:cs="Arial"/>
               </w:rPr>
             </w:pPr>
             <w:r>
               <w:rPr>
-                <w:rFonts w:ascii="Arial" w:eastAsia="Arial" w:hAnsi="Arial" w:cs="Arial"/>
+                <w:rFonts w:ascii="Arial" w:hAnsi="Arial" w:eastAsia="Arial" w:cs="Arial"/>
               </w:rPr>
               <w:t>Empresa de videojuego</w:t>
             </w:r>
@@ -134,9 +134,9 @@
             <w:tcW w:w="4602" w:type="dxa"/>
             <w:tcBorders>
               <w:top w:val="nil"/>
-              <w:left w:val="single" w:sz="8" w:space="0" w:color="000000"/>
-              <w:bottom w:val="single" w:sz="8" w:space="0" w:color="000000"/>
-              <w:right w:val="single" w:sz="8" w:space="0" w:color="000000"/>
+              <w:left w:val="single" w:color="000000" w:themeColor="text1" w:sz="8" w:space="0"/>
+              <w:bottom w:val="single" w:color="000000" w:themeColor="text1" w:sz="8" w:space="0"/>
+              <w:right w:val="single" w:color="000000" w:themeColor="text1" w:sz="8" w:space="0"/>
             </w:tcBorders>
             <w:tcMar>
               <w:top w:w="100" w:type="dxa"/>
@@ -150,14 +150,14 @@
               <w:widowControl w:val="0"/>
               <w:spacing w:before="240" w:after="0" w:line="276" w:lineRule="auto"/>
               <w:rPr>
-                <w:rFonts w:ascii="Arial" w:eastAsia="Arial" w:hAnsi="Arial" w:cs="Arial"/>
+                <w:rFonts w:ascii="Arial" w:hAnsi="Arial" w:eastAsia="Arial" w:cs="Arial"/>
                 <w:sz w:val="16"/>
                 <w:szCs w:val="16"/>
               </w:rPr>
             </w:pPr>
             <w:r>
               <w:rPr>
-                <w:rFonts w:ascii="Arial" w:eastAsia="Arial" w:hAnsi="Arial" w:cs="Arial"/>
+                <w:rFonts w:ascii="Arial" w:hAnsi="Arial" w:eastAsia="Arial" w:cs="Arial"/>
                 <w:sz w:val="16"/>
                 <w:szCs w:val="16"/>
               </w:rPr>
@@ -171,8 +171,8 @@
             <w:tcBorders>
               <w:top w:val="nil"/>
               <w:left w:val="nil"/>
-              <w:bottom w:val="single" w:sz="8" w:space="0" w:color="000000"/>
-              <w:right w:val="single" w:sz="8" w:space="0" w:color="000000"/>
+              <w:bottom w:val="single" w:color="000000" w:themeColor="text1" w:sz="8" w:space="0"/>
+              <w:right w:val="single" w:color="000000" w:themeColor="text1" w:sz="8" w:space="0"/>
             </w:tcBorders>
             <w:tcMar>
               <w:top w:w="100" w:type="dxa"/>
@@ -186,12 +186,12 @@
               <w:widowControl w:val="0"/>
               <w:spacing w:after="0" w:line="276" w:lineRule="auto"/>
               <w:rPr>
-                <w:rFonts w:ascii="Arial" w:eastAsia="Arial" w:hAnsi="Arial" w:cs="Arial"/>
+                <w:rFonts w:ascii="Arial" w:hAnsi="Arial" w:eastAsia="Arial" w:cs="Arial"/>
               </w:rPr>
             </w:pPr>
             <w:r>
               <w:rPr>
-                <w:rFonts w:ascii="Arial" w:eastAsia="Arial" w:hAnsi="Arial" w:cs="Arial"/>
+                <w:rFonts w:ascii="Arial" w:hAnsi="Arial" w:eastAsia="Arial" w:cs="Arial"/>
               </w:rPr>
               <w:t xml:space="preserve">Jugadores </w:t>
             </w:r>
@@ -207,9 +207,9 @@
             <w:tcW w:w="4602" w:type="dxa"/>
             <w:tcBorders>
               <w:top w:val="nil"/>
-              <w:left w:val="single" w:sz="8" w:space="0" w:color="000000"/>
-              <w:bottom w:val="single" w:sz="8" w:space="0" w:color="000000"/>
-              <w:right w:val="single" w:sz="8" w:space="0" w:color="000000"/>
+              <w:left w:val="single" w:color="000000" w:themeColor="text1" w:sz="8" w:space="0"/>
+              <w:bottom w:val="single" w:color="000000" w:themeColor="text1" w:sz="8" w:space="0"/>
+              <w:right w:val="single" w:color="000000" w:themeColor="text1" w:sz="8" w:space="0"/>
             </w:tcBorders>
             <w:tcMar>
               <w:top w:w="100" w:type="dxa"/>
@@ -223,14 +223,14 @@
               <w:widowControl w:val="0"/>
               <w:spacing w:before="240" w:after="0" w:line="276" w:lineRule="auto"/>
               <w:rPr>
-                <w:rFonts w:ascii="Arial" w:eastAsia="Arial" w:hAnsi="Arial" w:cs="Arial"/>
+                <w:rFonts w:ascii="Arial" w:hAnsi="Arial" w:eastAsia="Arial" w:cs="Arial"/>
                 <w:sz w:val="16"/>
                 <w:szCs w:val="16"/>
               </w:rPr>
             </w:pPr>
             <w:r>
               <w:rPr>
-                <w:rFonts w:ascii="Arial" w:eastAsia="Arial" w:hAnsi="Arial" w:cs="Arial"/>
+                <w:rFonts w:ascii="Arial" w:hAnsi="Arial" w:eastAsia="Arial" w:cs="Arial"/>
                 <w:sz w:val="16"/>
                 <w:szCs w:val="16"/>
               </w:rPr>
@@ -244,8 +244,8 @@
             <w:tcBorders>
               <w:top w:val="nil"/>
               <w:left w:val="nil"/>
-              <w:bottom w:val="single" w:sz="8" w:space="0" w:color="000000"/>
-              <w:right w:val="single" w:sz="8" w:space="0" w:color="000000"/>
+              <w:bottom w:val="single" w:color="000000" w:themeColor="text1" w:sz="8" w:space="0"/>
+              <w:right w:val="single" w:color="000000" w:themeColor="text1" w:sz="8" w:space="0"/>
             </w:tcBorders>
             <w:tcMar>
               <w:top w:w="100" w:type="dxa"/>
@@ -259,14 +259,14 @@
               <w:widowControl w:val="0"/>
               <w:spacing w:before="240" w:after="0" w:line="276" w:lineRule="auto"/>
               <w:rPr>
-                <w:rFonts w:ascii="Arial" w:eastAsia="Arial" w:hAnsi="Arial" w:cs="Arial"/>
+                <w:rFonts w:ascii="Arial" w:hAnsi="Arial" w:eastAsia="Arial" w:cs="Arial"/>
                 <w:sz w:val="16"/>
                 <w:szCs w:val="16"/>
               </w:rPr>
             </w:pPr>
             <w:r>
               <w:rPr>
-                <w:rFonts w:ascii="Arial" w:eastAsia="Arial" w:hAnsi="Arial" w:cs="Arial"/>
+                <w:rFonts w:ascii="Arial" w:hAnsi="Arial" w:eastAsia="Arial" w:cs="Arial"/>
                 <w:sz w:val="16"/>
                 <w:szCs w:val="16"/>
               </w:rPr>
@@ -278,14 +278,14 @@
               <w:widowControl w:val="0"/>
               <w:spacing w:before="240" w:after="0" w:line="276" w:lineRule="auto"/>
               <w:rPr>
-                <w:rFonts w:ascii="Arial" w:eastAsia="Arial" w:hAnsi="Arial" w:cs="Arial"/>
+                <w:rFonts w:ascii="Arial" w:hAnsi="Arial" w:eastAsia="Arial" w:cs="Arial"/>
                 <w:sz w:val="16"/>
                 <w:szCs w:val="16"/>
               </w:rPr>
             </w:pPr>
             <w:r>
               <w:rPr>
-                <w:rFonts w:ascii="Arial" w:eastAsia="Arial" w:hAnsi="Arial" w:cs="Arial"/>
+                <w:rFonts w:ascii="Arial" w:hAnsi="Arial" w:eastAsia="Arial" w:cs="Arial"/>
                 <w:sz w:val="16"/>
                 <w:szCs w:val="16"/>
               </w:rPr>
@@ -293,7 +293,7 @@
             </w:r>
             <w:r>
               <w:rPr>
-                <w:rFonts w:ascii="Arial" w:eastAsia="Arial" w:hAnsi="Arial" w:cs="Arial"/>
+                <w:rFonts w:ascii="Arial" w:hAnsi="Arial" w:eastAsia="Arial" w:cs="Arial"/>
                 <w:sz w:val="16"/>
                 <w:szCs w:val="16"/>
               </w:rPr>
@@ -301,7 +301,7 @@
             </w:r>
             <w:r>
               <w:rPr>
-                <w:rFonts w:ascii="Arial" w:eastAsia="Arial" w:hAnsi="Arial" w:cs="Arial"/>
+                <w:rFonts w:ascii="Arial" w:hAnsi="Arial" w:eastAsia="Arial" w:cs="Arial"/>
                 <w:sz w:val="16"/>
                 <w:szCs w:val="16"/>
               </w:rPr>
@@ -313,22 +313,38 @@
               <w:widowControl w:val="0"/>
               <w:spacing w:before="240" w:after="0" w:line="276" w:lineRule="auto"/>
               <w:rPr>
-                <w:rFonts w:ascii="Arial" w:eastAsia="Arial" w:hAnsi="Arial" w:cs="Arial"/>
+                <w:rFonts w:ascii="Arial" w:hAnsi="Arial" w:eastAsia="Arial" w:cs="Arial"/>
                 <w:sz w:val="16"/>
                 <w:szCs w:val="16"/>
               </w:rPr>
             </w:pPr>
             <w:r>
               <w:rPr>
-                <w:rFonts w:ascii="Arial" w:eastAsia="Arial" w:hAnsi="Arial" w:cs="Arial"/>
+                <w:rFonts w:ascii="Arial" w:hAnsi="Arial" w:eastAsia="Arial" w:cs="Arial"/>
                 <w:sz w:val="16"/>
                 <w:szCs w:val="16"/>
               </w:rPr>
-              <w:t>RF3:</w:t>
+              <w:t>RF</w:t>
             </w:r>
             <w:r>
               <w:rPr>
-                <w:rFonts w:ascii="Arial" w:eastAsia="Arial" w:hAnsi="Arial" w:cs="Arial"/>
+                <w:rFonts w:ascii="Arial" w:hAnsi="Arial" w:eastAsia="Arial" w:cs="Arial"/>
+                <w:sz w:val="16"/>
+                <w:szCs w:val="16"/>
+              </w:rPr>
+              <w:t>3</w:t>
+            </w:r>
+            <w:r>
+              <w:rPr>
+                <w:rFonts w:ascii="Arial" w:hAnsi="Arial" w:eastAsia="Arial" w:cs="Arial"/>
+                <w:sz w:val="16"/>
+                <w:szCs w:val="16"/>
+              </w:rPr>
+              <w:t>:</w:t>
+            </w:r>
+            <w:r>
+              <w:rPr>
+                <w:rFonts w:ascii="Arial" w:hAnsi="Arial" w:eastAsia="Arial" w:cs="Arial"/>
                 <w:sz w:val="16"/>
                 <w:szCs w:val="16"/>
               </w:rPr>
@@ -336,42 +352,7 @@
             </w:r>
             <w:r>
               <w:rPr>
-                <w:rFonts w:ascii="Arial" w:eastAsia="Arial" w:hAnsi="Arial" w:cs="Arial"/>
-                <w:sz w:val="16"/>
-                <w:szCs w:val="16"/>
-              </w:rPr>
-              <w:t xml:space="preserve">Registrar el nivel en que esta </w:t>
-            </w:r>
-          </w:p>
-          <w:p>
-            <w:pPr>
-              <w:widowControl w:val="0"/>
-              <w:spacing w:before="240" w:after="0" w:line="276" w:lineRule="auto"/>
-              <w:rPr>
-                <w:rFonts w:ascii="Arial" w:eastAsia="Arial" w:hAnsi="Arial" w:cs="Arial"/>
-                <w:sz w:val="16"/>
-                <w:szCs w:val="16"/>
-              </w:rPr>
-            </w:pPr>
-            <w:r>
-              <w:rPr>
-                <w:rFonts w:ascii="Arial" w:eastAsia="Arial" w:hAnsi="Arial" w:cs="Arial"/>
-                <w:sz w:val="16"/>
-                <w:szCs w:val="16"/>
-              </w:rPr>
-              <w:t>RF4:</w:t>
-            </w:r>
-            <w:r>
-              <w:rPr>
-                <w:rFonts w:ascii="Arial" w:eastAsia="Arial" w:hAnsi="Arial" w:cs="Arial"/>
-                <w:sz w:val="16"/>
-                <w:szCs w:val="16"/>
-              </w:rPr>
-              <w:t xml:space="preserve"> </w:t>
-            </w:r>
-            <w:r>
-              <w:rPr>
-                <w:rFonts w:ascii="Arial" w:eastAsia="Arial" w:hAnsi="Arial" w:cs="Arial"/>
+                <w:rFonts w:ascii="Arial" w:hAnsi="Arial" w:eastAsia="Arial" w:cs="Arial"/>
                 <w:sz w:val="16"/>
                 <w:szCs w:val="16"/>
               </w:rPr>
@@ -383,14 +364,14 @@
               <w:widowControl w:val="0"/>
               <w:spacing w:before="240" w:after="0" w:line="276" w:lineRule="auto"/>
               <w:rPr>
-                <w:rFonts w:ascii="Arial" w:eastAsia="Arial" w:hAnsi="Arial" w:cs="Arial"/>
+                <w:rFonts w:ascii="Arial" w:hAnsi="Arial" w:eastAsia="Arial" w:cs="Arial"/>
                 <w:sz w:val="16"/>
                 <w:szCs w:val="16"/>
               </w:rPr>
             </w:pPr>
             <w:r>
               <w:rPr>
-                <w:rFonts w:ascii="Arial" w:eastAsia="Arial" w:hAnsi="Arial" w:cs="Arial"/>
+                <w:rFonts w:ascii="Arial" w:hAnsi="Arial" w:eastAsia="Arial" w:cs="Arial"/>
                 <w:sz w:val="16"/>
                 <w:szCs w:val="16"/>
               </w:rPr>
@@ -398,15 +379,23 @@
             </w:r>
             <w:r>
               <w:rPr>
-                <w:rFonts w:ascii="Arial" w:eastAsia="Arial" w:hAnsi="Arial" w:cs="Arial"/>
+                <w:rFonts w:ascii="Arial" w:hAnsi="Arial" w:eastAsia="Arial" w:cs="Arial"/>
                 <w:sz w:val="16"/>
                 <w:szCs w:val="16"/>
               </w:rPr>
-              <w:t xml:space="preserve">5: </w:t>
+              <w:t>4</w:t>
             </w:r>
             <w:r>
               <w:rPr>
-                <w:rFonts w:ascii="Arial" w:eastAsia="Arial" w:hAnsi="Arial" w:cs="Arial"/>
+                <w:rFonts w:ascii="Arial" w:hAnsi="Arial" w:eastAsia="Arial" w:cs="Arial"/>
+                <w:sz w:val="16"/>
+                <w:szCs w:val="16"/>
+              </w:rPr>
+              <w:t xml:space="preserve">: </w:t>
+            </w:r>
+            <w:r>
+              <w:rPr>
+                <w:rFonts w:ascii="Arial" w:hAnsi="Arial" w:eastAsia="Arial" w:cs="Arial"/>
                 <w:sz w:val="16"/>
                 <w:szCs w:val="16"/>
               </w:rPr>
@@ -418,22 +407,38 @@
               <w:widowControl w:val="0"/>
               <w:spacing w:before="240" w:after="0" w:line="276" w:lineRule="auto"/>
               <w:rPr>
-                <w:rFonts w:ascii="Arial" w:eastAsia="Arial" w:hAnsi="Arial" w:cs="Arial"/>
+                <w:rFonts w:ascii="Arial" w:hAnsi="Arial" w:eastAsia="Arial" w:cs="Arial"/>
                 <w:sz w:val="16"/>
                 <w:szCs w:val="16"/>
               </w:rPr>
             </w:pPr>
             <w:r>
               <w:rPr>
-                <w:rFonts w:ascii="Arial" w:eastAsia="Arial" w:hAnsi="Arial" w:cs="Arial"/>
+                <w:rFonts w:ascii="Arial" w:hAnsi="Arial" w:eastAsia="Arial" w:cs="Arial"/>
                 <w:sz w:val="16"/>
                 <w:szCs w:val="16"/>
               </w:rPr>
-              <w:t xml:space="preserve">RF6: </w:t>
+              <w:t>RF</w:t>
             </w:r>
             <w:r>
               <w:rPr>
-                <w:rFonts w:ascii="Arial" w:eastAsia="Arial" w:hAnsi="Arial" w:cs="Arial"/>
+                <w:rFonts w:ascii="Arial" w:hAnsi="Arial" w:eastAsia="Arial" w:cs="Arial"/>
+                <w:sz w:val="16"/>
+                <w:szCs w:val="16"/>
+              </w:rPr>
+              <w:t>5</w:t>
+            </w:r>
+            <w:r>
+              <w:rPr>
+                <w:rFonts w:ascii="Arial" w:hAnsi="Arial" w:eastAsia="Arial" w:cs="Arial"/>
+                <w:sz w:val="16"/>
+                <w:szCs w:val="16"/>
+              </w:rPr>
+              <w:t xml:space="preserve">: </w:t>
+            </w:r>
+            <w:r>
+              <w:rPr>
+                <w:rFonts w:ascii="Arial" w:hAnsi="Arial" w:eastAsia="Arial" w:cs="Arial"/>
                 <w:sz w:val="16"/>
                 <w:szCs w:val="16"/>
               </w:rPr>
@@ -445,7 +450,7 @@
               <w:widowControl w:val="0"/>
               <w:spacing w:before="240" w:after="0" w:line="276" w:lineRule="auto"/>
               <w:rPr>
-                <w:rFonts w:ascii="Arial" w:eastAsia="Arial" w:hAnsi="Arial" w:cs="Arial"/>
+                <w:rFonts w:ascii="Arial" w:hAnsi="Arial" w:eastAsia="Arial" w:cs="Arial"/>
                 <w:color w:val="FF0000"/>
                 <w:sz w:val="16"/>
                 <w:szCs w:val="16"/>
@@ -453,7 +458,7 @@
             </w:pPr>
             <w:r>
               <w:rPr>
-                <w:rFonts w:ascii="Arial" w:eastAsia="Arial" w:hAnsi="Arial" w:cs="Arial"/>
+                <w:rFonts w:ascii="Arial" w:hAnsi="Arial" w:eastAsia="Arial" w:cs="Arial"/>
                 <w:color w:val="FF0000"/>
                 <w:sz w:val="16"/>
                 <w:szCs w:val="16"/>
@@ -462,16 +467,25 @@
             </w:r>
             <w:r>
               <w:rPr>
-                <w:rFonts w:ascii="Arial" w:eastAsia="Arial" w:hAnsi="Arial" w:cs="Arial"/>
+                <w:rFonts w:ascii="Arial" w:hAnsi="Arial" w:eastAsia="Arial" w:cs="Arial"/>
                 <w:color w:val="FF0000"/>
                 <w:sz w:val="16"/>
                 <w:szCs w:val="16"/>
               </w:rPr>
-              <w:t>7: Incrementar</w:t>
+              <w:t>6</w:t>
             </w:r>
             <w:r>
               <w:rPr>
-                <w:rFonts w:ascii="Arial" w:eastAsia="Arial" w:hAnsi="Arial" w:cs="Arial"/>
+                <w:rFonts w:ascii="Arial" w:hAnsi="Arial" w:eastAsia="Arial" w:cs="Arial"/>
+                <w:color w:val="FF0000"/>
+                <w:sz w:val="16"/>
+                <w:szCs w:val="16"/>
+              </w:rPr>
+              <w:t>: Incrementar</w:t>
+            </w:r>
+            <w:r>
+              <w:rPr>
+                <w:rFonts w:ascii="Arial" w:hAnsi="Arial" w:eastAsia="Arial" w:cs="Arial"/>
                 <w:color w:val="FF0000"/>
                 <w:sz w:val="16"/>
                 <w:szCs w:val="16"/>
@@ -480,7 +494,7 @@
             </w:r>
             <w:r>
               <w:rPr>
-                <w:rFonts w:ascii="Arial" w:eastAsia="Arial" w:hAnsi="Arial" w:cs="Arial"/>
+                <w:rFonts w:ascii="Arial" w:hAnsi="Arial" w:eastAsia="Arial" w:cs="Arial"/>
                 <w:color w:val="FF0000"/>
                 <w:sz w:val="16"/>
                 <w:szCs w:val="16"/>
@@ -489,7 +503,7 @@
             </w:r>
             <w:r>
               <w:rPr>
-                <w:rFonts w:ascii="Arial" w:eastAsia="Arial" w:hAnsi="Arial" w:cs="Arial"/>
+                <w:rFonts w:ascii="Arial" w:hAnsi="Arial" w:eastAsia="Arial" w:cs="Arial"/>
                 <w:color w:val="FF0000"/>
                 <w:sz w:val="16"/>
                 <w:szCs w:val="16"/>
@@ -502,7 +516,7 @@
               <w:widowControl w:val="0"/>
               <w:spacing w:before="240" w:after="0" w:line="276" w:lineRule="auto"/>
               <w:rPr>
-                <w:rFonts w:ascii="Arial" w:eastAsia="Arial" w:hAnsi="Arial" w:cs="Arial"/>
+                <w:rFonts w:ascii="Arial" w:hAnsi="Arial" w:eastAsia="Arial" w:cs="Arial"/>
                 <w:color w:val="FF0000"/>
                 <w:sz w:val="16"/>
                 <w:szCs w:val="16"/>
@@ -510,16 +524,34 @@
             </w:pPr>
             <w:r>
               <w:rPr>
-                <w:rFonts w:ascii="Arial" w:eastAsia="Arial" w:hAnsi="Arial" w:cs="Arial"/>
+                <w:rFonts w:ascii="Arial" w:hAnsi="Arial" w:eastAsia="Arial" w:cs="Arial"/>
                 <w:color w:val="FF0000"/>
                 <w:sz w:val="16"/>
                 <w:szCs w:val="16"/>
               </w:rPr>
-              <w:t xml:space="preserve">RF8: informar </w:t>
+              <w:t>RF</w:t>
             </w:r>
             <w:r>
               <w:rPr>
-                <w:rFonts w:ascii="Arial" w:eastAsia="Arial" w:hAnsi="Arial" w:cs="Arial"/>
+                <w:rFonts w:ascii="Arial" w:hAnsi="Arial" w:eastAsia="Arial" w:cs="Arial"/>
+                <w:color w:val="FF0000"/>
+                <w:sz w:val="16"/>
+                <w:szCs w:val="16"/>
+              </w:rPr>
+              <w:t>7</w:t>
+            </w:r>
+            <w:r>
+              <w:rPr>
+                <w:rFonts w:ascii="Arial" w:hAnsi="Arial" w:eastAsia="Arial" w:cs="Arial"/>
+                <w:color w:val="FF0000"/>
+                <w:sz w:val="16"/>
+                <w:szCs w:val="16"/>
+              </w:rPr>
+              <w:t xml:space="preserve">: informar </w:t>
+            </w:r>
+            <w:r>
+              <w:rPr>
+                <w:rFonts w:ascii="Arial" w:hAnsi="Arial" w:eastAsia="Arial" w:cs="Arial"/>
                 <w:color w:val="FF0000"/>
                 <w:sz w:val="16"/>
                 <w:szCs w:val="16"/>
@@ -528,7 +560,7 @@
             </w:r>
             <w:r>
               <w:rPr>
-                <w:rFonts w:ascii="Arial" w:eastAsia="Arial" w:hAnsi="Arial" w:cs="Arial"/>
+                <w:rFonts w:ascii="Arial" w:hAnsi="Arial" w:eastAsia="Arial" w:cs="Arial"/>
                 <w:color w:val="FF0000"/>
                 <w:sz w:val="16"/>
                 <w:szCs w:val="16"/>
@@ -537,7 +569,7 @@
             </w:r>
             <w:r>
               <w:rPr>
-                <w:rFonts w:ascii="Arial" w:eastAsia="Arial" w:hAnsi="Arial" w:cs="Arial"/>
+                <w:rFonts w:ascii="Arial" w:hAnsi="Arial" w:eastAsia="Arial" w:cs="Arial"/>
                 <w:color w:val="FF0000"/>
                 <w:sz w:val="16"/>
                 <w:szCs w:val="16"/>
@@ -546,7 +578,7 @@
             </w:r>
             <w:r>
               <w:rPr>
-                <w:rFonts w:ascii="Arial" w:eastAsia="Arial" w:hAnsi="Arial" w:cs="Arial"/>
+                <w:rFonts w:ascii="Arial" w:hAnsi="Arial" w:eastAsia="Arial" w:cs="Arial"/>
                 <w:color w:val="FF0000"/>
                 <w:sz w:val="16"/>
                 <w:szCs w:val="16"/>
@@ -559,14 +591,14 @@
               <w:widowControl w:val="0"/>
               <w:spacing w:before="240" w:after="0" w:line="276" w:lineRule="auto"/>
               <w:rPr>
-                <w:rFonts w:ascii="Arial" w:eastAsia="Arial" w:hAnsi="Arial" w:cs="Arial"/>
+                <w:rFonts w:ascii="Arial" w:hAnsi="Arial" w:eastAsia="Arial" w:cs="Arial"/>
                 <w:sz w:val="16"/>
                 <w:szCs w:val="16"/>
               </w:rPr>
             </w:pPr>
             <w:r>
               <w:rPr>
-                <w:rFonts w:ascii="Arial" w:eastAsia="Arial" w:hAnsi="Arial" w:cs="Arial"/>
+                <w:rFonts w:ascii="Arial" w:hAnsi="Arial" w:eastAsia="Arial" w:cs="Arial"/>
                 <w:sz w:val="16"/>
                 <w:szCs w:val="16"/>
               </w:rPr>
@@ -574,7 +606,74 @@
             </w:r>
             <w:r>
               <w:rPr>
-                <w:rFonts w:ascii="Arial" w:eastAsia="Arial" w:hAnsi="Arial" w:cs="Arial"/>
+                <w:rFonts w:ascii="Arial" w:hAnsi="Arial" w:eastAsia="Arial" w:cs="Arial"/>
+                <w:sz w:val="16"/>
+                <w:szCs w:val="16"/>
+              </w:rPr>
+              <w:t>8</w:t>
+            </w:r>
+            <w:r>
+              <w:rPr>
+                <w:rFonts w:ascii="Arial" w:hAnsi="Arial" w:eastAsia="Arial" w:cs="Arial"/>
+                <w:sz w:val="16"/>
+                <w:szCs w:val="16"/>
+              </w:rPr>
+              <w:t>: Registro</w:t>
+            </w:r>
+            <w:r>
+              <w:rPr>
+                <w:rFonts w:ascii="Arial" w:hAnsi="Arial" w:eastAsia="Arial" w:cs="Arial"/>
+                <w:sz w:val="16"/>
+                <w:szCs w:val="16"/>
+              </w:rPr>
+              <w:t xml:space="preserve"> de</w:t>
+            </w:r>
+            <w:r>
+              <w:rPr>
+                <w:rFonts w:ascii="Arial" w:hAnsi="Arial" w:eastAsia="Arial" w:cs="Arial"/>
+                <w:sz w:val="16"/>
+                <w:szCs w:val="16"/>
+              </w:rPr>
+              <w:t xml:space="preserve"> niveles</w:t>
+            </w:r>
+            <w:r>
+              <w:rPr>
+                <w:rFonts w:ascii="Arial" w:hAnsi="Arial" w:eastAsia="Arial" w:cs="Arial"/>
+                <w:sz w:val="16"/>
+                <w:szCs w:val="16"/>
+              </w:rPr>
+              <w:t>.</w:t>
+            </w:r>
+            <w:r>
+              <w:rPr>
+                <w:rFonts w:ascii="Arial" w:hAnsi="Arial" w:eastAsia="Arial" w:cs="Arial"/>
+                <w:sz w:val="16"/>
+                <w:szCs w:val="16"/>
+              </w:rPr>
+              <w:t xml:space="preserve"> </w:t>
+            </w:r>
+          </w:p>
+          <w:p>
+            <w:pPr>
+              <w:widowControl w:val="0"/>
+              <w:spacing w:before="240" w:after="0" w:line="276" w:lineRule="auto"/>
+              <w:rPr>
+                <w:rFonts w:ascii="Arial" w:hAnsi="Arial" w:eastAsia="Arial" w:cs="Arial"/>
+                <w:sz w:val="16"/>
+                <w:szCs w:val="16"/>
+              </w:rPr>
+            </w:pPr>
+            <w:r>
+              <w:rPr>
+                <w:rFonts w:ascii="Arial" w:hAnsi="Arial" w:eastAsia="Arial" w:cs="Arial"/>
+                <w:sz w:val="16"/>
+                <w:szCs w:val="16"/>
+              </w:rPr>
+              <w:t>RF</w:t>
+            </w:r>
+            <w:r>
+              <w:rPr>
+                <w:rFonts w:ascii="Arial" w:hAnsi="Arial" w:eastAsia="Arial" w:cs="Arial"/>
                 <w:sz w:val="16"/>
                 <w:szCs w:val="16"/>
               </w:rPr>
@@ -582,39 +681,50 @@
             </w:r>
             <w:r>
               <w:rPr>
-                <w:rFonts w:ascii="Arial" w:eastAsia="Arial" w:hAnsi="Arial" w:cs="Arial"/>
+                <w:rFonts w:ascii="Arial" w:hAnsi="Arial" w:eastAsia="Arial" w:cs="Arial"/>
                 <w:sz w:val="16"/>
                 <w:szCs w:val="16"/>
               </w:rPr>
-              <w:t>: Registro</w:t>
-            </w:r>
-            <w:r>
+              <w:t xml:space="preserve">: Registro de tesoros </w:t>
+            </w:r>
+          </w:p>
+          <w:p>
+            <w:pPr>
+              <w:widowControl w:val="0"/>
+              <w:spacing w:before="240" w:after="0" w:line="276" w:lineRule="auto"/>
               <w:rPr>
-                <w:rFonts w:ascii="Arial" w:eastAsia="Arial" w:hAnsi="Arial" w:cs="Arial"/>
+                <w:rFonts w:ascii="Arial" w:hAnsi="Arial" w:eastAsia="Arial" w:cs="Arial"/>
                 <w:sz w:val="16"/>
                 <w:szCs w:val="16"/>
               </w:rPr>
-              <w:t xml:space="preserve"> de</w:t>
-            </w:r>
+            </w:pPr>
             <w:r>
               <w:rPr>
-                <w:rFonts w:ascii="Arial" w:eastAsia="Arial" w:hAnsi="Arial" w:cs="Arial"/>
+                <w:rFonts w:ascii="Arial" w:hAnsi="Arial" w:eastAsia="Arial" w:cs="Arial"/>
                 <w:sz w:val="16"/>
                 <w:szCs w:val="16"/>
               </w:rPr>
-              <w:t xml:space="preserve"> niveles</w:t>
+              <w:t>RF</w:t>
             </w:r>
             <w:r>
               <w:rPr>
-                <w:rFonts w:ascii="Arial" w:eastAsia="Arial" w:hAnsi="Arial" w:cs="Arial"/>
+                <w:rFonts w:ascii="Arial" w:hAnsi="Arial" w:eastAsia="Arial" w:cs="Arial"/>
                 <w:sz w:val="16"/>
                 <w:szCs w:val="16"/>
               </w:rPr>
-              <w:t>.</w:t>
+              <w:t>10</w:t>
             </w:r>
             <w:r>
               <w:rPr>
-                <w:rFonts w:ascii="Arial" w:eastAsia="Arial" w:hAnsi="Arial" w:cs="Arial"/>
+                <w:rFonts w:ascii="Arial" w:hAnsi="Arial" w:eastAsia="Arial" w:cs="Arial"/>
+                <w:sz w:val="16"/>
+                <w:szCs w:val="16"/>
+              </w:rPr>
+              <w:t>: Registro de enemigos</w:t>
+            </w:r>
+            <w:r>
+              <w:rPr>
+                <w:rFonts w:ascii="Arial" w:hAnsi="Arial" w:eastAsia="Arial" w:cs="Arial"/>
                 <w:sz w:val="16"/>
                 <w:szCs w:val="16"/>
               </w:rPr>
@@ -626,95 +736,38 @@
               <w:widowControl w:val="0"/>
               <w:spacing w:before="240" w:after="0" w:line="276" w:lineRule="auto"/>
               <w:rPr>
-                <w:rFonts w:ascii="Arial" w:eastAsia="Arial" w:hAnsi="Arial" w:cs="Arial"/>
+                <w:rFonts w:ascii="Arial" w:hAnsi="Arial" w:eastAsia="Arial" w:cs="Arial"/>
                 <w:sz w:val="16"/>
                 <w:szCs w:val="16"/>
               </w:rPr>
             </w:pPr>
             <w:r>
               <w:rPr>
-                <w:rFonts w:ascii="Arial" w:eastAsia="Arial" w:hAnsi="Arial" w:cs="Arial"/>
+                <w:rFonts w:ascii="Arial" w:hAnsi="Arial" w:eastAsia="Arial" w:cs="Arial"/>
                 <w:sz w:val="16"/>
                 <w:szCs w:val="16"/>
               </w:rPr>
-              <w:t xml:space="preserve">RF10: Registro de tesoros </w:t>
-            </w:r>
-          </w:p>
-          <w:p>
-            <w:pPr>
-              <w:widowControl w:val="0"/>
-              <w:spacing w:before="240" w:after="0" w:line="276" w:lineRule="auto"/>
+              <w:t>RF1</w:t>
+            </w:r>
+            <w:r>
               <w:rPr>
-                <w:rFonts w:ascii="Arial" w:eastAsia="Arial" w:hAnsi="Arial" w:cs="Arial"/>
+                <w:rFonts w:ascii="Arial" w:hAnsi="Arial" w:eastAsia="Arial" w:cs="Arial"/>
                 <w:sz w:val="16"/>
                 <w:szCs w:val="16"/>
               </w:rPr>
-            </w:pPr>
+              <w:t>1</w:t>
+            </w:r>
             <w:r>
               <w:rPr>
-                <w:rFonts w:ascii="Arial" w:eastAsia="Arial" w:hAnsi="Arial" w:cs="Arial"/>
+                <w:rFonts w:ascii="Arial" w:hAnsi="Arial" w:eastAsia="Arial" w:cs="Arial"/>
                 <w:sz w:val="16"/>
                 <w:szCs w:val="16"/>
               </w:rPr>
-              <w:t>RF11: Registro de enemigos</w:t>
-            </w:r>
-          </w:p>
-          <w:p>
-            <w:pPr>
-              <w:widowControl w:val="0"/>
-              <w:spacing w:before="240" w:after="0" w:line="276" w:lineRule="auto"/>
+              <w:t>:</w:t>
+            </w:r>
+            <w:r>
               <w:rPr>
-                <w:rFonts w:ascii="Arial" w:eastAsia="Arial" w:hAnsi="Arial" w:cs="Arial"/>
-                <w:sz w:val="16"/>
-                <w:szCs w:val="16"/>
-              </w:rPr>
-            </w:pPr>
-            <w:r>
-              <w:rPr>
-                <w:rFonts w:ascii="Arial" w:eastAsia="Arial" w:hAnsi="Arial" w:cs="Arial"/>
-                <w:sz w:val="16"/>
-                <w:szCs w:val="16"/>
-              </w:rPr>
-              <w:t>RF</w:t>
-            </w:r>
-            <w:r>
-              <w:rPr>
-                <w:rFonts w:ascii="Arial" w:eastAsia="Arial" w:hAnsi="Arial" w:cs="Arial"/>
-                <w:sz w:val="16"/>
-                <w:szCs w:val="16"/>
-              </w:rPr>
-              <w:t>12: registrar resolución</w:t>
-            </w:r>
-            <w:r>
-              <w:rPr>
-                <w:rFonts w:ascii="Arial" w:eastAsia="Arial" w:hAnsi="Arial" w:cs="Arial"/>
-                <w:sz w:val="16"/>
-                <w:szCs w:val="16"/>
-              </w:rPr>
-              <w:t xml:space="preserve"> de las pantallas </w:t>
-            </w:r>
-          </w:p>
-          <w:p>
-            <w:pPr>
-              <w:widowControl w:val="0"/>
-              <w:spacing w:before="240" w:after="0" w:line="276" w:lineRule="auto"/>
-              <w:rPr>
-                <w:rFonts w:ascii="Arial" w:eastAsia="Arial" w:hAnsi="Arial" w:cs="Arial"/>
-                <w:sz w:val="16"/>
-                <w:szCs w:val="16"/>
-              </w:rPr>
-            </w:pPr>
-            <w:r>
-              <w:rPr>
-                <w:rFonts w:ascii="Arial" w:eastAsia="Arial" w:hAnsi="Arial" w:cs="Arial"/>
-                <w:sz w:val="16"/>
-                <w:szCs w:val="16"/>
-              </w:rPr>
-              <w:t>RF13:</w:t>
-            </w:r>
-            <w:r>
-              <w:rPr>
-                <w:rFonts w:ascii="Arial" w:eastAsia="Arial" w:hAnsi="Arial" w:cs="Arial"/>
+                <w:rFonts w:ascii="Arial" w:hAnsi="Arial" w:eastAsia="Arial" w:cs="Arial"/>
                 <w:sz w:val="16"/>
                 <w:szCs w:val="16"/>
               </w:rPr>
@@ -722,7 +775,7 @@
             </w:r>
             <w:r>
               <w:rPr>
-                <w:rFonts w:ascii="Arial" w:eastAsia="Arial" w:hAnsi="Arial" w:cs="Arial"/>
+                <w:rFonts w:ascii="Arial" w:hAnsi="Arial" w:eastAsia="Arial" w:cs="Arial"/>
                 <w:sz w:val="16"/>
                 <w:szCs w:val="16"/>
               </w:rPr>
@@ -730,7 +783,7 @@
             </w:r>
             <w:r>
               <w:rPr>
-                <w:rFonts w:ascii="Arial" w:eastAsia="Arial" w:hAnsi="Arial" w:cs="Arial"/>
+                <w:rFonts w:ascii="Arial" w:hAnsi="Arial" w:eastAsia="Arial" w:cs="Arial"/>
                 <w:sz w:val="16"/>
                 <w:szCs w:val="16"/>
               </w:rPr>
@@ -738,7 +791,7 @@
             </w:r>
             <w:r>
               <w:rPr>
-                <w:rFonts w:ascii="Arial" w:eastAsia="Arial" w:hAnsi="Arial" w:cs="Arial"/>
+                <w:rFonts w:ascii="Arial" w:hAnsi="Arial" w:eastAsia="Arial" w:cs="Arial"/>
                 <w:sz w:val="16"/>
                 <w:szCs w:val="16"/>
               </w:rPr>
@@ -746,7 +799,7 @@
             </w:r>
             <w:r>
               <w:rPr>
-                <w:rFonts w:ascii="Arial" w:eastAsia="Arial" w:hAnsi="Arial" w:cs="Arial"/>
+                <w:rFonts w:ascii="Arial" w:hAnsi="Arial" w:eastAsia="Arial" w:cs="Arial"/>
                 <w:sz w:val="16"/>
                 <w:szCs w:val="16"/>
               </w:rPr>
@@ -754,7 +807,7 @@
             </w:r>
             <w:r>
               <w:rPr>
-                <w:rFonts w:ascii="Arial" w:eastAsia="Arial" w:hAnsi="Arial" w:cs="Arial"/>
+                <w:rFonts w:ascii="Arial" w:hAnsi="Arial" w:eastAsia="Arial" w:cs="Arial"/>
                 <w:sz w:val="16"/>
                 <w:szCs w:val="16"/>
               </w:rPr>
@@ -762,7 +815,7 @@
             </w:r>
             <w:r>
               <w:rPr>
-                <w:rFonts w:ascii="Arial" w:eastAsia="Arial" w:hAnsi="Arial" w:cs="Arial"/>
+                <w:rFonts w:ascii="Arial" w:hAnsi="Arial" w:eastAsia="Arial" w:cs="Arial"/>
                 <w:sz w:val="16"/>
                 <w:szCs w:val="16"/>
               </w:rPr>
@@ -774,22 +827,38 @@
               <w:widowControl w:val="0"/>
               <w:spacing w:before="240" w:after="0" w:line="276" w:lineRule="auto"/>
               <w:rPr>
-                <w:rFonts w:ascii="Arial" w:eastAsia="Arial" w:hAnsi="Arial" w:cs="Arial"/>
+                <w:rFonts w:ascii="Arial" w:hAnsi="Arial" w:eastAsia="Arial" w:cs="Arial"/>
                 <w:sz w:val="16"/>
                 <w:szCs w:val="16"/>
               </w:rPr>
             </w:pPr>
             <w:r>
               <w:rPr>
-                <w:rFonts w:ascii="Arial" w:eastAsia="Arial" w:hAnsi="Arial" w:cs="Arial"/>
+                <w:rFonts w:ascii="Arial" w:hAnsi="Arial" w:eastAsia="Arial" w:cs="Arial"/>
                 <w:sz w:val="16"/>
                 <w:szCs w:val="16"/>
               </w:rPr>
-              <w:t>RF14:</w:t>
+              <w:t>RF1</w:t>
             </w:r>
             <w:r>
               <w:rPr>
-                <w:rFonts w:ascii="Arial" w:eastAsia="Arial" w:hAnsi="Arial" w:cs="Arial"/>
+                <w:rFonts w:ascii="Arial" w:hAnsi="Arial" w:eastAsia="Arial" w:cs="Arial"/>
+                <w:sz w:val="16"/>
+                <w:szCs w:val="16"/>
+              </w:rPr>
+              <w:t>2</w:t>
+            </w:r>
+            <w:r>
+              <w:rPr>
+                <w:rFonts w:ascii="Arial" w:hAnsi="Arial" w:eastAsia="Arial" w:cs="Arial"/>
+                <w:sz w:val="16"/>
+                <w:szCs w:val="16"/>
+              </w:rPr>
+              <w:t>:</w:t>
+            </w:r>
+            <w:r>
+              <w:rPr>
+                <w:rFonts w:ascii="Arial" w:hAnsi="Arial" w:eastAsia="Arial" w:cs="Arial"/>
                 <w:sz w:val="16"/>
                 <w:szCs w:val="16"/>
               </w:rPr>
@@ -807,9 +876,9 @@
             <w:tcW w:w="4602" w:type="dxa"/>
             <w:tcBorders>
               <w:top w:val="nil"/>
-              <w:left w:val="single" w:sz="8" w:space="0" w:color="000000"/>
-              <w:bottom w:val="single" w:sz="8" w:space="0" w:color="000000"/>
-              <w:right w:val="single" w:sz="8" w:space="0" w:color="000000"/>
+              <w:left w:val="single" w:color="000000" w:themeColor="text1" w:sz="8" w:space="0"/>
+              <w:bottom w:val="single" w:color="000000" w:themeColor="text1" w:sz="8" w:space="0"/>
+              <w:right w:val="single" w:color="000000" w:themeColor="text1" w:sz="8" w:space="0"/>
             </w:tcBorders>
             <w:tcMar>
               <w:top w:w="100" w:type="dxa"/>
@@ -823,14 +892,14 @@
               <w:widowControl w:val="0"/>
               <w:spacing w:before="240" w:after="0" w:line="276" w:lineRule="auto"/>
               <w:rPr>
-                <w:rFonts w:ascii="Arial" w:eastAsia="Arial" w:hAnsi="Arial" w:cs="Arial"/>
+                <w:rFonts w:ascii="Arial" w:hAnsi="Arial" w:eastAsia="Arial" w:cs="Arial"/>
                 <w:sz w:val="16"/>
                 <w:szCs w:val="16"/>
               </w:rPr>
             </w:pPr>
             <w:r>
               <w:rPr>
-                <w:rFonts w:ascii="Arial" w:eastAsia="Arial" w:hAnsi="Arial" w:cs="Arial"/>
+                <w:rFonts w:ascii="Arial" w:hAnsi="Arial" w:eastAsia="Arial" w:cs="Arial"/>
                 <w:sz w:val="16"/>
                 <w:szCs w:val="16"/>
               </w:rPr>
@@ -844,8 +913,8 @@
             <w:tcBorders>
               <w:top w:val="nil"/>
               <w:left w:val="nil"/>
-              <w:bottom w:val="single" w:sz="8" w:space="0" w:color="000000"/>
-              <w:right w:val="single" w:sz="8" w:space="0" w:color="000000"/>
+              <w:bottom w:val="single" w:color="000000" w:themeColor="text1" w:sz="8" w:space="0"/>
+              <w:right w:val="single" w:color="000000" w:themeColor="text1" w:sz="8" w:space="0"/>
             </w:tcBorders>
             <w:tcMar>
               <w:top w:w="100" w:type="dxa"/>
@@ -859,60 +928,60 @@
               <w:widowControl w:val="0"/>
               <w:spacing w:after="0" w:line="276" w:lineRule="auto"/>
               <w:rPr>
-                <w:rFonts w:ascii="Arial" w:eastAsia="Arial" w:hAnsi="Arial" w:cs="Arial"/>
+                <w:rFonts w:ascii="Arial" w:hAnsi="Arial" w:eastAsia="Arial" w:cs="Arial"/>
               </w:rPr>
             </w:pPr>
             <w:r>
               <w:rPr>
-                <w:rFonts w:ascii="Arial" w:eastAsia="Arial" w:hAnsi="Arial" w:cs="Arial"/>
+                <w:rFonts w:ascii="Arial" w:hAnsi="Arial" w:eastAsia="Arial" w:cs="Arial"/>
               </w:rPr>
               <w:t>Una empresa de videojuegos necesita</w:t>
             </w:r>
             <w:r>
               <w:rPr>
-                <w:rFonts w:ascii="Arial" w:eastAsia="Arial" w:hAnsi="Arial" w:cs="Arial"/>
+                <w:rFonts w:ascii="Arial" w:hAnsi="Arial" w:eastAsia="Arial" w:cs="Arial"/>
               </w:rPr>
               <w:t xml:space="preserve"> </w:t>
             </w:r>
             <w:r>
               <w:rPr>
-                <w:rFonts w:ascii="Arial" w:eastAsia="Arial" w:hAnsi="Arial" w:cs="Arial"/>
+                <w:rFonts w:ascii="Arial" w:hAnsi="Arial" w:eastAsia="Arial" w:cs="Arial"/>
               </w:rPr>
               <w:t xml:space="preserve">una </w:t>
             </w:r>
             <w:r>
               <w:rPr>
-                <w:rFonts w:ascii="Arial" w:eastAsia="Arial" w:hAnsi="Arial" w:cs="Arial"/>
+                <w:rFonts w:ascii="Arial" w:hAnsi="Arial" w:eastAsia="Arial" w:cs="Arial"/>
               </w:rPr>
               <w:t>ayuda para poder realizar un juego</w:t>
             </w:r>
             <w:r>
               <w:rPr>
-                <w:rFonts w:ascii="Arial" w:eastAsia="Arial" w:hAnsi="Arial" w:cs="Arial"/>
+                <w:rFonts w:ascii="Arial" w:hAnsi="Arial" w:eastAsia="Arial" w:cs="Arial"/>
               </w:rPr>
               <w:t xml:space="preserve"> </w:t>
             </w:r>
             <w:r>
               <w:rPr>
-                <w:rFonts w:ascii="Arial" w:eastAsia="Arial" w:hAnsi="Arial" w:cs="Arial"/>
+                <w:rFonts w:ascii="Arial" w:hAnsi="Arial" w:eastAsia="Arial" w:cs="Arial"/>
               </w:rPr>
               <w:t>y toca realizar la siguientes funcionalidad, registrar jugadores, niveles, tesoros y enemigos</w:t>
             </w:r>
             <w:r>
               <w:rPr>
-                <w:rFonts w:ascii="Arial" w:eastAsia="Arial" w:hAnsi="Arial" w:cs="Arial"/>
+                <w:rFonts w:ascii="Arial" w:hAnsi="Arial" w:eastAsia="Arial" w:cs="Arial"/>
               </w:rPr>
               <w:t>.</w:t>
             </w:r>
             <w:r>
               <w:rPr>
-                <w:rFonts w:ascii="Arial" w:eastAsia="Arial" w:hAnsi="Arial" w:cs="Arial"/>
+                <w:rFonts w:ascii="Arial" w:hAnsi="Arial" w:eastAsia="Arial" w:cs="Arial"/>
               </w:rPr>
               <w:t xml:space="preserve"> </w:t>
             </w:r>
             <w:r>
               <w:rPr>
-                <w:rFonts w:ascii="Arial" w:eastAsia="Arial" w:hAnsi="Arial" w:cs="Arial"/>
+                <w:rFonts w:ascii="Arial" w:hAnsi="Arial" w:eastAsia="Arial" w:cs="Arial"/>
               </w:rPr>
               <w:t xml:space="preserve"> </w:t>
             </w:r>
@@ -928,9 +997,9 @@
             <w:tcW w:w="4602" w:type="dxa"/>
             <w:tcBorders>
               <w:top w:val="nil"/>
-              <w:left w:val="single" w:sz="8" w:space="0" w:color="000000"/>
-              <w:bottom w:val="single" w:sz="8" w:space="0" w:color="000000"/>
-              <w:right w:val="single" w:sz="8" w:space="0" w:color="000000"/>
+              <w:left w:val="single" w:color="000000" w:themeColor="text1" w:sz="8" w:space="0"/>
+              <w:bottom w:val="single" w:color="000000" w:themeColor="text1" w:sz="8" w:space="0"/>
+              <w:right w:val="single" w:color="000000" w:themeColor="text1" w:sz="8" w:space="0"/>
             </w:tcBorders>
             <w:tcMar>
               <w:top w:w="100" w:type="dxa"/>
@@ -944,14 +1013,14 @@
               <w:widowControl w:val="0"/>
               <w:spacing w:before="240" w:after="0" w:line="276" w:lineRule="auto"/>
               <w:rPr>
-                <w:rFonts w:ascii="Arial" w:eastAsia="Arial" w:hAnsi="Arial" w:cs="Arial"/>
+                <w:rFonts w:ascii="Arial" w:hAnsi="Arial" w:eastAsia="Arial" w:cs="Arial"/>
                 <w:sz w:val="16"/>
                 <w:szCs w:val="16"/>
               </w:rPr>
             </w:pPr>
             <w:r>
               <w:rPr>
-                <w:rFonts w:ascii="Arial" w:eastAsia="Arial" w:hAnsi="Arial" w:cs="Arial"/>
+                <w:rFonts w:ascii="Arial" w:hAnsi="Arial" w:eastAsia="Arial" w:cs="Arial"/>
                 <w:sz w:val="16"/>
                 <w:szCs w:val="16"/>
               </w:rPr>
@@ -965,8 +1034,8 @@
             <w:tcBorders>
               <w:top w:val="nil"/>
               <w:left w:val="nil"/>
-              <w:bottom w:val="single" w:sz="8" w:space="0" w:color="000000"/>
-              <w:right w:val="single" w:sz="8" w:space="0" w:color="000000"/>
+              <w:bottom w:val="single" w:color="000000" w:themeColor="text1" w:sz="8" w:space="0"/>
+              <w:right w:val="single" w:color="000000" w:themeColor="text1" w:sz="8" w:space="0"/>
             </w:tcBorders>
             <w:tcMar>
               <w:top w:w="100" w:type="dxa"/>
@@ -980,44 +1049,44 @@
               <w:widowControl w:val="0"/>
               <w:spacing w:after="0" w:line="276" w:lineRule="auto"/>
               <w:rPr>
-                <w:rFonts w:ascii="Arial" w:eastAsia="Arial" w:hAnsi="Arial" w:cs="Arial"/>
+                <w:rFonts w:ascii="Arial" w:hAnsi="Arial" w:eastAsia="Arial" w:cs="Arial"/>
               </w:rPr>
             </w:pPr>
             <w:r>
               <w:rPr>
-                <w:rFonts w:ascii="Arial" w:eastAsia="Arial" w:hAnsi="Arial" w:cs="Arial"/>
+                <w:rFonts w:ascii="Arial" w:hAnsi="Arial" w:eastAsia="Arial" w:cs="Arial"/>
               </w:rPr>
               <w:t xml:space="preserve">Tiempo de repuesta de la </w:t>
             </w:r>
             <w:r>
               <w:rPr>
-                <w:rFonts w:ascii="Arial" w:eastAsia="Arial" w:hAnsi="Arial" w:cs="Arial"/>
+                <w:rFonts w:ascii="Arial" w:hAnsi="Arial" w:eastAsia="Arial" w:cs="Arial"/>
               </w:rPr>
               <w:t>página</w:t>
             </w:r>
             <w:r>
               <w:rPr>
-                <w:rFonts w:ascii="Arial" w:eastAsia="Arial" w:hAnsi="Arial" w:cs="Arial"/>
+                <w:rFonts w:ascii="Arial" w:hAnsi="Arial" w:eastAsia="Arial" w:cs="Arial"/>
               </w:rPr>
               <w:t xml:space="preserve"> web 2 seg</w:t>
             </w:r>
             <w:r>
               <w:rPr>
-                <w:rFonts w:ascii="Arial" w:eastAsia="Arial" w:hAnsi="Arial" w:cs="Arial"/>
+                <w:rFonts w:ascii="Arial" w:hAnsi="Arial" w:eastAsia="Arial" w:cs="Arial"/>
               </w:rPr>
               <w:t xml:space="preserve">undos, una </w:t>
             </w:r>
             <w:proofErr w:type="gramStart"/>
             <w:r>
               <w:rPr>
-                <w:rFonts w:ascii="Arial" w:eastAsia="Arial" w:hAnsi="Arial" w:cs="Arial"/>
+                <w:rFonts w:ascii="Arial" w:hAnsi="Arial" w:eastAsia="Arial" w:cs="Arial"/>
               </w:rPr>
               <w:t>app</w:t>
             </w:r>
             <w:proofErr w:type="gramEnd"/>
             <w:r>
               <w:rPr>
-                <w:rFonts w:ascii="Arial" w:eastAsia="Arial" w:hAnsi="Arial" w:cs="Arial"/>
+                <w:rFonts w:ascii="Arial" w:hAnsi="Arial" w:eastAsia="Arial" w:cs="Arial"/>
               </w:rPr>
               <w:t xml:space="preserve"> y aplicación web se debe desarrollar</w:t>
             </w:r>
@@ -1031,12 +1100,12 @@
         <w:spacing w:before="240" w:after="240" w:line="276" w:lineRule="auto"/>
         <w:ind w:left="360"/>
         <w:rPr>
-          <w:rFonts w:ascii="Arial" w:eastAsia="Arial" w:hAnsi="Arial" w:cs="Arial"/>
+          <w:rFonts w:ascii="Arial" w:hAnsi="Arial" w:eastAsia="Arial" w:cs="Arial"/>
         </w:rPr>
       </w:pPr>
       <w:r>
         <w:rPr>
-          <w:rFonts w:ascii="Arial" w:eastAsia="Arial" w:hAnsi="Arial" w:cs="Arial"/>
+          <w:rFonts w:ascii="Arial" w:hAnsi="Arial" w:eastAsia="Arial" w:cs="Arial"/>
         </w:rPr>
         <w:t xml:space="preserve"> </w:t>
       </w:r>
@@ -1053,21 +1122,21 @@
         </w:pBdr>
         <w:spacing w:after="0" w:line="276" w:lineRule="auto"/>
         <w:rPr>
-          <w:rFonts w:ascii="Arial" w:eastAsia="Arial" w:hAnsi="Arial" w:cs="Arial"/>
+          <w:rFonts w:ascii="Arial" w:hAnsi="Arial" w:eastAsia="Arial" w:cs="Arial"/>
           <w:sz w:val="28"/>
           <w:szCs w:val="28"/>
         </w:rPr>
       </w:pPr>
       <w:r>
         <w:rPr>
-          <w:rFonts w:ascii="Arial" w:eastAsia="Arial" w:hAnsi="Arial" w:cs="Arial"/>
+          <w:rFonts w:ascii="Arial" w:hAnsi="Arial" w:eastAsia="Arial" w:cs="Arial"/>
           <w:b/>
         </w:rPr>
         <w:t xml:space="preserve">Tabla de análisis de </w:t>
       </w:r>
       <w:r>
         <w:rPr>
-          <w:rFonts w:ascii="Arial" w:eastAsia="Arial" w:hAnsi="Arial" w:cs="Arial"/>
+          <w:rFonts w:ascii="Arial" w:hAnsi="Arial" w:eastAsia="Arial" w:cs="Arial"/>
           <w:b/>
         </w:rPr>
         <w:t>requerimientos funcionales (Nota: Una tabla por cada requerimiento funcional)</w:t>
@@ -1085,7 +1154,7 @@
         </w:pBdr>
         <w:spacing w:after="0" w:line="276" w:lineRule="auto"/>
         <w:rPr>
-          <w:rFonts w:ascii="Arial" w:eastAsia="Arial" w:hAnsi="Arial" w:cs="Arial"/>
+          <w:rFonts w:ascii="Arial" w:hAnsi="Arial" w:eastAsia="Arial" w:cs="Arial"/>
         </w:rPr>
       </w:pPr>
     </w:p>
@@ -1095,12 +1164,12 @@
         <w:tblW w:w="9084" w:type="dxa"/>
         <w:tblInd w:w="0" w:type="dxa"/>
         <w:tblBorders>
-          <w:top w:val="single" w:sz="4" w:space="0" w:color="000000"/>
-          <w:left w:val="single" w:sz="4" w:space="0" w:color="000000"/>
-          <w:bottom w:val="single" w:sz="4" w:space="0" w:color="000000"/>
-          <w:right w:val="single" w:sz="4" w:space="0" w:color="000000"/>
-          <w:insideH w:val="single" w:sz="4" w:space="0" w:color="000000"/>
-          <w:insideV w:val="single" w:sz="4" w:space="0" w:color="000000"/>
+          <w:top w:val="single" w:color="000000" w:sz="4" w:space="0"/>
+          <w:left w:val="single" w:color="000000" w:sz="4" w:space="0"/>
+          <w:bottom w:val="single" w:color="000000" w:sz="4" w:space="0"/>
+          <w:right w:val="single" w:color="000000" w:sz="4" w:space="0"/>
+          <w:insideH w:val="single" w:color="000000" w:sz="4" w:space="0"/>
+          <w:insideV w:val="single" w:color="000000" w:sz="4" w:space="0"/>
         </w:tblBorders>
         <w:tblLayout w:type="fixed"/>
         <w:tblLook w:val="0400" w:firstRow="0" w:lastRow="0" w:firstColumn="0" w:lastColumn="0" w:noHBand="0" w:noVBand="1"/>
@@ -2077,7 +2146,7 @@
         </w:pBdr>
         <w:spacing w:after="0" w:line="276" w:lineRule="auto"/>
         <w:rPr>
-          <w:rFonts w:ascii="Arial" w:eastAsia="Arial" w:hAnsi="Arial" w:cs="Arial"/>
+          <w:rFonts w:ascii="Arial" w:hAnsi="Arial" w:eastAsia="Arial" w:cs="Arial"/>
         </w:rPr>
       </w:pPr>
     </w:p>
@@ -2087,12 +2156,12 @@
         <w:tblW w:w="9084" w:type="dxa"/>
         <w:tblInd w:w="0" w:type="dxa"/>
         <w:tblBorders>
-          <w:top w:val="single" w:sz="4" w:space="0" w:color="000000"/>
-          <w:left w:val="single" w:sz="4" w:space="0" w:color="000000"/>
-          <w:bottom w:val="single" w:sz="4" w:space="0" w:color="000000"/>
-          <w:right w:val="single" w:sz="4" w:space="0" w:color="000000"/>
-          <w:insideH w:val="single" w:sz="4" w:space="0" w:color="000000"/>
-          <w:insideV w:val="single" w:sz="4" w:space="0" w:color="000000"/>
+          <w:top w:val="single" w:color="000000" w:sz="4" w:space="0"/>
+          <w:left w:val="single" w:color="000000" w:sz="4" w:space="0"/>
+          <w:bottom w:val="single" w:color="000000" w:sz="4" w:space="0"/>
+          <w:right w:val="single" w:color="000000" w:sz="4" w:space="0"/>
+          <w:insideH w:val="single" w:color="000000" w:sz="4" w:space="0"/>
+          <w:insideV w:val="single" w:color="000000" w:sz="4" w:space="0"/>
         </w:tblBorders>
         <w:tblLayout w:type="fixed"/>
         <w:tblLook w:val="0400" w:firstRow="0" w:lastRow="0" w:firstColumn="0" w:lastColumn="0" w:noHBand="0" w:noVBand="1"/>
@@ -3134,7 +3203,7 @@
         </w:pBdr>
         <w:spacing w:after="0" w:line="276" w:lineRule="auto"/>
         <w:rPr>
-          <w:rFonts w:ascii="Arial" w:eastAsia="Arial" w:hAnsi="Arial" w:cs="Arial"/>
+          <w:rFonts w:ascii="Arial" w:hAnsi="Arial" w:eastAsia="Arial" w:cs="Arial"/>
         </w:rPr>
       </w:pPr>
     </w:p>
@@ -3144,12 +3213,12 @@
         <w:tblW w:w="9084" w:type="dxa"/>
         <w:tblInd w:w="0" w:type="dxa"/>
         <w:tblBorders>
-          <w:top w:val="single" w:sz="4" w:space="0" w:color="000000"/>
-          <w:left w:val="single" w:sz="4" w:space="0" w:color="000000"/>
-          <w:bottom w:val="single" w:sz="4" w:space="0" w:color="000000"/>
-          <w:right w:val="single" w:sz="4" w:space="0" w:color="000000"/>
-          <w:insideH w:val="single" w:sz="4" w:space="0" w:color="000000"/>
-          <w:insideV w:val="single" w:sz="4" w:space="0" w:color="000000"/>
+          <w:top w:val="single" w:color="000000" w:sz="4" w:space="0"/>
+          <w:left w:val="single" w:color="000000" w:sz="4" w:space="0"/>
+          <w:bottom w:val="single" w:color="000000" w:sz="4" w:space="0"/>
+          <w:right w:val="single" w:color="000000" w:sz="4" w:space="0"/>
+          <w:insideH w:val="single" w:color="000000" w:sz="4" w:space="0"/>
+          <w:insideV w:val="single" w:color="000000" w:sz="4" w:space="0"/>
         </w:tblBorders>
         <w:tblLayout w:type="fixed"/>
         <w:tblLook w:val="0400" w:firstRow="0" w:lastRow="0" w:firstColumn="0" w:lastColumn="0" w:noHBand="0" w:noVBand="1"/>
@@ -4056,7 +4125,7 @@
         </w:pBdr>
         <w:spacing w:after="0" w:line="276" w:lineRule="auto"/>
         <w:rPr>
-          <w:rFonts w:ascii="Arial" w:eastAsia="Arial" w:hAnsi="Arial" w:cs="Arial"/>
+          <w:rFonts w:ascii="Arial" w:hAnsi="Arial" w:eastAsia="Arial" w:cs="Arial"/>
         </w:rPr>
       </w:pPr>
     </w:p>
@@ -4066,12 +4135,12 @@
         <w:tblW w:w="9084" w:type="dxa"/>
         <w:tblInd w:w="0" w:type="dxa"/>
         <w:tblBorders>
-          <w:top w:val="single" w:sz="4" w:space="0" w:color="000000"/>
-          <w:left w:val="single" w:sz="4" w:space="0" w:color="000000"/>
-          <w:bottom w:val="single" w:sz="4" w:space="0" w:color="000000"/>
-          <w:right w:val="single" w:sz="4" w:space="0" w:color="000000"/>
-          <w:insideH w:val="single" w:sz="4" w:space="0" w:color="000000"/>
-          <w:insideV w:val="single" w:sz="4" w:space="0" w:color="000000"/>
+          <w:top w:val="single" w:color="000000" w:sz="4" w:space="0"/>
+          <w:left w:val="single" w:color="000000" w:sz="4" w:space="0"/>
+          <w:bottom w:val="single" w:color="000000" w:sz="4" w:space="0"/>
+          <w:right w:val="single" w:color="000000" w:sz="4" w:space="0"/>
+          <w:insideH w:val="single" w:color="000000" w:sz="4" w:space="0"/>
+          <w:insideV w:val="single" w:color="000000" w:sz="4" w:space="0"/>
         </w:tblBorders>
         <w:tblLayout w:type="fixed"/>
         <w:tblLook w:val="0400" w:firstRow="0" w:lastRow="0" w:firstColumn="0" w:lastColumn="0" w:noHBand="0" w:noVBand="1"/>
@@ -4947,7 +5016,7 @@
         </w:pBdr>
         <w:spacing w:after="0" w:line="276" w:lineRule="auto"/>
         <w:rPr>
-          <w:rFonts w:ascii="Arial" w:eastAsia="Arial" w:hAnsi="Arial" w:cs="Arial"/>
+          <w:rFonts w:ascii="Arial" w:hAnsi="Arial" w:eastAsia="Arial" w:cs="Arial"/>
         </w:rPr>
       </w:pPr>
     </w:p>
@@ -4957,12 +5026,12 @@
         <w:tblW w:w="9084" w:type="dxa"/>
         <w:tblInd w:w="0" w:type="dxa"/>
         <w:tblBorders>
-          <w:top w:val="single" w:sz="4" w:space="0" w:color="000000"/>
-          <w:left w:val="single" w:sz="4" w:space="0" w:color="000000"/>
-          <w:bottom w:val="single" w:sz="4" w:space="0" w:color="000000"/>
-          <w:right w:val="single" w:sz="4" w:space="0" w:color="000000"/>
-          <w:insideH w:val="single" w:sz="4" w:space="0" w:color="000000"/>
-          <w:insideV w:val="single" w:sz="4" w:space="0" w:color="000000"/>
+          <w:top w:val="single" w:color="000000" w:sz="4" w:space="0"/>
+          <w:left w:val="single" w:color="000000" w:sz="4" w:space="0"/>
+          <w:bottom w:val="single" w:color="000000" w:sz="4" w:space="0"/>
+          <w:right w:val="single" w:color="000000" w:sz="4" w:space="0"/>
+          <w:insideH w:val="single" w:color="000000" w:sz="4" w:space="0"/>
+          <w:insideV w:val="single" w:color="000000" w:sz="4" w:space="0"/>
         </w:tblBorders>
         <w:tblLayout w:type="fixed"/>
         <w:tblLook w:val="0400" w:firstRow="0" w:lastRow="0" w:firstColumn="0" w:lastColumn="0" w:noHBand="0" w:noVBand="1"/>
@@ -5834,7 +5903,7 @@
         </w:pBdr>
         <w:spacing w:after="0" w:line="276" w:lineRule="auto"/>
         <w:rPr>
-          <w:rFonts w:ascii="Arial" w:eastAsia="Arial" w:hAnsi="Arial" w:cs="Arial"/>
+          <w:rFonts w:ascii="Arial" w:hAnsi="Arial" w:eastAsia="Arial" w:cs="Arial"/>
         </w:rPr>
       </w:pPr>
     </w:p>
@@ -5844,12 +5913,12 @@
         <w:tblW w:w="9084" w:type="dxa"/>
         <w:tblInd w:w="0" w:type="dxa"/>
         <w:tblBorders>
-          <w:top w:val="single" w:sz="4" w:space="0" w:color="000000"/>
-          <w:left w:val="single" w:sz="4" w:space="0" w:color="000000"/>
-          <w:bottom w:val="single" w:sz="4" w:space="0" w:color="000000"/>
-          <w:right w:val="single" w:sz="4" w:space="0" w:color="000000"/>
-          <w:insideH w:val="single" w:sz="4" w:space="0" w:color="000000"/>
-          <w:insideV w:val="single" w:sz="4" w:space="0" w:color="000000"/>
+          <w:top w:val="single" w:color="000000" w:sz="4" w:space="0"/>
+          <w:left w:val="single" w:color="000000" w:sz="4" w:space="0"/>
+          <w:bottom w:val="single" w:color="000000" w:sz="4" w:space="0"/>
+          <w:right w:val="single" w:color="000000" w:sz="4" w:space="0"/>
+          <w:insideH w:val="single" w:color="000000" w:sz="4" w:space="0"/>
+          <w:insideV w:val="single" w:color="000000" w:sz="4" w:space="0"/>
         </w:tblBorders>
         <w:tblLayout w:type="fixed"/>
         <w:tblLook w:val="0400" w:firstRow="0" w:lastRow="0" w:firstColumn="0" w:lastColumn="0" w:noHBand="0" w:noVBand="1"/>
@@ -6790,7 +6859,7 @@
         </w:pBdr>
         <w:spacing w:after="0" w:line="276" w:lineRule="auto"/>
         <w:rPr>
-          <w:rFonts w:ascii="Arial" w:eastAsia="Arial" w:hAnsi="Arial" w:cs="Arial"/>
+          <w:rFonts w:ascii="Arial" w:hAnsi="Arial" w:eastAsia="Arial" w:cs="Arial"/>
         </w:rPr>
       </w:pPr>
     </w:p>
@@ -6800,12 +6869,12 @@
         <w:tblW w:w="9084" w:type="dxa"/>
         <w:tblInd w:w="0" w:type="dxa"/>
         <w:tblBorders>
-          <w:top w:val="single" w:sz="4" w:space="0" w:color="000000"/>
-          <w:left w:val="single" w:sz="4" w:space="0" w:color="000000"/>
-          <w:bottom w:val="single" w:sz="4" w:space="0" w:color="000000"/>
-          <w:right w:val="single" w:sz="4" w:space="0" w:color="000000"/>
-          <w:insideH w:val="single" w:sz="4" w:space="0" w:color="000000"/>
-          <w:insideV w:val="single" w:sz="4" w:space="0" w:color="000000"/>
+          <w:top w:val="single" w:color="000000" w:sz="4" w:space="0"/>
+          <w:left w:val="single" w:color="000000" w:sz="4" w:space="0"/>
+          <w:bottom w:val="single" w:color="000000" w:sz="4" w:space="0"/>
+          <w:right w:val="single" w:color="000000" w:sz="4" w:space="0"/>
+          <w:insideH w:val="single" w:color="000000" w:sz="4" w:space="0"/>
+          <w:insideV w:val="single" w:color="000000" w:sz="4" w:space="0"/>
         </w:tblBorders>
         <w:tblLayout w:type="fixed"/>
         <w:tblLook w:val="0400" w:firstRow="0" w:lastRow="0" w:firstColumn="0" w:lastColumn="0" w:noHBand="0" w:noVBand="1"/>
@@ -7729,7 +7798,7 @@
         </w:pBdr>
         <w:spacing w:after="0" w:line="276" w:lineRule="auto"/>
         <w:rPr>
-          <w:rFonts w:ascii="Arial" w:eastAsia="Arial" w:hAnsi="Arial" w:cs="Arial"/>
+          <w:rFonts w:ascii="Arial" w:hAnsi="Arial" w:eastAsia="Arial" w:cs="Arial"/>
         </w:rPr>
       </w:pPr>
     </w:p>
@@ -7739,12 +7808,12 @@
         <w:tblW w:w="9084" w:type="dxa"/>
         <w:tblInd w:w="0" w:type="dxa"/>
         <w:tblBorders>
-          <w:top w:val="single" w:sz="4" w:space="0" w:color="000000"/>
-          <w:left w:val="single" w:sz="4" w:space="0" w:color="000000"/>
-          <w:bottom w:val="single" w:sz="4" w:space="0" w:color="000000"/>
-          <w:right w:val="single" w:sz="4" w:space="0" w:color="000000"/>
-          <w:insideH w:val="single" w:sz="4" w:space="0" w:color="000000"/>
-          <w:insideV w:val="single" w:sz="4" w:space="0" w:color="000000"/>
+          <w:top w:val="single" w:color="000000" w:sz="4" w:space="0"/>
+          <w:left w:val="single" w:color="000000" w:sz="4" w:space="0"/>
+          <w:bottom w:val="single" w:color="000000" w:sz="4" w:space="0"/>
+          <w:right w:val="single" w:color="000000" w:sz="4" w:space="0"/>
+          <w:insideH w:val="single" w:color="000000" w:sz="4" w:space="0"/>
+          <w:insideV w:val="single" w:color="000000" w:sz="4" w:space="0"/>
         </w:tblBorders>
         <w:tblLayout w:type="fixed"/>
         <w:tblLook w:val="0400" w:firstRow="0" w:lastRow="0" w:firstColumn="0" w:lastColumn="0" w:noHBand="0" w:noVBand="1"/>
@@ -8667,7 +8736,7 @@
         </w:pBdr>
         <w:spacing w:after="0" w:line="276" w:lineRule="auto"/>
         <w:rPr>
-          <w:rFonts w:ascii="Arial" w:eastAsia="Arial" w:hAnsi="Arial" w:cs="Arial"/>
+          <w:rFonts w:ascii="Arial" w:hAnsi="Arial" w:eastAsia="Arial" w:cs="Arial"/>
         </w:rPr>
       </w:pPr>
     </w:p>
@@ -8677,12 +8746,12 @@
         <w:tblW w:w="9084" w:type="dxa"/>
         <w:tblInd w:w="0" w:type="dxa"/>
         <w:tblBorders>
-          <w:top w:val="single" w:sz="4" w:space="0" w:color="000000"/>
-          <w:left w:val="single" w:sz="4" w:space="0" w:color="000000"/>
-          <w:bottom w:val="single" w:sz="4" w:space="0" w:color="000000"/>
-          <w:right w:val="single" w:sz="4" w:space="0" w:color="000000"/>
-          <w:insideH w:val="single" w:sz="4" w:space="0" w:color="000000"/>
-          <w:insideV w:val="single" w:sz="4" w:space="0" w:color="000000"/>
+          <w:top w:val="single" w:color="000000" w:sz="4" w:space="0"/>
+          <w:left w:val="single" w:color="000000" w:sz="4" w:space="0"/>
+          <w:bottom w:val="single" w:color="000000" w:sz="4" w:space="0"/>
+          <w:right w:val="single" w:color="000000" w:sz="4" w:space="0"/>
+          <w:insideH w:val="single" w:color="000000" w:sz="4" w:space="0"/>
+          <w:insideV w:val="single" w:color="000000" w:sz="4" w:space="0"/>
         </w:tblBorders>
         <w:tblLayout w:type="fixed"/>
         <w:tblLook w:val="0400" w:firstRow="0" w:lastRow="0" w:firstColumn="0" w:lastColumn="0" w:noHBand="0" w:noVBand="1"/>
@@ -9545,12 +9614,12 @@
       <w:tblPr>
         <w:tblW w:w="9084" w:type="dxa"/>
         <w:tblBorders>
-          <w:top w:val="single" w:sz="4" w:space="0" w:color="000000"/>
-          <w:left w:val="single" w:sz="4" w:space="0" w:color="000000"/>
-          <w:bottom w:val="single" w:sz="4" w:space="0" w:color="000000"/>
-          <w:right w:val="single" w:sz="4" w:space="0" w:color="000000"/>
-          <w:insideH w:val="single" w:sz="4" w:space="0" w:color="000000"/>
-          <w:insideV w:val="single" w:sz="4" w:space="0" w:color="000000"/>
+          <w:top w:val="single" w:color="000000" w:sz="4" w:space="0"/>
+          <w:left w:val="single" w:color="000000" w:sz="4" w:space="0"/>
+          <w:bottom w:val="single" w:color="000000" w:sz="4" w:space="0"/>
+          <w:right w:val="single" w:color="000000" w:sz="4" w:space="0"/>
+          <w:insideH w:val="single" w:color="000000" w:sz="4" w:space="0"/>
+          <w:insideV w:val="single" w:color="000000" w:sz="4" w:space="0"/>
         </w:tblBorders>
         <w:tblLayout w:type="fixed"/>
         <w:tblLook w:val="0400" w:firstRow="0" w:lastRow="0" w:firstColumn="0" w:lastColumn="0" w:noHBand="0" w:noVBand="1"/>
@@ -10425,12 +10494,12 @@
       <w:tblPr>
         <w:tblW w:w="9084" w:type="dxa"/>
         <w:tblBorders>
-          <w:top w:val="single" w:sz="4" w:space="0" w:color="000000"/>
-          <w:left w:val="single" w:sz="4" w:space="0" w:color="000000"/>
-          <w:bottom w:val="single" w:sz="4" w:space="0" w:color="000000"/>
-          <w:right w:val="single" w:sz="4" w:space="0" w:color="000000"/>
-          <w:insideH w:val="single" w:sz="4" w:space="0" w:color="000000"/>
-          <w:insideV w:val="single" w:sz="4" w:space="0" w:color="000000"/>
+          <w:top w:val="single" w:color="000000" w:sz="4" w:space="0"/>
+          <w:left w:val="single" w:color="000000" w:sz="4" w:space="0"/>
+          <w:bottom w:val="single" w:color="000000" w:sz="4" w:space="0"/>
+          <w:right w:val="single" w:color="000000" w:sz="4" w:space="0"/>
+          <w:insideH w:val="single" w:color="000000" w:sz="4" w:space="0"/>
+          <w:insideV w:val="single" w:color="000000" w:sz="4" w:space="0"/>
         </w:tblBorders>
         <w:tblLayout w:type="fixed"/>
         <w:tblLook w:val="0400" w:firstRow="0" w:lastRow="0" w:firstColumn="0" w:lastColumn="0" w:noHBand="0" w:noVBand="1"/>
@@ -11341,7 +11410,7 @@
         </w:pBdr>
         <w:spacing w:after="0" w:line="276" w:lineRule="auto"/>
         <w:rPr>
-          <w:rFonts w:ascii="Arial" w:eastAsia="Arial" w:hAnsi="Arial" w:cs="Arial"/>
+          <w:rFonts w:ascii="Arial" w:hAnsi="Arial" w:eastAsia="Arial" w:cs="Arial"/>
         </w:rPr>
       </w:pPr>
     </w:p>
@@ -11351,12 +11420,12 @@
         <w:tblW w:w="9084" w:type="dxa"/>
         <w:tblInd w:w="0" w:type="dxa"/>
         <w:tblBorders>
-          <w:top w:val="single" w:sz="4" w:space="0" w:color="000000"/>
-          <w:left w:val="single" w:sz="4" w:space="0" w:color="000000"/>
-          <w:bottom w:val="single" w:sz="4" w:space="0" w:color="000000"/>
-          <w:right w:val="single" w:sz="4" w:space="0" w:color="000000"/>
-          <w:insideH w:val="single" w:sz="4" w:space="0" w:color="000000"/>
-          <w:insideV w:val="single" w:sz="4" w:space="0" w:color="000000"/>
+          <w:top w:val="single" w:color="000000" w:sz="4" w:space="0"/>
+          <w:left w:val="single" w:color="000000" w:sz="4" w:space="0"/>
+          <w:bottom w:val="single" w:color="000000" w:sz="4" w:space="0"/>
+          <w:right w:val="single" w:color="000000" w:sz="4" w:space="0"/>
+          <w:insideH w:val="single" w:color="000000" w:sz="4" w:space="0"/>
+          <w:insideV w:val="single" w:color="000000" w:sz="4" w:space="0"/>
         </w:tblBorders>
         <w:tblLayout w:type="fixed"/>
         <w:tblLook w:val="0400" w:firstRow="0" w:lastRow="0" w:firstColumn="0" w:lastColumn="0" w:noHBand="0" w:noVBand="1"/>
@@ -12227,7 +12296,7 @@
         </w:pBdr>
         <w:spacing w:after="0" w:line="276" w:lineRule="auto"/>
         <w:rPr>
-          <w:rFonts w:ascii="Arial" w:eastAsia="Arial" w:hAnsi="Arial" w:cs="Arial"/>
+          <w:rFonts w:ascii="Arial" w:hAnsi="Arial" w:eastAsia="Arial" w:cs="Arial"/>
         </w:rPr>
       </w:pPr>
     </w:p>
@@ -12237,12 +12306,12 @@
         <w:tblW w:w="9084" w:type="dxa"/>
         <w:tblInd w:w="0" w:type="dxa"/>
         <w:tblBorders>
-          <w:top w:val="single" w:sz="4" w:space="0" w:color="000000"/>
-          <w:left w:val="single" w:sz="4" w:space="0" w:color="000000"/>
-          <w:bottom w:val="single" w:sz="4" w:space="0" w:color="000000"/>
-          <w:right w:val="single" w:sz="4" w:space="0" w:color="000000"/>
-          <w:insideH w:val="single" w:sz="4" w:space="0" w:color="000000"/>
-          <w:insideV w:val="single" w:sz="4" w:space="0" w:color="000000"/>
+          <w:top w:val="single" w:color="000000" w:sz="4" w:space="0"/>
+          <w:left w:val="single" w:color="000000" w:sz="4" w:space="0"/>
+          <w:bottom w:val="single" w:color="000000" w:sz="4" w:space="0"/>
+          <w:right w:val="single" w:color="000000" w:sz="4" w:space="0"/>
+          <w:insideH w:val="single" w:color="000000" w:sz="4" w:space="0"/>
+          <w:insideV w:val="single" w:color="000000" w:sz="4" w:space="0"/>
         </w:tblBorders>
         <w:tblLayout w:type="fixed"/>
         <w:tblLook w:val="0400" w:firstRow="0" w:lastRow="0" w:firstColumn="0" w:lastColumn="0" w:noHBand="0" w:noVBand="1"/>
@@ -12260,7 +12329,8 @@
         <w:tc>
           <w:tcPr>
             <w:tcW w:w="2271" w:type="dxa"/>
-            <w:shd w:val="clear" w:color="auto" w:fill="D9E2F3"/>
+            <w:shd w:val="clear" w:color="auto" w:fill="D9E2F3" w:themeFill="accent1" w:themeFillTint="33"/>
+            <w:tcMar/>
             <w:vAlign w:val="center"/>
           </w:tcPr>
           <w:p>
@@ -12274,6 +12344,7 @@
           <w:tcPr>
             <w:tcW w:w="6813" w:type="dxa"/>
             <w:gridSpan w:val="3"/>
+            <w:tcMar/>
             <w:vAlign w:val="center"/>
           </w:tcPr>
           <w:p>
@@ -12299,7 +12370,8 @@
         <w:tc>
           <w:tcPr>
             <w:tcW w:w="2271" w:type="dxa"/>
-            <w:shd w:val="clear" w:color="auto" w:fill="D9E2F3"/>
+            <w:shd w:val="clear" w:color="auto" w:fill="D9E2F3" w:themeFill="accent1" w:themeFillTint="33"/>
+            <w:tcMar/>
             <w:vAlign w:val="center"/>
           </w:tcPr>
           <w:p>
@@ -12312,6 +12384,7 @@
           <w:tcPr>
             <w:tcW w:w="6813" w:type="dxa"/>
             <w:gridSpan w:val="3"/>
+            <w:tcMar/>
             <w:vAlign w:val="center"/>
           </w:tcPr>
           <w:p>
@@ -12337,7 +12410,8 @@
           <w:tcPr>
             <w:tcW w:w="2271" w:type="dxa"/>
             <w:vMerge w:val="restart"/>
-            <w:shd w:val="clear" w:color="auto" w:fill="D9E2F3"/>
+            <w:shd w:val="clear" w:color="auto" w:fill="D9E2F3" w:themeFill="accent1" w:themeFillTint="33"/>
+            <w:tcMar/>
             <w:vAlign w:val="center"/>
           </w:tcPr>
           <w:p>
@@ -12349,6 +12423,7 @@
         <w:tc>
           <w:tcPr>
             <w:tcW w:w="2271" w:type="dxa"/>
+            <w:tcMar/>
             <w:vAlign w:val="center"/>
           </w:tcPr>
           <w:p>
@@ -12363,6 +12438,7 @@
         <w:tc>
           <w:tcPr>
             <w:tcW w:w="2271" w:type="dxa"/>
+            <w:tcMar/>
             <w:vAlign w:val="center"/>
           </w:tcPr>
           <w:p>
@@ -12377,6 +12453,7 @@
         <w:tc>
           <w:tcPr>
             <w:tcW w:w="2271" w:type="dxa"/>
+            <w:tcMar/>
             <w:vAlign w:val="center"/>
           </w:tcPr>
           <w:p>
@@ -12397,7 +12474,7 @@
           <w:tcPr>
             <w:tcW w:w="2271" w:type="dxa"/>
             <w:vMerge/>
-            <w:shd w:val="clear" w:color="auto" w:fill="D9E2F3"/>
+            <w:tcMar/>
             <w:vAlign w:val="center"/>
           </w:tcPr>
           <w:p>
@@ -12417,6 +12494,7 @@
         <w:tc>
           <w:tcPr>
             <w:tcW w:w="2271" w:type="dxa"/>
+            <w:tcMar/>
             <w:vAlign w:val="center"/>
           </w:tcPr>
           <w:p>
@@ -12430,6 +12508,7 @@
         <w:tc>
           <w:tcPr>
             <w:tcW w:w="2271" w:type="dxa"/>
+            <w:tcMar/>
             <w:vAlign w:val="center"/>
           </w:tcPr>
           <w:p>
@@ -12446,6 +12525,7 @@
         <w:tc>
           <w:tcPr>
             <w:tcW w:w="2271" w:type="dxa"/>
+            <w:tcMar/>
             <w:vAlign w:val="center"/>
           </w:tcPr>
           <w:p>
@@ -12463,7 +12543,7 @@
           <w:tcPr>
             <w:tcW w:w="2271" w:type="dxa"/>
             <w:vMerge/>
-            <w:shd w:val="clear" w:color="auto" w:fill="D9E2F3"/>
+            <w:tcMar/>
             <w:vAlign w:val="center"/>
           </w:tcPr>
           <w:p>
@@ -12483,6 +12563,7 @@
         <w:tc>
           <w:tcPr>
             <w:tcW w:w="2271" w:type="dxa"/>
+            <w:tcMar/>
             <w:vAlign w:val="center"/>
           </w:tcPr>
           <w:p>
@@ -12494,6 +12575,7 @@
         <w:tc>
           <w:tcPr>
             <w:tcW w:w="2271" w:type="dxa"/>
+            <w:tcMar/>
             <w:vAlign w:val="center"/>
           </w:tcPr>
           <w:p>
@@ -12510,6 +12592,7 @@
         <w:tc>
           <w:tcPr>
             <w:tcW w:w="2271" w:type="dxa"/>
+            <w:tcMar/>
             <w:vAlign w:val="center"/>
           </w:tcPr>
           <w:p>
@@ -12527,7 +12610,7 @@
           <w:tcPr>
             <w:tcW w:w="2271" w:type="dxa"/>
             <w:vMerge/>
-            <w:shd w:val="clear" w:color="auto" w:fill="D9E2F3"/>
+            <w:tcMar/>
             <w:vAlign w:val="center"/>
           </w:tcPr>
           <w:p>
@@ -12547,6 +12630,7 @@
         <w:tc>
           <w:tcPr>
             <w:tcW w:w="2271" w:type="dxa"/>
+            <w:tcMar/>
             <w:vAlign w:val="center"/>
           </w:tcPr>
           <w:p>
@@ -12566,6 +12650,7 @@
         <w:tc>
           <w:tcPr>
             <w:tcW w:w="2271" w:type="dxa"/>
+            <w:tcMar/>
             <w:vAlign w:val="center"/>
           </w:tcPr>
           <w:p>
@@ -12582,6 +12667,7 @@
         <w:tc>
           <w:tcPr>
             <w:tcW w:w="2271" w:type="dxa"/>
+            <w:tcMar/>
             <w:vAlign w:val="center"/>
           </w:tcPr>
           <w:p>
@@ -12607,7 +12693,7 @@
           <w:tcPr>
             <w:tcW w:w="2271" w:type="dxa"/>
             <w:vMerge/>
-            <w:shd w:val="clear" w:color="auto" w:fill="D9E2F3"/>
+            <w:tcMar/>
             <w:vAlign w:val="center"/>
           </w:tcPr>
           <w:p>
@@ -12627,20 +12713,23 @@
         <w:tc>
           <w:tcPr>
             <w:tcW w:w="2271" w:type="dxa"/>
-            <w:vAlign w:val="center"/>
-          </w:tcPr>
-          <w:p/>
-        </w:tc>
-        <w:tc>
-          <w:tcPr>
-            <w:tcW w:w="2271" w:type="dxa"/>
-            <w:vAlign w:val="center"/>
-          </w:tcPr>
-          <w:p/>
-        </w:tc>
-        <w:tc>
-          <w:tcPr>
-            <w:tcW w:w="2271" w:type="dxa"/>
+            <w:tcMar/>
+            <w:vAlign w:val="center"/>
+          </w:tcPr>
+          <w:p/>
+        </w:tc>
+        <w:tc>
+          <w:tcPr>
+            <w:tcW w:w="2271" w:type="dxa"/>
+            <w:tcMar/>
+            <w:vAlign w:val="center"/>
+          </w:tcPr>
+          <w:p/>
+        </w:tc>
+        <w:tc>
+          <w:tcPr>
+            <w:tcW w:w="2271" w:type="dxa"/>
+            <w:tcMar/>
             <w:vAlign w:val="center"/>
           </w:tcPr>
           <w:p/>
@@ -12654,7 +12743,7 @@
           <w:tcPr>
             <w:tcW w:w="2271" w:type="dxa"/>
             <w:vMerge/>
-            <w:shd w:val="clear" w:color="auto" w:fill="D9E2F3"/>
+            <w:tcMar/>
             <w:vAlign w:val="center"/>
           </w:tcPr>
           <w:p>
@@ -12674,20 +12763,23 @@
         <w:tc>
           <w:tcPr>
             <w:tcW w:w="2271" w:type="dxa"/>
-            <w:vAlign w:val="center"/>
-          </w:tcPr>
-          <w:p/>
-        </w:tc>
-        <w:tc>
-          <w:tcPr>
-            <w:tcW w:w="2271" w:type="dxa"/>
-            <w:vAlign w:val="center"/>
-          </w:tcPr>
-          <w:p/>
-        </w:tc>
-        <w:tc>
-          <w:tcPr>
-            <w:tcW w:w="2271" w:type="dxa"/>
+            <w:tcMar/>
+            <w:vAlign w:val="center"/>
+          </w:tcPr>
+          <w:p/>
+        </w:tc>
+        <w:tc>
+          <w:tcPr>
+            <w:tcW w:w="2271" w:type="dxa"/>
+            <w:tcMar/>
+            <w:vAlign w:val="center"/>
+          </w:tcPr>
+          <w:p/>
+        </w:tc>
+        <w:tc>
+          <w:tcPr>
+            <w:tcW w:w="2271" w:type="dxa"/>
+            <w:tcMar/>
             <w:vAlign w:val="center"/>
           </w:tcPr>
           <w:p/>
@@ -12700,7 +12792,8 @@
         <w:tc>
           <w:tcPr>
             <w:tcW w:w="2271" w:type="dxa"/>
-            <w:shd w:val="clear" w:color="auto" w:fill="D9E2F3"/>
+            <w:shd w:val="clear" w:color="auto" w:fill="D9E2F3" w:themeFill="accent1" w:themeFillTint="33"/>
+            <w:tcMar/>
             <w:vAlign w:val="center"/>
           </w:tcPr>
           <w:p>
@@ -12713,6 +12806,7 @@
           <w:tcPr>
             <w:tcW w:w="6813" w:type="dxa"/>
             <w:gridSpan w:val="3"/>
+            <w:tcMar/>
             <w:vAlign w:val="center"/>
           </w:tcPr>
           <w:p>
@@ -12771,7 +12865,8 @@
         <w:tc>
           <w:tcPr>
             <w:tcW w:w="2271" w:type="dxa"/>
-            <w:shd w:val="clear" w:color="auto" w:fill="D9E2F3"/>
+            <w:shd w:val="clear" w:color="auto" w:fill="D9E2F3" w:themeFill="accent1" w:themeFillTint="33"/>
+            <w:tcMar/>
             <w:vAlign w:val="center"/>
           </w:tcPr>
           <w:p>
@@ -12784,6 +12879,7 @@
           <w:tcPr>
             <w:tcW w:w="6813" w:type="dxa"/>
             <w:gridSpan w:val="3"/>
+            <w:tcMar/>
             <w:vAlign w:val="center"/>
           </w:tcPr>
           <w:p>
@@ -12801,7 +12897,8 @@
           <w:tcPr>
             <w:tcW w:w="2271" w:type="dxa"/>
             <w:vMerge w:val="restart"/>
-            <w:shd w:val="clear" w:color="auto" w:fill="D9E2F3"/>
+            <w:shd w:val="clear" w:color="auto" w:fill="D9E2F3" w:themeFill="accent1" w:themeFillTint="33"/>
+            <w:tcMar/>
             <w:vAlign w:val="center"/>
           </w:tcPr>
           <w:p>
@@ -12813,6 +12910,7 @@
         <w:tc>
           <w:tcPr>
             <w:tcW w:w="2271" w:type="dxa"/>
+            <w:tcMar/>
             <w:vAlign w:val="center"/>
           </w:tcPr>
           <w:p>
@@ -12827,6 +12925,7 @@
         <w:tc>
           <w:tcPr>
             <w:tcW w:w="2271" w:type="dxa"/>
+            <w:tcMar/>
             <w:vAlign w:val="center"/>
           </w:tcPr>
           <w:p>
@@ -12841,6 +12940,7 @@
         <w:tc>
           <w:tcPr>
             <w:tcW w:w="2271" w:type="dxa"/>
+            <w:tcMar/>
             <w:vAlign w:val="center"/>
           </w:tcPr>
           <w:p>
@@ -12861,7 +12961,7 @@
           <w:tcPr>
             <w:tcW w:w="2271" w:type="dxa"/>
             <w:vMerge/>
-            <w:shd w:val="clear" w:color="auto" w:fill="D9E2F3"/>
+            <w:tcMar/>
             <w:vAlign w:val="center"/>
           </w:tcPr>
           <w:p>
@@ -12880,6 +12980,7 @@
         <w:tc>
           <w:tcPr>
             <w:tcW w:w="2271" w:type="dxa"/>
+            <w:tcMar/>
             <w:vAlign w:val="center"/>
           </w:tcPr>
           <w:p>
@@ -12893,6 +12994,7 @@
         <w:tc>
           <w:tcPr>
             <w:tcW w:w="2271" w:type="dxa"/>
+            <w:tcMar/>
             <w:vAlign w:val="center"/>
           </w:tcPr>
           <w:p>
@@ -12909,6 +13011,7 @@
         <w:tc>
           <w:tcPr>
             <w:tcW w:w="2271" w:type="dxa"/>
+            <w:tcMar/>
             <w:vAlign w:val="center"/>
           </w:tcPr>
           <w:p>
@@ -12926,7 +13029,7 @@
           <w:tcPr>
             <w:tcW w:w="2271" w:type="dxa"/>
             <w:vMerge/>
-            <w:shd w:val="clear" w:color="auto" w:fill="D9E2F3"/>
+            <w:tcMar/>
             <w:vAlign w:val="center"/>
           </w:tcPr>
           <w:p>
@@ -12945,20 +13048,23 @@
         <w:tc>
           <w:tcPr>
             <w:tcW w:w="2271" w:type="dxa"/>
-            <w:vAlign w:val="center"/>
-          </w:tcPr>
-          <w:p/>
-        </w:tc>
-        <w:tc>
-          <w:tcPr>
-            <w:tcW w:w="2271" w:type="dxa"/>
-            <w:vAlign w:val="center"/>
-          </w:tcPr>
-          <w:p/>
-        </w:tc>
-        <w:tc>
-          <w:tcPr>
-            <w:tcW w:w="2271" w:type="dxa"/>
+            <w:tcMar/>
+            <w:vAlign w:val="center"/>
+          </w:tcPr>
+          <w:p/>
+        </w:tc>
+        <w:tc>
+          <w:tcPr>
+            <w:tcW w:w="2271" w:type="dxa"/>
+            <w:tcMar/>
+            <w:vAlign w:val="center"/>
+          </w:tcPr>
+          <w:p/>
+        </w:tc>
+        <w:tc>
+          <w:tcPr>
+            <w:tcW w:w="2271" w:type="dxa"/>
+            <w:tcMar/>
             <w:vAlign w:val="center"/>
           </w:tcPr>
           <w:p/>
@@ -12972,7 +13078,7 @@
           <w:tcPr>
             <w:tcW w:w="2271" w:type="dxa"/>
             <w:vMerge/>
-            <w:shd w:val="clear" w:color="auto" w:fill="D9E2F3"/>
+            <w:tcMar/>
             <w:vAlign w:val="center"/>
           </w:tcPr>
           <w:p>
@@ -12991,20 +13097,23 @@
         <w:tc>
           <w:tcPr>
             <w:tcW w:w="2271" w:type="dxa"/>
-            <w:vAlign w:val="center"/>
-          </w:tcPr>
-          <w:p/>
-        </w:tc>
-        <w:tc>
-          <w:tcPr>
-            <w:tcW w:w="2271" w:type="dxa"/>
-            <w:vAlign w:val="center"/>
-          </w:tcPr>
-          <w:p/>
-        </w:tc>
-        <w:tc>
-          <w:tcPr>
-            <w:tcW w:w="2271" w:type="dxa"/>
+            <w:tcMar/>
+            <w:vAlign w:val="center"/>
+          </w:tcPr>
+          <w:p/>
+        </w:tc>
+        <w:tc>
+          <w:tcPr>
+            <w:tcW w:w="2271" w:type="dxa"/>
+            <w:tcMar/>
+            <w:vAlign w:val="center"/>
+          </w:tcPr>
+          <w:p/>
+        </w:tc>
+        <w:tc>
+          <w:tcPr>
+            <w:tcW w:w="2271" w:type="dxa"/>
+            <w:tcMar/>
             <w:vAlign w:val="center"/>
           </w:tcPr>
           <w:p/>
@@ -13018,7 +13127,7 @@
           <w:tcPr>
             <w:tcW w:w="2271" w:type="dxa"/>
             <w:vMerge/>
-            <w:shd w:val="clear" w:color="auto" w:fill="D9E2F3"/>
+            <w:tcMar/>
             <w:vAlign w:val="center"/>
           </w:tcPr>
           <w:p>
@@ -13037,20 +13146,23 @@
         <w:tc>
           <w:tcPr>
             <w:tcW w:w="2271" w:type="dxa"/>
-            <w:vAlign w:val="center"/>
-          </w:tcPr>
-          <w:p/>
-        </w:tc>
-        <w:tc>
-          <w:tcPr>
-            <w:tcW w:w="2271" w:type="dxa"/>
-            <w:vAlign w:val="center"/>
-          </w:tcPr>
-          <w:p/>
-        </w:tc>
-        <w:tc>
-          <w:tcPr>
-            <w:tcW w:w="2271" w:type="dxa"/>
+            <w:tcMar/>
+            <w:vAlign w:val="center"/>
+          </w:tcPr>
+          <w:p/>
+        </w:tc>
+        <w:tc>
+          <w:tcPr>
+            <w:tcW w:w="2271" w:type="dxa"/>
+            <w:tcMar/>
+            <w:vAlign w:val="center"/>
+          </w:tcPr>
+          <w:p/>
+        </w:tc>
+        <w:tc>
+          <w:tcPr>
+            <w:tcW w:w="2271" w:type="dxa"/>
+            <w:tcMar/>
             <w:vAlign w:val="center"/>
           </w:tcPr>
           <w:p/>
@@ -13064,7 +13176,7 @@
           <w:tcPr>
             <w:tcW w:w="2271" w:type="dxa"/>
             <w:vMerge/>
-            <w:shd w:val="clear" w:color="auto" w:fill="D9E2F3"/>
+            <w:tcMar/>
             <w:vAlign w:val="center"/>
           </w:tcPr>
           <w:p>
@@ -13083,20 +13195,23 @@
         <w:tc>
           <w:tcPr>
             <w:tcW w:w="2271" w:type="dxa"/>
-            <w:vAlign w:val="center"/>
-          </w:tcPr>
-          <w:p/>
-        </w:tc>
-        <w:tc>
-          <w:tcPr>
-            <w:tcW w:w="2271" w:type="dxa"/>
-            <w:vAlign w:val="center"/>
-          </w:tcPr>
-          <w:p/>
-        </w:tc>
-        <w:tc>
-          <w:tcPr>
-            <w:tcW w:w="2271" w:type="dxa"/>
+            <w:tcMar/>
+            <w:vAlign w:val="center"/>
+          </w:tcPr>
+          <w:p/>
+        </w:tc>
+        <w:tc>
+          <w:tcPr>
+            <w:tcW w:w="2271" w:type="dxa"/>
+            <w:tcMar/>
+            <w:vAlign w:val="center"/>
+          </w:tcPr>
+          <w:p/>
+        </w:tc>
+        <w:tc>
+          <w:tcPr>
+            <w:tcW w:w="2271" w:type="dxa"/>
+            <w:tcMar/>
             <w:vAlign w:val="center"/>
           </w:tcPr>
           <w:p/>
@@ -13109,7 +13224,8 @@
         <w:tc>
           <w:tcPr>
             <w:tcW w:w="2271" w:type="dxa"/>
-            <w:shd w:val="clear" w:color="auto" w:fill="D9E2F3"/>
+            <w:shd w:val="clear" w:color="auto" w:fill="D9E2F3" w:themeFill="accent1" w:themeFillTint="33"/>
+            <w:tcMar/>
             <w:vAlign w:val="center"/>
           </w:tcPr>
           <w:p>
@@ -13128,26 +13244,30 @@
         <w:tc>
           <w:tcPr>
             <w:tcW w:w="2271" w:type="dxa"/>
-            <w:vAlign w:val="center"/>
-          </w:tcPr>
-          <w:p/>
-        </w:tc>
-        <w:tc>
-          <w:tcPr>
-            <w:tcW w:w="2271" w:type="dxa"/>
-            <w:vAlign w:val="center"/>
-          </w:tcPr>
-          <w:p/>
-        </w:tc>
-        <w:tc>
-          <w:tcPr>
-            <w:tcW w:w="2271" w:type="dxa"/>
+            <w:tcMar/>
+            <w:vAlign w:val="center"/>
+          </w:tcPr>
+          <w:p/>
+        </w:tc>
+        <w:tc>
+          <w:tcPr>
+            <w:tcW w:w="2271" w:type="dxa"/>
+            <w:tcMar/>
+            <w:vAlign w:val="center"/>
+          </w:tcPr>
+          <w:p/>
+        </w:tc>
+        <w:tc>
+          <w:tcPr>
+            <w:tcW w:w="2271" w:type="dxa"/>
+            <w:tcMar/>
             <w:vAlign w:val="center"/>
           </w:tcPr>
           <w:p/>
         </w:tc>
       </w:tr>
     </w:tbl>
+    <w:p/>
     <w:p/>
     <w:p>
       <w:pPr>
@@ -13161,7 +13281,7 @@
         </w:pBdr>
         <w:spacing w:after="0" w:line="276" w:lineRule="auto"/>
         <w:rPr>
-          <w:rFonts w:ascii="Arial" w:eastAsia="Arial" w:hAnsi="Arial" w:cs="Arial"/>
+          <w:rFonts w:ascii="Arial" w:hAnsi="Arial" w:eastAsia="Arial" w:cs="Arial"/>
         </w:rPr>
       </w:pPr>
     </w:p>
@@ -13171,12 +13291,12 @@
         <w:tblW w:w="9084" w:type="dxa"/>
         <w:tblInd w:w="0" w:type="dxa"/>
         <w:tblBorders>
-          <w:top w:val="single" w:sz="4" w:space="0" w:color="000000"/>
-          <w:left w:val="single" w:sz="4" w:space="0" w:color="000000"/>
-          <w:bottom w:val="single" w:sz="4" w:space="0" w:color="000000"/>
-          <w:right w:val="single" w:sz="4" w:space="0" w:color="000000"/>
-          <w:insideH w:val="single" w:sz="4" w:space="0" w:color="000000"/>
-          <w:insideV w:val="single" w:sz="4" w:space="0" w:color="000000"/>
+          <w:top w:val="single" w:color="000000" w:sz="4" w:space="0"/>
+          <w:left w:val="single" w:color="000000" w:sz="4" w:space="0"/>
+          <w:bottom w:val="single" w:color="000000" w:sz="4" w:space="0"/>
+          <w:right w:val="single" w:color="000000" w:sz="4" w:space="0"/>
+          <w:insideH w:val="single" w:color="000000" w:sz="4" w:space="0"/>
+          <w:insideV w:val="single" w:color="000000" w:sz="4" w:space="0"/>
         </w:tblBorders>
         <w:tblLayout w:type="fixed"/>
         <w:tblLook w:val="0400" w:firstRow="0" w:lastRow="0" w:firstColumn="0" w:lastColumn="0" w:noHBand="0" w:noVBand="1"/>
@@ -14116,10 +14236,10 @@
           <w:tcPr>
             <w:tcW w:w="0" w:type="auto"/>
             <w:tcBorders>
-              <w:top w:val="single" w:sz="8" w:space="0" w:color="000000"/>
-              <w:left w:val="single" w:sz="8" w:space="0" w:color="000000"/>
-              <w:bottom w:val="single" w:sz="8" w:space="0" w:color="000000"/>
-              <w:right w:val="single" w:sz="8" w:space="0" w:color="000000"/>
+              <w:top w:val="single" w:color="000000" w:sz="8" w:space="0"/>
+              <w:left w:val="single" w:color="000000" w:sz="8" w:space="0"/>
+              <w:bottom w:val="single" w:color="000000" w:sz="8" w:space="0"/>
+              <w:right w:val="single" w:color="000000" w:sz="8" w:space="0"/>
             </w:tcBorders>
             <w:shd w:val="clear" w:color="auto" w:fill="C9DAF8"/>
             <w:tcMar>
@@ -14134,14 +14254,14 @@
             <w:pPr>
               <w:spacing w:after="0" w:line="240" w:lineRule="auto"/>
               <w:rPr>
-                <w:rFonts w:ascii="Times New Roman" w:eastAsia="Times New Roman" w:hAnsi="Times New Roman" w:cs="Times New Roman"/>
+                <w:rFonts w:ascii="Times New Roman" w:hAnsi="Times New Roman" w:eastAsia="Times New Roman" w:cs="Times New Roman"/>
                 <w:sz w:val="24"/>
                 <w:szCs w:val="24"/>
               </w:rPr>
             </w:pPr>
             <w:r>
               <w:rPr>
-                <w:rFonts w:ascii="Arial" w:eastAsia="Times New Roman" w:hAnsi="Arial" w:cs="Arial"/>
+                <w:rFonts w:ascii="Arial" w:hAnsi="Arial" w:eastAsia="Times New Roman" w:cs="Arial"/>
                 <w:b/>
                 <w:bCs/>
                 <w:color w:val="000000"/>
@@ -14154,7 +14274,7 @@
             <w:pPr>
               <w:spacing w:after="0" w:line="240" w:lineRule="auto"/>
               <w:rPr>
-                <w:rFonts w:ascii="Times New Roman" w:eastAsia="Times New Roman" w:hAnsi="Times New Roman" w:cs="Times New Roman"/>
+                <w:rFonts w:ascii="Times New Roman" w:hAnsi="Times New Roman" w:eastAsia="Times New Roman" w:cs="Times New Roman"/>
                 <w:sz w:val="24"/>
                 <w:szCs w:val="24"/>
               </w:rPr>
@@ -14165,10 +14285,10 @@
           <w:tcPr>
             <w:tcW w:w="0" w:type="auto"/>
             <w:tcBorders>
-              <w:top w:val="single" w:sz="8" w:space="0" w:color="000000"/>
-              <w:left w:val="single" w:sz="8" w:space="0" w:color="000000"/>
-              <w:bottom w:val="single" w:sz="8" w:space="0" w:color="000000"/>
-              <w:right w:val="single" w:sz="8" w:space="0" w:color="000000"/>
+              <w:top w:val="single" w:color="000000" w:sz="8" w:space="0"/>
+              <w:left w:val="single" w:color="000000" w:sz="8" w:space="0"/>
+              <w:bottom w:val="single" w:color="000000" w:sz="8" w:space="0"/>
+              <w:right w:val="single" w:color="000000" w:sz="8" w:space="0"/>
             </w:tcBorders>
             <w:shd w:val="clear" w:color="auto" w:fill="C9DAF8"/>
             <w:tcMar>
@@ -14183,14 +14303,14 @@
             <w:pPr>
               <w:spacing w:after="0" w:line="240" w:lineRule="auto"/>
               <w:rPr>
-                <w:rFonts w:ascii="Times New Roman" w:eastAsia="Times New Roman" w:hAnsi="Times New Roman" w:cs="Times New Roman"/>
+                <w:rFonts w:ascii="Times New Roman" w:hAnsi="Times New Roman" w:eastAsia="Times New Roman" w:cs="Times New Roman"/>
                 <w:sz w:val="24"/>
                 <w:szCs w:val="24"/>
               </w:rPr>
             </w:pPr>
             <w:r>
               <w:rPr>
-                <w:rFonts w:ascii="Arial" w:eastAsia="Times New Roman" w:hAnsi="Arial" w:cs="Arial"/>
+                <w:rFonts w:ascii="Arial" w:hAnsi="Arial" w:eastAsia="Times New Roman" w:cs="Arial"/>
                 <w:b/>
                 <w:bCs/>
                 <w:color w:val="000000"/>
@@ -14204,10 +14324,10 @@
           <w:tcPr>
             <w:tcW w:w="0" w:type="auto"/>
             <w:tcBorders>
-              <w:top w:val="single" w:sz="8" w:space="0" w:color="000000"/>
-              <w:left w:val="single" w:sz="8" w:space="0" w:color="000000"/>
-              <w:bottom w:val="single" w:sz="8" w:space="0" w:color="000000"/>
-              <w:right w:val="single" w:sz="8" w:space="0" w:color="000000"/>
+              <w:top w:val="single" w:color="000000" w:sz="8" w:space="0"/>
+              <w:left w:val="single" w:color="000000" w:sz="8" w:space="0"/>
+              <w:bottom w:val="single" w:color="000000" w:sz="8" w:space="0"/>
+              <w:right w:val="single" w:color="000000" w:sz="8" w:space="0"/>
             </w:tcBorders>
             <w:shd w:val="clear" w:color="auto" w:fill="C9DAF8"/>
             <w:tcMar>
@@ -14222,14 +14342,14 @@
             <w:pPr>
               <w:spacing w:after="0" w:line="240" w:lineRule="auto"/>
               <w:rPr>
-                <w:rFonts w:ascii="Times New Roman" w:eastAsia="Times New Roman" w:hAnsi="Times New Roman" w:cs="Times New Roman"/>
+                <w:rFonts w:ascii="Times New Roman" w:hAnsi="Times New Roman" w:eastAsia="Times New Roman" w:cs="Times New Roman"/>
                 <w:sz w:val="24"/>
                 <w:szCs w:val="24"/>
               </w:rPr>
             </w:pPr>
             <w:r>
               <w:rPr>
-                <w:rFonts w:ascii="Arial" w:eastAsia="Times New Roman" w:hAnsi="Arial" w:cs="Arial"/>
+                <w:rFonts w:ascii="Arial" w:hAnsi="Arial" w:eastAsia="Times New Roman" w:cs="Arial"/>
                 <w:b/>
                 <w:bCs/>
                 <w:color w:val="000000"/>
@@ -14249,10 +14369,10 @@
             <w:tcW w:w="0" w:type="auto"/>
             <w:vMerge w:val="restart"/>
             <w:tcBorders>
-              <w:top w:val="single" w:sz="8" w:space="0" w:color="000000"/>
-              <w:left w:val="single" w:sz="8" w:space="0" w:color="000000"/>
-              <w:bottom w:val="single" w:sz="8" w:space="0" w:color="000000"/>
-              <w:right w:val="single" w:sz="8" w:space="0" w:color="000000"/>
+              <w:top w:val="single" w:color="000000" w:sz="8" w:space="0"/>
+              <w:left w:val="single" w:color="000000" w:sz="8" w:space="0"/>
+              <w:bottom w:val="single" w:color="000000" w:sz="8" w:space="0"/>
+              <w:right w:val="single" w:color="000000" w:sz="8" w:space="0"/>
             </w:tcBorders>
             <w:tcMar>
               <w:top w:w="100" w:type="dxa"/>
@@ -14266,14 +14386,14 @@
             <w:pPr>
               <w:spacing w:after="0" w:line="240" w:lineRule="auto"/>
               <w:rPr>
-                <w:rFonts w:ascii="Times New Roman" w:eastAsia="Times New Roman" w:hAnsi="Times New Roman" w:cs="Times New Roman"/>
+                <w:rFonts w:ascii="Times New Roman" w:hAnsi="Times New Roman" w:eastAsia="Times New Roman" w:cs="Times New Roman"/>
                 <w:sz w:val="24"/>
                 <w:szCs w:val="24"/>
               </w:rPr>
             </w:pPr>
             <w:r>
               <w:rPr>
-                <w:rFonts w:ascii="Arial" w:eastAsia="Times New Roman" w:hAnsi="Arial" w:cs="Arial"/>
+                <w:rFonts w:ascii="Arial" w:hAnsi="Arial" w:eastAsia="Times New Roman" w:cs="Arial"/>
                 <w:b/>
                 <w:bCs/>
                 <w:color w:val="000000"/>
@@ -14285,14 +14405,14 @@
             <w:pPr>
               <w:spacing w:after="0" w:line="240" w:lineRule="auto"/>
               <w:rPr>
-                <w:rFonts w:ascii="Times New Roman" w:eastAsia="Times New Roman" w:hAnsi="Times New Roman" w:cs="Times New Roman"/>
+                <w:rFonts w:ascii="Times New Roman" w:hAnsi="Times New Roman" w:eastAsia="Times New Roman" w:cs="Times New Roman"/>
                 <w:sz w:val="24"/>
                 <w:szCs w:val="24"/>
               </w:rPr>
             </w:pPr>
             <w:r>
               <w:rPr>
-                <w:rFonts w:ascii="Arial" w:eastAsia="Times New Roman" w:hAnsi="Arial" w:cs="Arial"/>
+                <w:rFonts w:ascii="Arial" w:hAnsi="Arial" w:eastAsia="Times New Roman" w:cs="Arial"/>
                 <w:color w:val="000000"/>
               </w:rPr>
               <w:t>ReqFunc001</w:t>
@@ -14302,14 +14422,14 @@
             <w:pPr>
               <w:spacing w:after="0" w:line="240" w:lineRule="auto"/>
               <w:rPr>
-                <w:rFonts w:ascii="Times New Roman" w:eastAsia="Times New Roman" w:hAnsi="Times New Roman" w:cs="Times New Roman"/>
+                <w:rFonts w:ascii="Times New Roman" w:hAnsi="Times New Roman" w:eastAsia="Times New Roman" w:cs="Times New Roman"/>
                 <w:sz w:val="24"/>
                 <w:szCs w:val="24"/>
               </w:rPr>
             </w:pPr>
             <w:r>
               <w:rPr>
-                <w:rFonts w:ascii="Arial" w:eastAsia="Times New Roman" w:hAnsi="Arial" w:cs="Arial"/>
+                <w:rFonts w:ascii="Arial" w:hAnsi="Arial" w:eastAsia="Times New Roman" w:cs="Arial"/>
                 <w:color w:val="000000"/>
               </w:rPr>
               <w:t>Ingresar Estudiante</w:t>
@@ -14320,10 +14440,10 @@
           <w:tcPr>
             <w:tcW w:w="0" w:type="auto"/>
             <w:tcBorders>
-              <w:top w:val="single" w:sz="8" w:space="0" w:color="000000"/>
-              <w:left w:val="single" w:sz="8" w:space="0" w:color="000000"/>
-              <w:bottom w:val="single" w:sz="8" w:space="0" w:color="000000"/>
-              <w:right w:val="single" w:sz="8" w:space="0" w:color="000000"/>
+              <w:top w:val="single" w:color="000000" w:sz="8" w:space="0"/>
+              <w:left w:val="single" w:color="000000" w:sz="8" w:space="0"/>
+              <w:bottom w:val="single" w:color="000000" w:sz="8" w:space="0"/>
+              <w:right w:val="single" w:color="000000" w:sz="8" w:space="0"/>
             </w:tcBorders>
             <w:tcMar>
               <w:top w:w="100" w:type="dxa"/>
@@ -14337,14 +14457,14 @@
             <w:pPr>
               <w:spacing w:after="0" w:line="240" w:lineRule="auto"/>
               <w:rPr>
-                <w:rFonts w:ascii="Times New Roman" w:eastAsia="Times New Roman" w:hAnsi="Times New Roman" w:cs="Times New Roman"/>
+                <w:rFonts w:ascii="Times New Roman" w:hAnsi="Times New Roman" w:eastAsia="Times New Roman" w:cs="Times New Roman"/>
                 <w:sz w:val="24"/>
                 <w:szCs w:val="24"/>
               </w:rPr>
             </w:pPr>
             <w:r>
               <w:rPr>
-                <w:rFonts w:ascii="Arial" w:eastAsia="Times New Roman" w:hAnsi="Arial" w:cs="Arial"/>
+                <w:rFonts w:ascii="Arial" w:hAnsi="Arial" w:eastAsia="Times New Roman" w:cs="Arial"/>
                 <w:color w:val="000000"/>
               </w:rPr>
               <w:t>Clase Estudiante</w:t>
@@ -14355,10 +14475,10 @@
           <w:tcPr>
             <w:tcW w:w="0" w:type="auto"/>
             <w:tcBorders>
-              <w:top w:val="single" w:sz="8" w:space="0" w:color="000000"/>
-              <w:left w:val="single" w:sz="8" w:space="0" w:color="000000"/>
-              <w:bottom w:val="single" w:sz="8" w:space="0" w:color="000000"/>
-              <w:right w:val="single" w:sz="8" w:space="0" w:color="000000"/>
+              <w:top w:val="single" w:color="000000" w:sz="8" w:space="0"/>
+              <w:left w:val="single" w:color="000000" w:sz="8" w:space="0"/>
+              <w:bottom w:val="single" w:color="000000" w:sz="8" w:space="0"/>
+              <w:right w:val="single" w:color="000000" w:sz="8" w:space="0"/>
             </w:tcBorders>
             <w:tcMar>
               <w:top w:w="100" w:type="dxa"/>
@@ -14372,14 +14492,14 @@
             <w:pPr>
               <w:spacing w:after="0" w:line="240" w:lineRule="auto"/>
               <w:rPr>
-                <w:rFonts w:ascii="Times New Roman" w:eastAsia="Times New Roman" w:hAnsi="Times New Roman" w:cs="Times New Roman"/>
+                <w:rFonts w:ascii="Times New Roman" w:hAnsi="Times New Roman" w:eastAsia="Times New Roman" w:cs="Times New Roman"/>
                 <w:sz w:val="24"/>
                 <w:szCs w:val="24"/>
               </w:rPr>
             </w:pPr>
             <w:r>
               <w:rPr>
-                <w:rFonts w:ascii="Arial" w:eastAsia="Times New Roman" w:hAnsi="Arial" w:cs="Arial"/>
+                <w:rFonts w:ascii="Arial" w:hAnsi="Arial" w:eastAsia="Times New Roman" w:cs="Arial"/>
                 <w:color w:val="000000"/>
               </w:rPr>
               <w:t>Estudiante</w:t>
@@ -14387,7 +14507,7 @@
             <w:proofErr w:type="gramStart"/>
             <w:r>
               <w:rPr>
-                <w:rFonts w:ascii="Arial" w:eastAsia="Times New Roman" w:hAnsi="Arial" w:cs="Arial"/>
+                <w:rFonts w:ascii="Arial" w:hAnsi="Arial" w:eastAsia="Times New Roman" w:cs="Arial"/>
                 <w:color w:val="000000"/>
               </w:rPr>
               <w:t>(....</w:t>
@@ -14395,7 +14515,7 @@
             <w:proofErr w:type="gramEnd"/>
             <w:r>
               <w:rPr>
-                <w:rFonts w:ascii="Arial" w:eastAsia="Times New Roman" w:hAnsi="Arial" w:cs="Arial"/>
+                <w:rFonts w:ascii="Arial" w:hAnsi="Arial" w:eastAsia="Times New Roman" w:cs="Arial"/>
                 <w:color w:val="000000"/>
               </w:rPr>
               <w:t>)</w:t>
@@ -14412,10 +14532,10 @@
             <w:tcW w:w="0" w:type="auto"/>
             <w:vMerge/>
             <w:tcBorders>
-              <w:top w:val="single" w:sz="8" w:space="0" w:color="000000"/>
-              <w:left w:val="single" w:sz="8" w:space="0" w:color="000000"/>
-              <w:bottom w:val="single" w:sz="8" w:space="0" w:color="000000"/>
-              <w:right w:val="single" w:sz="8" w:space="0" w:color="000000"/>
+              <w:top w:val="single" w:color="000000" w:sz="8" w:space="0"/>
+              <w:left w:val="single" w:color="000000" w:sz="8" w:space="0"/>
+              <w:bottom w:val="single" w:color="000000" w:sz="8" w:space="0"/>
+              <w:right w:val="single" w:color="000000" w:sz="8" w:space="0"/>
             </w:tcBorders>
             <w:vAlign w:val="center"/>
             <w:hideMark/>
@@ -14424,7 +14544,7 @@
             <w:pPr>
               <w:spacing w:after="0" w:line="240" w:lineRule="auto"/>
               <w:rPr>
-                <w:rFonts w:ascii="Times New Roman" w:eastAsia="Times New Roman" w:hAnsi="Times New Roman" w:cs="Times New Roman"/>
+                <w:rFonts w:ascii="Times New Roman" w:hAnsi="Times New Roman" w:eastAsia="Times New Roman" w:cs="Times New Roman"/>
                 <w:sz w:val="24"/>
                 <w:szCs w:val="24"/>
               </w:rPr>
@@ -14435,10 +14555,10 @@
           <w:tcPr>
             <w:tcW w:w="0" w:type="auto"/>
             <w:tcBorders>
-              <w:top w:val="single" w:sz="8" w:space="0" w:color="000000"/>
-              <w:left w:val="single" w:sz="8" w:space="0" w:color="000000"/>
-              <w:bottom w:val="single" w:sz="8" w:space="0" w:color="000000"/>
-              <w:right w:val="single" w:sz="8" w:space="0" w:color="000000"/>
+              <w:top w:val="single" w:color="000000" w:sz="8" w:space="0"/>
+              <w:left w:val="single" w:color="000000" w:sz="8" w:space="0"/>
+              <w:bottom w:val="single" w:color="000000" w:sz="8" w:space="0"/>
+              <w:right w:val="single" w:color="000000" w:sz="8" w:space="0"/>
             </w:tcBorders>
             <w:tcMar>
               <w:top w:w="100" w:type="dxa"/>
@@ -14452,14 +14572,14 @@
             <w:pPr>
               <w:spacing w:after="0" w:line="240" w:lineRule="auto"/>
               <w:rPr>
-                <w:rFonts w:ascii="Times New Roman" w:eastAsia="Times New Roman" w:hAnsi="Times New Roman" w:cs="Times New Roman"/>
+                <w:rFonts w:ascii="Times New Roman" w:hAnsi="Times New Roman" w:eastAsia="Times New Roman" w:cs="Times New Roman"/>
                 <w:sz w:val="24"/>
                 <w:szCs w:val="24"/>
               </w:rPr>
             </w:pPr>
             <w:r>
               <w:rPr>
-                <w:rFonts w:ascii="Arial" w:eastAsia="Times New Roman" w:hAnsi="Arial" w:cs="Arial"/>
+                <w:rFonts w:ascii="Arial" w:hAnsi="Arial" w:eastAsia="Times New Roman" w:cs="Arial"/>
                 <w:color w:val="000000"/>
               </w:rPr>
               <w:t>Clase Universidad</w:t>
@@ -14470,10 +14590,10 @@
           <w:tcPr>
             <w:tcW w:w="0" w:type="auto"/>
             <w:tcBorders>
-              <w:top w:val="single" w:sz="8" w:space="0" w:color="000000"/>
-              <w:left w:val="single" w:sz="8" w:space="0" w:color="000000"/>
-              <w:bottom w:val="single" w:sz="8" w:space="0" w:color="000000"/>
-              <w:right w:val="single" w:sz="8" w:space="0" w:color="000000"/>
+              <w:top w:val="single" w:color="000000" w:sz="8" w:space="0"/>
+              <w:left w:val="single" w:color="000000" w:sz="8" w:space="0"/>
+              <w:bottom w:val="single" w:color="000000" w:sz="8" w:space="0"/>
+              <w:right w:val="single" w:color="000000" w:sz="8" w:space="0"/>
             </w:tcBorders>
             <w:tcMar>
               <w:top w:w="100" w:type="dxa"/>
@@ -14487,7 +14607,7 @@
             <w:pPr>
               <w:spacing w:after="0" w:line="240" w:lineRule="auto"/>
               <w:rPr>
-                <w:rFonts w:ascii="Times New Roman" w:eastAsia="Times New Roman" w:hAnsi="Times New Roman" w:cs="Times New Roman"/>
+                <w:rFonts w:ascii="Times New Roman" w:hAnsi="Times New Roman" w:eastAsia="Times New Roman" w:cs="Times New Roman"/>
                 <w:sz w:val="24"/>
                 <w:szCs w:val="24"/>
               </w:rPr>
@@ -14496,7 +14616,7 @@
             <w:proofErr w:type="gramStart"/>
             <w:r>
               <w:rPr>
-                <w:rFonts w:ascii="Arial" w:eastAsia="Times New Roman" w:hAnsi="Arial" w:cs="Arial"/>
+                <w:rFonts w:ascii="Arial" w:hAnsi="Arial" w:eastAsia="Times New Roman" w:cs="Arial"/>
                 <w:color w:val="000000"/>
               </w:rPr>
               <w:t>addEstudiante</w:t>
@@ -14504,7 +14624,7 @@
             <w:proofErr w:type="spellEnd"/>
             <w:r>
               <w:rPr>
-                <w:rFonts w:ascii="Arial" w:eastAsia="Times New Roman" w:hAnsi="Arial" w:cs="Arial"/>
+                <w:rFonts w:ascii="Arial" w:hAnsi="Arial" w:eastAsia="Times New Roman" w:cs="Arial"/>
                 <w:color w:val="000000"/>
               </w:rPr>
               <w:t>(</w:t>
@@ -14512,7 +14632,7 @@
             <w:proofErr w:type="gramEnd"/>
             <w:r>
               <w:rPr>
-                <w:rFonts w:ascii="Arial" w:eastAsia="Times New Roman" w:hAnsi="Arial" w:cs="Arial"/>
+                <w:rFonts w:ascii="Arial" w:hAnsi="Arial" w:eastAsia="Times New Roman" w:cs="Arial"/>
                 <w:color w:val="000000"/>
               </w:rPr>
               <w:t>)</w:t>
@@ -14529,10 +14649,10 @@
             <w:tcW w:w="0" w:type="auto"/>
             <w:vMerge/>
             <w:tcBorders>
-              <w:top w:val="single" w:sz="8" w:space="0" w:color="000000"/>
-              <w:left w:val="single" w:sz="8" w:space="0" w:color="000000"/>
-              <w:bottom w:val="single" w:sz="8" w:space="0" w:color="000000"/>
-              <w:right w:val="single" w:sz="8" w:space="0" w:color="000000"/>
+              <w:top w:val="single" w:color="000000" w:sz="8" w:space="0"/>
+              <w:left w:val="single" w:color="000000" w:sz="8" w:space="0"/>
+              <w:bottom w:val="single" w:color="000000" w:sz="8" w:space="0"/>
+              <w:right w:val="single" w:color="000000" w:sz="8" w:space="0"/>
             </w:tcBorders>
             <w:vAlign w:val="center"/>
             <w:hideMark/>
@@ -14541,7 +14661,7 @@
             <w:pPr>
               <w:spacing w:after="0" w:line="240" w:lineRule="auto"/>
               <w:rPr>
-                <w:rFonts w:ascii="Times New Roman" w:eastAsia="Times New Roman" w:hAnsi="Times New Roman" w:cs="Times New Roman"/>
+                <w:rFonts w:ascii="Times New Roman" w:hAnsi="Times New Roman" w:eastAsia="Times New Roman" w:cs="Times New Roman"/>
                 <w:sz w:val="24"/>
                 <w:szCs w:val="24"/>
               </w:rPr>
@@ -14552,10 +14672,10 @@
           <w:tcPr>
             <w:tcW w:w="0" w:type="auto"/>
             <w:tcBorders>
-              <w:top w:val="single" w:sz="8" w:space="0" w:color="000000"/>
-              <w:left w:val="single" w:sz="8" w:space="0" w:color="000000"/>
-              <w:bottom w:val="single" w:sz="8" w:space="0" w:color="000000"/>
-              <w:right w:val="single" w:sz="8" w:space="0" w:color="000000"/>
+              <w:top w:val="single" w:color="000000" w:sz="8" w:space="0"/>
+              <w:left w:val="single" w:color="000000" w:sz="8" w:space="0"/>
+              <w:bottom w:val="single" w:color="000000" w:sz="8" w:space="0"/>
+              <w:right w:val="single" w:color="000000" w:sz="8" w:space="0"/>
             </w:tcBorders>
             <w:tcMar>
               <w:top w:w="100" w:type="dxa"/>
@@ -14569,14 +14689,14 @@
             <w:pPr>
               <w:spacing w:after="0" w:line="240" w:lineRule="auto"/>
               <w:rPr>
-                <w:rFonts w:ascii="Times New Roman" w:eastAsia="Times New Roman" w:hAnsi="Times New Roman" w:cs="Times New Roman"/>
+                <w:rFonts w:ascii="Times New Roman" w:hAnsi="Times New Roman" w:eastAsia="Times New Roman" w:cs="Times New Roman"/>
                 <w:sz w:val="24"/>
                 <w:szCs w:val="24"/>
               </w:rPr>
             </w:pPr>
             <w:r>
               <w:rPr>
-                <w:rFonts w:ascii="Arial" w:eastAsia="Times New Roman" w:hAnsi="Arial" w:cs="Arial"/>
+                <w:rFonts w:ascii="Arial" w:hAnsi="Arial" w:eastAsia="Times New Roman" w:cs="Arial"/>
                 <w:color w:val="000000"/>
               </w:rPr>
               <w:t>Clase Universidad</w:t>
@@ -14587,10 +14707,10 @@
           <w:tcPr>
             <w:tcW w:w="0" w:type="auto"/>
             <w:tcBorders>
-              <w:top w:val="single" w:sz="8" w:space="0" w:color="000000"/>
-              <w:left w:val="single" w:sz="8" w:space="0" w:color="000000"/>
-              <w:bottom w:val="single" w:sz="8" w:space="0" w:color="000000"/>
-              <w:right w:val="single" w:sz="8" w:space="0" w:color="000000"/>
+              <w:top w:val="single" w:color="000000" w:sz="8" w:space="0"/>
+              <w:left w:val="single" w:color="000000" w:sz="8" w:space="0"/>
+              <w:bottom w:val="single" w:color="000000" w:sz="8" w:space="0"/>
+              <w:right w:val="single" w:color="000000" w:sz="8" w:space="0"/>
             </w:tcBorders>
             <w:tcMar>
               <w:top w:w="100" w:type="dxa"/>
@@ -14604,7 +14724,7 @@
             <w:pPr>
               <w:spacing w:after="0" w:line="240" w:lineRule="auto"/>
               <w:rPr>
-                <w:rFonts w:ascii="Times New Roman" w:eastAsia="Times New Roman" w:hAnsi="Times New Roman" w:cs="Times New Roman"/>
+                <w:rFonts w:ascii="Times New Roman" w:hAnsi="Times New Roman" w:eastAsia="Times New Roman" w:cs="Times New Roman"/>
                 <w:sz w:val="24"/>
                 <w:szCs w:val="24"/>
               </w:rPr>
@@ -14613,7 +14733,7 @@
             <w:proofErr w:type="gramStart"/>
             <w:r>
               <w:rPr>
-                <w:rFonts w:ascii="Arial" w:eastAsia="Times New Roman" w:hAnsi="Arial" w:cs="Arial"/>
+                <w:rFonts w:ascii="Arial" w:hAnsi="Arial" w:eastAsia="Times New Roman" w:cs="Arial"/>
                 <w:color w:val="000000"/>
               </w:rPr>
               <w:t>buscarEstudiante</w:t>
@@ -14621,7 +14741,7 @@
             <w:proofErr w:type="spellEnd"/>
             <w:r>
               <w:rPr>
-                <w:rFonts w:ascii="Arial" w:eastAsia="Times New Roman" w:hAnsi="Arial" w:cs="Arial"/>
+                <w:rFonts w:ascii="Arial" w:hAnsi="Arial" w:eastAsia="Times New Roman" w:cs="Arial"/>
                 <w:color w:val="000000"/>
               </w:rPr>
               <w:t>(</w:t>
@@ -14629,7 +14749,7 @@
             <w:proofErr w:type="gramEnd"/>
             <w:r>
               <w:rPr>
-                <w:rFonts w:ascii="Arial" w:eastAsia="Times New Roman" w:hAnsi="Arial" w:cs="Arial"/>
+                <w:rFonts w:ascii="Arial" w:hAnsi="Arial" w:eastAsia="Times New Roman" w:cs="Arial"/>
                 <w:color w:val="000000"/>
               </w:rPr>
               <w:t>)</w:t>
@@ -14642,10 +14762,10 @@
           <w:tcPr>
             <w:tcW w:w="0" w:type="auto"/>
             <w:tcBorders>
-              <w:top w:val="single" w:sz="8" w:space="0" w:color="000000"/>
-              <w:left w:val="single" w:sz="8" w:space="0" w:color="000000"/>
-              <w:bottom w:val="single" w:sz="8" w:space="0" w:color="000000"/>
-              <w:right w:val="single" w:sz="8" w:space="0" w:color="000000"/>
+              <w:top w:val="single" w:color="000000" w:sz="8" w:space="0"/>
+              <w:left w:val="single" w:color="000000" w:sz="8" w:space="0"/>
+              <w:bottom w:val="single" w:color="000000" w:sz="8" w:space="0"/>
+              <w:right w:val="single" w:color="000000" w:sz="8" w:space="0"/>
             </w:tcBorders>
             <w:tcMar>
               <w:top w:w="100" w:type="dxa"/>
@@ -14659,7 +14779,7 @@
             <w:pPr>
               <w:spacing w:after="0" w:line="240" w:lineRule="auto"/>
               <w:rPr>
-                <w:rFonts w:ascii="Times New Roman" w:eastAsia="Times New Roman" w:hAnsi="Times New Roman" w:cs="Times New Roman"/>
+                <w:rFonts w:ascii="Times New Roman" w:hAnsi="Times New Roman" w:eastAsia="Times New Roman" w:cs="Times New Roman"/>
                 <w:sz w:val="24"/>
                 <w:szCs w:val="24"/>
               </w:rPr>
@@ -14670,10 +14790,10 @@
           <w:tcPr>
             <w:tcW w:w="0" w:type="auto"/>
             <w:tcBorders>
-              <w:top w:val="single" w:sz="8" w:space="0" w:color="000000"/>
-              <w:left w:val="single" w:sz="8" w:space="0" w:color="000000"/>
-              <w:bottom w:val="single" w:sz="8" w:space="0" w:color="000000"/>
-              <w:right w:val="single" w:sz="8" w:space="0" w:color="000000"/>
+              <w:top w:val="single" w:color="000000" w:sz="8" w:space="0"/>
+              <w:left w:val="single" w:color="000000" w:sz="8" w:space="0"/>
+              <w:bottom w:val="single" w:color="000000" w:sz="8" w:space="0"/>
+              <w:right w:val="single" w:color="000000" w:sz="8" w:space="0"/>
             </w:tcBorders>
             <w:tcMar>
               <w:top w:w="100" w:type="dxa"/>
@@ -14687,7 +14807,7 @@
             <w:pPr>
               <w:spacing w:after="0" w:line="240" w:lineRule="auto"/>
               <w:rPr>
-                <w:rFonts w:ascii="Times New Roman" w:eastAsia="Times New Roman" w:hAnsi="Times New Roman" w:cs="Times New Roman"/>
+                <w:rFonts w:ascii="Times New Roman" w:hAnsi="Times New Roman" w:eastAsia="Times New Roman" w:cs="Times New Roman"/>
                 <w:sz w:val="24"/>
                 <w:szCs w:val="24"/>
               </w:rPr>
@@ -14698,10 +14818,10 @@
           <w:tcPr>
             <w:tcW w:w="0" w:type="auto"/>
             <w:tcBorders>
-              <w:top w:val="single" w:sz="8" w:space="0" w:color="000000"/>
-              <w:left w:val="single" w:sz="8" w:space="0" w:color="000000"/>
-              <w:bottom w:val="single" w:sz="8" w:space="0" w:color="000000"/>
-              <w:right w:val="single" w:sz="8" w:space="0" w:color="000000"/>
+              <w:top w:val="single" w:color="000000" w:sz="8" w:space="0"/>
+              <w:left w:val="single" w:color="000000" w:sz="8" w:space="0"/>
+              <w:bottom w:val="single" w:color="000000" w:sz="8" w:space="0"/>
+              <w:right w:val="single" w:color="000000" w:sz="8" w:space="0"/>
             </w:tcBorders>
             <w:tcMar>
               <w:top w:w="100" w:type="dxa"/>
@@ -14715,7 +14835,7 @@
             <w:pPr>
               <w:spacing w:after="0" w:line="240" w:lineRule="auto"/>
               <w:rPr>
-                <w:rFonts w:ascii="Times New Roman" w:eastAsia="Times New Roman" w:hAnsi="Times New Roman" w:cs="Times New Roman"/>
+                <w:rFonts w:ascii="Times New Roman" w:hAnsi="Times New Roman" w:eastAsia="Times New Roman" w:cs="Times New Roman"/>
                 <w:sz w:val="24"/>
                 <w:szCs w:val="24"/>
               </w:rPr>
@@ -14728,10 +14848,10 @@
           <w:tcPr>
             <w:tcW w:w="0" w:type="auto"/>
             <w:tcBorders>
-              <w:top w:val="single" w:sz="8" w:space="0" w:color="000000"/>
-              <w:left w:val="single" w:sz="8" w:space="0" w:color="000000"/>
-              <w:bottom w:val="single" w:sz="8" w:space="0" w:color="000000"/>
-              <w:right w:val="single" w:sz="8" w:space="0" w:color="000000"/>
+              <w:top w:val="single" w:color="000000" w:sz="8" w:space="0"/>
+              <w:left w:val="single" w:color="000000" w:sz="8" w:space="0"/>
+              <w:bottom w:val="single" w:color="000000" w:sz="8" w:space="0"/>
+              <w:right w:val="single" w:color="000000" w:sz="8" w:space="0"/>
             </w:tcBorders>
             <w:tcMar>
               <w:top w:w="100" w:type="dxa"/>
@@ -14745,7 +14865,7 @@
             <w:pPr>
               <w:spacing w:after="0" w:line="240" w:lineRule="auto"/>
               <w:rPr>
-                <w:rFonts w:ascii="Times New Roman" w:eastAsia="Times New Roman" w:hAnsi="Times New Roman" w:cs="Times New Roman"/>
+                <w:rFonts w:ascii="Times New Roman" w:hAnsi="Times New Roman" w:eastAsia="Times New Roman" w:cs="Times New Roman"/>
                 <w:sz w:val="24"/>
                 <w:szCs w:val="24"/>
               </w:rPr>
@@ -14756,10 +14876,10 @@
           <w:tcPr>
             <w:tcW w:w="0" w:type="auto"/>
             <w:tcBorders>
-              <w:top w:val="single" w:sz="8" w:space="0" w:color="000000"/>
-              <w:left w:val="single" w:sz="8" w:space="0" w:color="000000"/>
-              <w:bottom w:val="single" w:sz="8" w:space="0" w:color="000000"/>
-              <w:right w:val="single" w:sz="8" w:space="0" w:color="000000"/>
+              <w:top w:val="single" w:color="000000" w:sz="8" w:space="0"/>
+              <w:left w:val="single" w:color="000000" w:sz="8" w:space="0"/>
+              <w:bottom w:val="single" w:color="000000" w:sz="8" w:space="0"/>
+              <w:right w:val="single" w:color="000000" w:sz="8" w:space="0"/>
             </w:tcBorders>
             <w:tcMar>
               <w:top w:w="100" w:type="dxa"/>
@@ -14773,7 +14893,7 @@
             <w:pPr>
               <w:spacing w:after="0" w:line="240" w:lineRule="auto"/>
               <w:rPr>
-                <w:rFonts w:ascii="Times New Roman" w:eastAsia="Times New Roman" w:hAnsi="Times New Roman" w:cs="Times New Roman"/>
+                <w:rFonts w:ascii="Times New Roman" w:hAnsi="Times New Roman" w:eastAsia="Times New Roman" w:cs="Times New Roman"/>
                 <w:sz w:val="24"/>
                 <w:szCs w:val="24"/>
               </w:rPr>
@@ -14784,10 +14904,10 @@
           <w:tcPr>
             <w:tcW w:w="0" w:type="auto"/>
             <w:tcBorders>
-              <w:top w:val="single" w:sz="8" w:space="0" w:color="000000"/>
-              <w:left w:val="single" w:sz="8" w:space="0" w:color="000000"/>
-              <w:bottom w:val="single" w:sz="8" w:space="0" w:color="000000"/>
-              <w:right w:val="single" w:sz="8" w:space="0" w:color="000000"/>
+              <w:top w:val="single" w:color="000000" w:sz="8" w:space="0"/>
+              <w:left w:val="single" w:color="000000" w:sz="8" w:space="0"/>
+              <w:bottom w:val="single" w:color="000000" w:sz="8" w:space="0"/>
+              <w:right w:val="single" w:color="000000" w:sz="8" w:space="0"/>
             </w:tcBorders>
             <w:tcMar>
               <w:top w:w="100" w:type="dxa"/>
@@ -14801,7 +14921,7 @@
             <w:pPr>
               <w:spacing w:after="0" w:line="240" w:lineRule="auto"/>
               <w:rPr>
-                <w:rFonts w:ascii="Times New Roman" w:eastAsia="Times New Roman" w:hAnsi="Times New Roman" w:cs="Times New Roman"/>
+                <w:rFonts w:ascii="Times New Roman" w:hAnsi="Times New Roman" w:eastAsia="Times New Roman" w:cs="Times New Roman"/>
                 <w:sz w:val="24"/>
                 <w:szCs w:val="24"/>
               </w:rPr>
@@ -14814,10 +14934,10 @@
           <w:tcPr>
             <w:tcW w:w="0" w:type="auto"/>
             <w:tcBorders>
-              <w:top w:val="single" w:sz="8" w:space="0" w:color="000000"/>
-              <w:left w:val="single" w:sz="8" w:space="0" w:color="000000"/>
-              <w:bottom w:val="single" w:sz="8" w:space="0" w:color="000000"/>
-              <w:right w:val="single" w:sz="8" w:space="0" w:color="000000"/>
+              <w:top w:val="single" w:color="000000" w:sz="8" w:space="0"/>
+              <w:left w:val="single" w:color="000000" w:sz="8" w:space="0"/>
+              <w:bottom w:val="single" w:color="000000" w:sz="8" w:space="0"/>
+              <w:right w:val="single" w:color="000000" w:sz="8" w:space="0"/>
             </w:tcBorders>
             <w:tcMar>
               <w:top w:w="100" w:type="dxa"/>
@@ -14831,7 +14951,7 @@
             <w:pPr>
               <w:spacing w:after="0" w:line="240" w:lineRule="auto"/>
               <w:rPr>
-                <w:rFonts w:ascii="Times New Roman" w:eastAsia="Times New Roman" w:hAnsi="Times New Roman" w:cs="Times New Roman"/>
+                <w:rFonts w:ascii="Times New Roman" w:hAnsi="Times New Roman" w:eastAsia="Times New Roman" w:cs="Times New Roman"/>
                 <w:sz w:val="24"/>
                 <w:szCs w:val="24"/>
               </w:rPr>
@@ -14842,10 +14962,10 @@
           <w:tcPr>
             <w:tcW w:w="0" w:type="auto"/>
             <w:tcBorders>
-              <w:top w:val="single" w:sz="8" w:space="0" w:color="000000"/>
-              <w:left w:val="single" w:sz="8" w:space="0" w:color="000000"/>
-              <w:bottom w:val="single" w:sz="8" w:space="0" w:color="000000"/>
-              <w:right w:val="single" w:sz="8" w:space="0" w:color="000000"/>
+              <w:top w:val="single" w:color="000000" w:sz="8" w:space="0"/>
+              <w:left w:val="single" w:color="000000" w:sz="8" w:space="0"/>
+              <w:bottom w:val="single" w:color="000000" w:sz="8" w:space="0"/>
+              <w:right w:val="single" w:color="000000" w:sz="8" w:space="0"/>
             </w:tcBorders>
             <w:tcMar>
               <w:top w:w="100" w:type="dxa"/>
@@ -14859,7 +14979,7 @@
             <w:pPr>
               <w:spacing w:after="0" w:line="240" w:lineRule="auto"/>
               <w:rPr>
-                <w:rFonts w:ascii="Times New Roman" w:eastAsia="Times New Roman" w:hAnsi="Times New Roman" w:cs="Times New Roman"/>
+                <w:rFonts w:ascii="Times New Roman" w:hAnsi="Times New Roman" w:eastAsia="Times New Roman" w:cs="Times New Roman"/>
                 <w:sz w:val="24"/>
                 <w:szCs w:val="24"/>
               </w:rPr>
@@ -14870,10 +14990,10 @@
           <w:tcPr>
             <w:tcW w:w="0" w:type="auto"/>
             <w:tcBorders>
-              <w:top w:val="single" w:sz="8" w:space="0" w:color="000000"/>
-              <w:left w:val="single" w:sz="8" w:space="0" w:color="000000"/>
-              <w:bottom w:val="single" w:sz="8" w:space="0" w:color="000000"/>
-              <w:right w:val="single" w:sz="8" w:space="0" w:color="000000"/>
+              <w:top w:val="single" w:color="000000" w:sz="8" w:space="0"/>
+              <w:left w:val="single" w:color="000000" w:sz="8" w:space="0"/>
+              <w:bottom w:val="single" w:color="000000" w:sz="8" w:space="0"/>
+              <w:right w:val="single" w:color="000000" w:sz="8" w:space="0"/>
             </w:tcBorders>
             <w:tcMar>
               <w:top w:w="100" w:type="dxa"/>
@@ -14887,7 +15007,7 @@
             <w:pPr>
               <w:spacing w:after="0" w:line="240" w:lineRule="auto"/>
               <w:rPr>
-                <w:rFonts w:ascii="Times New Roman" w:eastAsia="Times New Roman" w:hAnsi="Times New Roman" w:cs="Times New Roman"/>
+                <w:rFonts w:ascii="Times New Roman" w:hAnsi="Times New Roman" w:eastAsia="Times New Roman" w:cs="Times New Roman"/>
                 <w:sz w:val="24"/>
                 <w:szCs w:val="24"/>
               </w:rPr>
@@ -14900,10 +15020,10 @@
           <w:tcPr>
             <w:tcW w:w="0" w:type="auto"/>
             <w:tcBorders>
-              <w:top w:val="single" w:sz="8" w:space="0" w:color="000000"/>
-              <w:left w:val="single" w:sz="8" w:space="0" w:color="000000"/>
-              <w:bottom w:val="single" w:sz="8" w:space="0" w:color="000000"/>
-              <w:right w:val="single" w:sz="8" w:space="0" w:color="000000"/>
+              <w:top w:val="single" w:color="000000" w:sz="8" w:space="0"/>
+              <w:left w:val="single" w:color="000000" w:sz="8" w:space="0"/>
+              <w:bottom w:val="single" w:color="000000" w:sz="8" w:space="0"/>
+              <w:right w:val="single" w:color="000000" w:sz="8" w:space="0"/>
             </w:tcBorders>
             <w:tcMar>
               <w:top w:w="100" w:type="dxa"/>
@@ -14917,7 +15037,7 @@
             <w:pPr>
               <w:spacing w:after="0" w:line="240" w:lineRule="auto"/>
               <w:rPr>
-                <w:rFonts w:ascii="Times New Roman" w:eastAsia="Times New Roman" w:hAnsi="Times New Roman" w:cs="Times New Roman"/>
+                <w:rFonts w:ascii="Times New Roman" w:hAnsi="Times New Roman" w:eastAsia="Times New Roman" w:cs="Times New Roman"/>
                 <w:sz w:val="24"/>
                 <w:szCs w:val="24"/>
               </w:rPr>
@@ -14928,10 +15048,10 @@
           <w:tcPr>
             <w:tcW w:w="0" w:type="auto"/>
             <w:tcBorders>
-              <w:top w:val="single" w:sz="8" w:space="0" w:color="000000"/>
-              <w:left w:val="single" w:sz="8" w:space="0" w:color="000000"/>
-              <w:bottom w:val="single" w:sz="8" w:space="0" w:color="000000"/>
-              <w:right w:val="single" w:sz="8" w:space="0" w:color="000000"/>
+              <w:top w:val="single" w:color="000000" w:sz="8" w:space="0"/>
+              <w:left w:val="single" w:color="000000" w:sz="8" w:space="0"/>
+              <w:bottom w:val="single" w:color="000000" w:sz="8" w:space="0"/>
+              <w:right w:val="single" w:color="000000" w:sz="8" w:space="0"/>
             </w:tcBorders>
             <w:tcMar>
               <w:top w:w="100" w:type="dxa"/>
@@ -14945,7 +15065,7 @@
             <w:pPr>
               <w:spacing w:after="0" w:line="240" w:lineRule="auto"/>
               <w:rPr>
-                <w:rFonts w:ascii="Times New Roman" w:eastAsia="Times New Roman" w:hAnsi="Times New Roman" w:cs="Times New Roman"/>
+                <w:rFonts w:ascii="Times New Roman" w:hAnsi="Times New Roman" w:eastAsia="Times New Roman" w:cs="Times New Roman"/>
                 <w:sz w:val="24"/>
                 <w:szCs w:val="24"/>
               </w:rPr>
@@ -14956,10 +15076,10 @@
           <w:tcPr>
             <w:tcW w:w="0" w:type="auto"/>
             <w:tcBorders>
-              <w:top w:val="single" w:sz="8" w:space="0" w:color="000000"/>
-              <w:left w:val="single" w:sz="8" w:space="0" w:color="000000"/>
-              <w:bottom w:val="single" w:sz="8" w:space="0" w:color="000000"/>
-              <w:right w:val="single" w:sz="8" w:space="0" w:color="000000"/>
+              <w:top w:val="single" w:color="000000" w:sz="8" w:space="0"/>
+              <w:left w:val="single" w:color="000000" w:sz="8" w:space="0"/>
+              <w:bottom w:val="single" w:color="000000" w:sz="8" w:space="0"/>
+              <w:right w:val="single" w:color="000000" w:sz="8" w:space="0"/>
             </w:tcBorders>
             <w:tcMar>
               <w:top w:w="100" w:type="dxa"/>
@@ -14973,7 +15093,7 @@
             <w:pPr>
               <w:spacing w:after="0" w:line="240" w:lineRule="auto"/>
               <w:rPr>
-                <w:rFonts w:ascii="Times New Roman" w:eastAsia="Times New Roman" w:hAnsi="Times New Roman" w:cs="Times New Roman"/>
+                <w:rFonts w:ascii="Times New Roman" w:hAnsi="Times New Roman" w:eastAsia="Times New Roman" w:cs="Times New Roman"/>
                 <w:sz w:val="24"/>
                 <w:szCs w:val="24"/>
               </w:rPr>
@@ -14986,10 +15106,10 @@
           <w:tcPr>
             <w:tcW w:w="0" w:type="auto"/>
             <w:tcBorders>
-              <w:top w:val="single" w:sz="8" w:space="0" w:color="000000"/>
-              <w:left w:val="single" w:sz="8" w:space="0" w:color="000000"/>
-              <w:bottom w:val="single" w:sz="8" w:space="0" w:color="000000"/>
-              <w:right w:val="single" w:sz="8" w:space="0" w:color="000000"/>
+              <w:top w:val="single" w:color="000000" w:sz="8" w:space="0"/>
+              <w:left w:val="single" w:color="000000" w:sz="8" w:space="0"/>
+              <w:bottom w:val="single" w:color="000000" w:sz="8" w:space="0"/>
+              <w:right w:val="single" w:color="000000" w:sz="8" w:space="0"/>
             </w:tcBorders>
             <w:tcMar>
               <w:top w:w="100" w:type="dxa"/>
@@ -15003,7 +15123,7 @@
             <w:pPr>
               <w:spacing w:after="0" w:line="240" w:lineRule="auto"/>
               <w:rPr>
-                <w:rFonts w:ascii="Times New Roman" w:eastAsia="Times New Roman" w:hAnsi="Times New Roman" w:cs="Times New Roman"/>
+                <w:rFonts w:ascii="Times New Roman" w:hAnsi="Times New Roman" w:eastAsia="Times New Roman" w:cs="Times New Roman"/>
                 <w:sz w:val="24"/>
                 <w:szCs w:val="24"/>
               </w:rPr>
@@ -15014,10 +15134,10 @@
           <w:tcPr>
             <w:tcW w:w="0" w:type="auto"/>
             <w:tcBorders>
-              <w:top w:val="single" w:sz="8" w:space="0" w:color="000000"/>
-              <w:left w:val="single" w:sz="8" w:space="0" w:color="000000"/>
-              <w:bottom w:val="single" w:sz="8" w:space="0" w:color="000000"/>
-              <w:right w:val="single" w:sz="8" w:space="0" w:color="000000"/>
+              <w:top w:val="single" w:color="000000" w:sz="8" w:space="0"/>
+              <w:left w:val="single" w:color="000000" w:sz="8" w:space="0"/>
+              <w:bottom w:val="single" w:color="000000" w:sz="8" w:space="0"/>
+              <w:right w:val="single" w:color="000000" w:sz="8" w:space="0"/>
             </w:tcBorders>
             <w:tcMar>
               <w:top w:w="100" w:type="dxa"/>
@@ -15031,7 +15151,7 @@
             <w:pPr>
               <w:spacing w:after="0" w:line="240" w:lineRule="auto"/>
               <w:rPr>
-                <w:rFonts w:ascii="Times New Roman" w:eastAsia="Times New Roman" w:hAnsi="Times New Roman" w:cs="Times New Roman"/>
+                <w:rFonts w:ascii="Times New Roman" w:hAnsi="Times New Roman" w:eastAsia="Times New Roman" w:cs="Times New Roman"/>
                 <w:sz w:val="24"/>
                 <w:szCs w:val="24"/>
               </w:rPr>
@@ -15042,10 +15162,10 @@
           <w:tcPr>
             <w:tcW w:w="0" w:type="auto"/>
             <w:tcBorders>
-              <w:top w:val="single" w:sz="8" w:space="0" w:color="000000"/>
-              <w:left w:val="single" w:sz="8" w:space="0" w:color="000000"/>
-              <w:bottom w:val="single" w:sz="8" w:space="0" w:color="000000"/>
-              <w:right w:val="single" w:sz="8" w:space="0" w:color="000000"/>
+              <w:top w:val="single" w:color="000000" w:sz="8" w:space="0"/>
+              <w:left w:val="single" w:color="000000" w:sz="8" w:space="0"/>
+              <w:bottom w:val="single" w:color="000000" w:sz="8" w:space="0"/>
+              <w:right w:val="single" w:color="000000" w:sz="8" w:space="0"/>
             </w:tcBorders>
             <w:tcMar>
               <w:top w:w="100" w:type="dxa"/>
@@ -15059,7 +15179,7 @@
             <w:pPr>
               <w:spacing w:after="0" w:line="240" w:lineRule="auto"/>
               <w:rPr>
-                <w:rFonts w:ascii="Times New Roman" w:eastAsia="Times New Roman" w:hAnsi="Times New Roman" w:cs="Times New Roman"/>
+                <w:rFonts w:ascii="Times New Roman" w:hAnsi="Times New Roman" w:eastAsia="Times New Roman" w:cs="Times New Roman"/>
                 <w:sz w:val="24"/>
                 <w:szCs w:val="24"/>
               </w:rPr>
@@ -15072,10 +15192,10 @@
           <w:tcPr>
             <w:tcW w:w="0" w:type="auto"/>
             <w:tcBorders>
-              <w:top w:val="single" w:sz="8" w:space="0" w:color="000000"/>
-              <w:left w:val="single" w:sz="8" w:space="0" w:color="000000"/>
-              <w:bottom w:val="single" w:sz="8" w:space="0" w:color="000000"/>
-              <w:right w:val="single" w:sz="8" w:space="0" w:color="000000"/>
+              <w:top w:val="single" w:color="000000" w:sz="8" w:space="0"/>
+              <w:left w:val="single" w:color="000000" w:sz="8" w:space="0"/>
+              <w:bottom w:val="single" w:color="000000" w:sz="8" w:space="0"/>
+              <w:right w:val="single" w:color="000000" w:sz="8" w:space="0"/>
             </w:tcBorders>
             <w:tcMar>
               <w:top w:w="100" w:type="dxa"/>
@@ -15089,7 +15209,7 @@
             <w:pPr>
               <w:spacing w:after="0" w:line="240" w:lineRule="auto"/>
               <w:rPr>
-                <w:rFonts w:ascii="Times New Roman" w:eastAsia="Times New Roman" w:hAnsi="Times New Roman" w:cs="Times New Roman"/>
+                <w:rFonts w:ascii="Times New Roman" w:hAnsi="Times New Roman" w:eastAsia="Times New Roman" w:cs="Times New Roman"/>
                 <w:sz w:val="24"/>
                 <w:szCs w:val="24"/>
               </w:rPr>
@@ -15100,10 +15220,10 @@
           <w:tcPr>
             <w:tcW w:w="0" w:type="auto"/>
             <w:tcBorders>
-              <w:top w:val="single" w:sz="8" w:space="0" w:color="000000"/>
-              <w:left w:val="single" w:sz="8" w:space="0" w:color="000000"/>
-              <w:bottom w:val="single" w:sz="8" w:space="0" w:color="000000"/>
-              <w:right w:val="single" w:sz="8" w:space="0" w:color="000000"/>
+              <w:top w:val="single" w:color="000000" w:sz="8" w:space="0"/>
+              <w:left w:val="single" w:color="000000" w:sz="8" w:space="0"/>
+              <w:bottom w:val="single" w:color="000000" w:sz="8" w:space="0"/>
+              <w:right w:val="single" w:color="000000" w:sz="8" w:space="0"/>
             </w:tcBorders>
             <w:tcMar>
               <w:top w:w="100" w:type="dxa"/>
@@ -15117,7 +15237,7 @@
             <w:pPr>
               <w:spacing w:after="0" w:line="240" w:lineRule="auto"/>
               <w:rPr>
-                <w:rFonts w:ascii="Times New Roman" w:eastAsia="Times New Roman" w:hAnsi="Times New Roman" w:cs="Times New Roman"/>
+                <w:rFonts w:ascii="Times New Roman" w:hAnsi="Times New Roman" w:eastAsia="Times New Roman" w:cs="Times New Roman"/>
                 <w:sz w:val="24"/>
                 <w:szCs w:val="24"/>
               </w:rPr>
@@ -15128,10 +15248,10 @@
           <w:tcPr>
             <w:tcW w:w="0" w:type="auto"/>
             <w:tcBorders>
-              <w:top w:val="single" w:sz="8" w:space="0" w:color="000000"/>
-              <w:left w:val="single" w:sz="8" w:space="0" w:color="000000"/>
-              <w:bottom w:val="single" w:sz="8" w:space="0" w:color="000000"/>
-              <w:right w:val="single" w:sz="8" w:space="0" w:color="000000"/>
+              <w:top w:val="single" w:color="000000" w:sz="8" w:space="0"/>
+              <w:left w:val="single" w:color="000000" w:sz="8" w:space="0"/>
+              <w:bottom w:val="single" w:color="000000" w:sz="8" w:space="0"/>
+              <w:right w:val="single" w:color="000000" w:sz="8" w:space="0"/>
             </w:tcBorders>
             <w:tcMar>
               <w:top w:w="100" w:type="dxa"/>
@@ -15145,7 +15265,7 @@
             <w:pPr>
               <w:spacing w:after="0" w:line="240" w:lineRule="auto"/>
               <w:rPr>
-                <w:rFonts w:ascii="Times New Roman" w:eastAsia="Times New Roman" w:hAnsi="Times New Roman" w:cs="Times New Roman"/>
+                <w:rFonts w:ascii="Times New Roman" w:hAnsi="Times New Roman" w:eastAsia="Times New Roman" w:cs="Times New Roman"/>
                 <w:sz w:val="24"/>
                 <w:szCs w:val="24"/>
               </w:rPr>
@@ -15158,10 +15278,10 @@
           <w:tcPr>
             <w:tcW w:w="0" w:type="auto"/>
             <w:tcBorders>
-              <w:top w:val="single" w:sz="8" w:space="0" w:color="000000"/>
-              <w:left w:val="single" w:sz="8" w:space="0" w:color="000000"/>
-              <w:bottom w:val="single" w:sz="8" w:space="0" w:color="000000"/>
-              <w:right w:val="single" w:sz="8" w:space="0" w:color="000000"/>
+              <w:top w:val="single" w:color="000000" w:sz="8" w:space="0"/>
+              <w:left w:val="single" w:color="000000" w:sz="8" w:space="0"/>
+              <w:bottom w:val="single" w:color="000000" w:sz="8" w:space="0"/>
+              <w:right w:val="single" w:color="000000" w:sz="8" w:space="0"/>
             </w:tcBorders>
             <w:tcMar>
               <w:top w:w="100" w:type="dxa"/>
@@ -15175,7 +15295,7 @@
             <w:pPr>
               <w:spacing w:after="0" w:line="240" w:lineRule="auto"/>
               <w:rPr>
-                <w:rFonts w:ascii="Times New Roman" w:eastAsia="Times New Roman" w:hAnsi="Times New Roman" w:cs="Times New Roman"/>
+                <w:rFonts w:ascii="Times New Roman" w:hAnsi="Times New Roman" w:eastAsia="Times New Roman" w:cs="Times New Roman"/>
                 <w:sz w:val="24"/>
                 <w:szCs w:val="24"/>
               </w:rPr>
@@ -15186,10 +15306,10 @@
           <w:tcPr>
             <w:tcW w:w="0" w:type="auto"/>
             <w:tcBorders>
-              <w:top w:val="single" w:sz="8" w:space="0" w:color="000000"/>
-              <w:left w:val="single" w:sz="8" w:space="0" w:color="000000"/>
-              <w:bottom w:val="single" w:sz="8" w:space="0" w:color="000000"/>
-              <w:right w:val="single" w:sz="8" w:space="0" w:color="000000"/>
+              <w:top w:val="single" w:color="000000" w:sz="8" w:space="0"/>
+              <w:left w:val="single" w:color="000000" w:sz="8" w:space="0"/>
+              <w:bottom w:val="single" w:color="000000" w:sz="8" w:space="0"/>
+              <w:right w:val="single" w:color="000000" w:sz="8" w:space="0"/>
             </w:tcBorders>
             <w:tcMar>
               <w:top w:w="100" w:type="dxa"/>
@@ -15203,7 +15323,7 @@
             <w:pPr>
               <w:spacing w:after="0" w:line="240" w:lineRule="auto"/>
               <w:rPr>
-                <w:rFonts w:ascii="Times New Roman" w:eastAsia="Times New Roman" w:hAnsi="Times New Roman" w:cs="Times New Roman"/>
+                <w:rFonts w:ascii="Times New Roman" w:hAnsi="Times New Roman" w:eastAsia="Times New Roman" w:cs="Times New Roman"/>
                 <w:sz w:val="24"/>
                 <w:szCs w:val="24"/>
               </w:rPr>
@@ -15214,10 +15334,10 @@
           <w:tcPr>
             <w:tcW w:w="0" w:type="auto"/>
             <w:tcBorders>
-              <w:top w:val="single" w:sz="8" w:space="0" w:color="000000"/>
-              <w:left w:val="single" w:sz="8" w:space="0" w:color="000000"/>
-              <w:bottom w:val="single" w:sz="8" w:space="0" w:color="000000"/>
-              <w:right w:val="single" w:sz="8" w:space="0" w:color="000000"/>
+              <w:top w:val="single" w:color="000000" w:sz="8" w:space="0"/>
+              <w:left w:val="single" w:color="000000" w:sz="8" w:space="0"/>
+              <w:bottom w:val="single" w:color="000000" w:sz="8" w:space="0"/>
+              <w:right w:val="single" w:color="000000" w:sz="8" w:space="0"/>
             </w:tcBorders>
             <w:tcMar>
               <w:top w:w="100" w:type="dxa"/>
@@ -15231,7 +15351,7 @@
             <w:pPr>
               <w:spacing w:after="0" w:line="240" w:lineRule="auto"/>
               <w:rPr>
-                <w:rFonts w:ascii="Times New Roman" w:eastAsia="Times New Roman" w:hAnsi="Times New Roman" w:cs="Times New Roman"/>
+                <w:rFonts w:ascii="Times New Roman" w:hAnsi="Times New Roman" w:eastAsia="Times New Roman" w:cs="Times New Roman"/>
                 <w:sz w:val="24"/>
                 <w:szCs w:val="24"/>
               </w:rPr>
@@ -15244,10 +15364,10 @@
           <w:tcPr>
             <w:tcW w:w="0" w:type="auto"/>
             <w:tcBorders>
-              <w:top w:val="single" w:sz="8" w:space="0" w:color="000000"/>
-              <w:left w:val="single" w:sz="8" w:space="0" w:color="000000"/>
-              <w:bottom w:val="single" w:sz="8" w:space="0" w:color="000000"/>
-              <w:right w:val="single" w:sz="8" w:space="0" w:color="000000"/>
+              <w:top w:val="single" w:color="000000" w:sz="8" w:space="0"/>
+              <w:left w:val="single" w:color="000000" w:sz="8" w:space="0"/>
+              <w:bottom w:val="single" w:color="000000" w:sz="8" w:space="0"/>
+              <w:right w:val="single" w:color="000000" w:sz="8" w:space="0"/>
             </w:tcBorders>
             <w:tcMar>
               <w:top w:w="100" w:type="dxa"/>
@@ -15261,7 +15381,7 @@
             <w:pPr>
               <w:spacing w:after="0" w:line="240" w:lineRule="auto"/>
               <w:rPr>
-                <w:rFonts w:ascii="Times New Roman" w:eastAsia="Times New Roman" w:hAnsi="Times New Roman" w:cs="Times New Roman"/>
+                <w:rFonts w:ascii="Times New Roman" w:hAnsi="Times New Roman" w:eastAsia="Times New Roman" w:cs="Times New Roman"/>
                 <w:sz w:val="24"/>
                 <w:szCs w:val="24"/>
               </w:rPr>
@@ -15272,10 +15392,10 @@
           <w:tcPr>
             <w:tcW w:w="0" w:type="auto"/>
             <w:tcBorders>
-              <w:top w:val="single" w:sz="8" w:space="0" w:color="000000"/>
-              <w:left w:val="single" w:sz="8" w:space="0" w:color="000000"/>
-              <w:bottom w:val="single" w:sz="8" w:space="0" w:color="000000"/>
-              <w:right w:val="single" w:sz="8" w:space="0" w:color="000000"/>
+              <w:top w:val="single" w:color="000000" w:sz="8" w:space="0"/>
+              <w:left w:val="single" w:color="000000" w:sz="8" w:space="0"/>
+              <w:bottom w:val="single" w:color="000000" w:sz="8" w:space="0"/>
+              <w:right w:val="single" w:color="000000" w:sz="8" w:space="0"/>
             </w:tcBorders>
             <w:tcMar>
               <w:top w:w="100" w:type="dxa"/>
@@ -15289,7 +15409,7 @@
             <w:pPr>
               <w:spacing w:after="0" w:line="240" w:lineRule="auto"/>
               <w:rPr>
-                <w:rFonts w:ascii="Times New Roman" w:eastAsia="Times New Roman" w:hAnsi="Times New Roman" w:cs="Times New Roman"/>
+                <w:rFonts w:ascii="Times New Roman" w:hAnsi="Times New Roman" w:eastAsia="Times New Roman" w:cs="Times New Roman"/>
                 <w:sz w:val="24"/>
                 <w:szCs w:val="24"/>
               </w:rPr>
@@ -15300,10 +15420,10 @@
           <w:tcPr>
             <w:tcW w:w="0" w:type="auto"/>
             <w:tcBorders>
-              <w:top w:val="single" w:sz="8" w:space="0" w:color="000000"/>
-              <w:left w:val="single" w:sz="8" w:space="0" w:color="000000"/>
-              <w:bottom w:val="single" w:sz="8" w:space="0" w:color="000000"/>
-              <w:right w:val="single" w:sz="8" w:space="0" w:color="000000"/>
+              <w:top w:val="single" w:color="000000" w:sz="8" w:space="0"/>
+              <w:left w:val="single" w:color="000000" w:sz="8" w:space="0"/>
+              <w:bottom w:val="single" w:color="000000" w:sz="8" w:space="0"/>
+              <w:right w:val="single" w:color="000000" w:sz="8" w:space="0"/>
             </w:tcBorders>
             <w:tcMar>
               <w:top w:w="100" w:type="dxa"/>
@@ -15317,7 +15437,7 @@
             <w:pPr>
               <w:spacing w:after="0" w:line="240" w:lineRule="auto"/>
               <w:rPr>
-                <w:rFonts w:ascii="Times New Roman" w:eastAsia="Times New Roman" w:hAnsi="Times New Roman" w:cs="Times New Roman"/>
+                <w:rFonts w:ascii="Times New Roman" w:hAnsi="Times New Roman" w:eastAsia="Times New Roman" w:cs="Times New Roman"/>
                 <w:sz w:val="24"/>
                 <w:szCs w:val="24"/>
               </w:rPr>
@@ -15328,7 +15448,7 @@
     </w:tbl>
     <w:p/>
     <w:sectPr>
-      <w:pgSz w:w="12240" w:h="15840"/>
+      <w:pgSz w:w="12240" w:h="15840" w:orient="portrait"/>
       <w:pgMar w:top="1417" w:right="1701" w:bottom="1417" w:left="1701" w:header="708" w:footer="708" w:gutter="0"/>
       <w:pgNumType w:start="1"/>
       <w:cols w:space="720"/>
@@ -16819,7 +16939,7 @@
   <w:docDefaults>
     <w:rPrDefault>
       <w:rPr>
-        <w:rFonts w:ascii="Calibri" w:eastAsia="Calibri" w:hAnsi="Calibri" w:cs="Calibri"/>
+        <w:rFonts w:ascii="Calibri" w:hAnsi="Calibri" w:eastAsia="Calibri" w:cs="Calibri"/>
         <w:sz w:val="22"/>
         <w:szCs w:val="22"/>
         <w:lang w:val="es-CO" w:eastAsia="es-CO" w:bidi="ar-SA"/>
@@ -16834,14 +16954,14 @@
   <w:latentStyles w:defLockedState="0" w:defUIPriority="99" w:defSemiHidden="0" w:defUnhideWhenUsed="0" w:defQFormat="0" w:count="376">
     <w:lsdException w:name="Normal" w:uiPriority="0" w:qFormat="1"/>
     <w:lsdException w:name="heading 1" w:uiPriority="9" w:qFormat="1"/>
-    <w:lsdException w:name="heading 2" w:semiHidden="1" w:uiPriority="9" w:unhideWhenUsed="1" w:qFormat="1"/>
-    <w:lsdException w:name="heading 3" w:semiHidden="1" w:uiPriority="9" w:unhideWhenUsed="1" w:qFormat="1"/>
-    <w:lsdException w:name="heading 4" w:semiHidden="1" w:uiPriority="9" w:unhideWhenUsed="1" w:qFormat="1"/>
-    <w:lsdException w:name="heading 5" w:semiHidden="1" w:uiPriority="9" w:unhideWhenUsed="1" w:qFormat="1"/>
-    <w:lsdException w:name="heading 6" w:semiHidden="1" w:uiPriority="9" w:unhideWhenUsed="1" w:qFormat="1"/>
-    <w:lsdException w:name="heading 7" w:semiHidden="1" w:uiPriority="9" w:unhideWhenUsed="1" w:qFormat="1"/>
-    <w:lsdException w:name="heading 8" w:semiHidden="1" w:uiPriority="9" w:unhideWhenUsed="1" w:qFormat="1"/>
-    <w:lsdException w:name="heading 9" w:semiHidden="1" w:uiPriority="9" w:unhideWhenUsed="1" w:qFormat="1"/>
+    <w:lsdException w:name="heading 2" w:uiPriority="9" w:semiHidden="1" w:unhideWhenUsed="1" w:qFormat="1"/>
+    <w:lsdException w:name="heading 3" w:uiPriority="9" w:semiHidden="1" w:unhideWhenUsed="1" w:qFormat="1"/>
+    <w:lsdException w:name="heading 4" w:uiPriority="9" w:semiHidden="1" w:unhideWhenUsed="1" w:qFormat="1"/>
+    <w:lsdException w:name="heading 5" w:uiPriority="9" w:semiHidden="1" w:unhideWhenUsed="1" w:qFormat="1"/>
+    <w:lsdException w:name="heading 6" w:uiPriority="9" w:semiHidden="1" w:unhideWhenUsed="1" w:qFormat="1"/>
+    <w:lsdException w:name="heading 7" w:uiPriority="9" w:semiHidden="1" w:unhideWhenUsed="1" w:qFormat="1"/>
+    <w:lsdException w:name="heading 8" w:uiPriority="9" w:semiHidden="1" w:unhideWhenUsed="1" w:qFormat="1"/>
+    <w:lsdException w:name="heading 9" w:uiPriority="9" w:semiHidden="1" w:unhideWhenUsed="1" w:qFormat="1"/>
     <w:lsdException w:name="index 1" w:semiHidden="1" w:unhideWhenUsed="1"/>
     <w:lsdException w:name="index 2" w:semiHidden="1" w:unhideWhenUsed="1"/>
     <w:lsdException w:name="index 3" w:semiHidden="1" w:unhideWhenUsed="1"/>
@@ -16851,22 +16971,22 @@
     <w:lsdException w:name="index 7" w:semiHidden="1" w:unhideWhenUsed="1"/>
     <w:lsdException w:name="index 8" w:semiHidden="1" w:unhideWhenUsed="1"/>
     <w:lsdException w:name="index 9" w:semiHidden="1" w:unhideWhenUsed="1"/>
-    <w:lsdException w:name="toc 1" w:semiHidden="1" w:uiPriority="39" w:unhideWhenUsed="1"/>
-    <w:lsdException w:name="toc 2" w:semiHidden="1" w:uiPriority="39" w:unhideWhenUsed="1"/>
-    <w:lsdException w:name="toc 3" w:semiHidden="1" w:uiPriority="39" w:unhideWhenUsed="1"/>
-    <w:lsdException w:name="toc 4" w:semiHidden="1" w:uiPriority="39" w:unhideWhenUsed="1"/>
-    <w:lsdException w:name="toc 5" w:semiHidden="1" w:uiPriority="39" w:unhideWhenUsed="1"/>
-    <w:lsdException w:name="toc 6" w:semiHidden="1" w:uiPriority="39" w:unhideWhenUsed="1"/>
-    <w:lsdException w:name="toc 7" w:semiHidden="1" w:uiPriority="39" w:unhideWhenUsed="1"/>
-    <w:lsdException w:name="toc 8" w:semiHidden="1" w:uiPriority="39" w:unhideWhenUsed="1"/>
-    <w:lsdException w:name="toc 9" w:semiHidden="1" w:uiPriority="39" w:unhideWhenUsed="1"/>
+    <w:lsdException w:name="toc 1" w:uiPriority="39" w:semiHidden="1" w:unhideWhenUsed="1"/>
+    <w:lsdException w:name="toc 2" w:uiPriority="39" w:semiHidden="1" w:unhideWhenUsed="1"/>
+    <w:lsdException w:name="toc 3" w:uiPriority="39" w:semiHidden="1" w:unhideWhenUsed="1"/>
+    <w:lsdException w:name="toc 4" w:uiPriority="39" w:semiHidden="1" w:unhideWhenUsed="1"/>
+    <w:lsdException w:name="toc 5" w:uiPriority="39" w:semiHidden="1" w:unhideWhenUsed="1"/>
+    <w:lsdException w:name="toc 6" w:uiPriority="39" w:semiHidden="1" w:unhideWhenUsed="1"/>
+    <w:lsdException w:name="toc 7" w:uiPriority="39" w:semiHidden="1" w:unhideWhenUsed="1"/>
+    <w:lsdException w:name="toc 8" w:uiPriority="39" w:semiHidden="1" w:unhideWhenUsed="1"/>
+    <w:lsdException w:name="toc 9" w:uiPriority="39" w:semiHidden="1" w:unhideWhenUsed="1"/>
     <w:lsdException w:name="Normal Indent" w:semiHidden="1" w:unhideWhenUsed="1"/>
     <w:lsdException w:name="footnote text" w:semiHidden="1" w:unhideWhenUsed="1"/>
     <w:lsdException w:name="annotation text" w:semiHidden="1" w:unhideWhenUsed="1"/>
     <w:lsdException w:name="header" w:semiHidden="1" w:unhideWhenUsed="1"/>
     <w:lsdException w:name="footer" w:semiHidden="1" w:unhideWhenUsed="1"/>
     <w:lsdException w:name="index heading" w:semiHidden="1" w:unhideWhenUsed="1"/>
-    <w:lsdException w:name="caption" w:semiHidden="1" w:uiPriority="35" w:unhideWhenUsed="1" w:qFormat="1"/>
+    <w:lsdException w:name="caption" w:uiPriority="35" w:semiHidden="1" w:unhideWhenUsed="1" w:qFormat="1"/>
     <w:lsdException w:name="table of figures" w:semiHidden="1" w:unhideWhenUsed="1"/>
     <w:lsdException w:name="envelope address" w:semiHidden="1" w:unhideWhenUsed="1"/>
     <w:lsdException w:name="envelope return" w:semiHidden="1" w:unhideWhenUsed="1"/>
@@ -16897,7 +17017,7 @@
     <w:lsdException w:name="Title" w:uiPriority="10" w:qFormat="1"/>
     <w:lsdException w:name="Closing" w:semiHidden="1" w:unhideWhenUsed="1"/>
     <w:lsdException w:name="Signature" w:semiHidden="1" w:unhideWhenUsed="1"/>
-    <w:lsdException w:name="Default Paragraph Font" w:semiHidden="1" w:uiPriority="1" w:unhideWhenUsed="1"/>
+    <w:lsdException w:name="Default Paragraph Font" w:uiPriority="1" w:semiHidden="1" w:unhideWhenUsed="1"/>
     <w:lsdException w:name="Body Text" w:semiHidden="1" w:unhideWhenUsed="1"/>
     <w:lsdException w:name="Body Text Indent" w:semiHidden="1" w:unhideWhenUsed="1"/>
     <w:lsdException w:name="List Continue" w:semiHidden="1" w:unhideWhenUsed="1"/>
@@ -17097,8 +17217,8 @@
     <w:lsdException w:name="Subtle Reference" w:uiPriority="31" w:qFormat="1"/>
     <w:lsdException w:name="Intense Reference" w:uiPriority="32" w:qFormat="1"/>
     <w:lsdException w:name="Book Title" w:uiPriority="33" w:qFormat="1"/>
-    <w:lsdException w:name="Bibliography" w:semiHidden="1" w:uiPriority="37" w:unhideWhenUsed="1"/>
-    <w:lsdException w:name="TOC Heading" w:semiHidden="1" w:uiPriority="39" w:unhideWhenUsed="1" w:qFormat="1"/>
+    <w:lsdException w:name="Bibliography" w:uiPriority="37" w:semiHidden="1" w:unhideWhenUsed="1"/>
+    <w:lsdException w:name="TOC Heading" w:uiPriority="39" w:semiHidden="1" w:unhideWhenUsed="1" w:qFormat="1"/>
     <w:lsdException w:name="Plain Table 1" w:uiPriority="41"/>
     <w:lsdException w:name="Plain Table 2" w:uiPriority="42"/>
     <w:lsdException w:name="Plain Table 3" w:uiPriority="43"/>
@@ -17209,7 +17329,7 @@
     <w:lsdException w:name="Unresolved Mention" w:semiHidden="1" w:unhideWhenUsed="1"/>
     <w:lsdException w:name="Smart Link" w:semiHidden="1" w:unhideWhenUsed="1"/>
   </w:latentStyles>
-  <w:style w:type="paragraph" w:default="1" w:styleId="Normal">
+  <w:style w:type="paragraph" w:styleId="Normal" w:default="1">
     <w:name w:val="Normal"/>
     <w:qFormat/>
   </w:style>
@@ -17329,13 +17449,13 @@
       <w:szCs w:val="20"/>
     </w:rPr>
   </w:style>
-  <w:style w:type="character" w:default="1" w:styleId="Fuentedeprrafopredeter">
+  <w:style w:type="character" w:styleId="Fuentedeprrafopredeter" w:default="1">
     <w:name w:val="Default Paragraph Font"/>
     <w:uiPriority w:val="1"/>
     <w:semiHidden/>
     <w:unhideWhenUsed/>
   </w:style>
-  <w:style w:type="table" w:default="1" w:styleId="Tablanormal">
+  <w:style w:type="table" w:styleId="Tablanormal" w:default="1">
     <w:name w:val="Normal Table"/>
     <w:uiPriority w:val="99"/>
     <w:semiHidden/>
@@ -17350,13 +17470,13 @@
       </w:tblCellMar>
     </w:tblPr>
   </w:style>
-  <w:style w:type="numbering" w:default="1" w:styleId="Sinlista">
+  <w:style w:type="numbering" w:styleId="Sinlista" w:default="1">
     <w:name w:val="No List"/>
     <w:uiPriority w:val="99"/>
     <w:semiHidden/>
     <w:unhideWhenUsed/>
   </w:style>
-  <w:style w:type="table" w:customStyle="1" w:styleId="TableNormal">
+  <w:style w:type="table" w:styleId="TableNormal" w:customStyle="1">
     <w:name w:val="Table Normal"/>
     <w:tblPr>
       <w:tblCellMar>
@@ -17394,12 +17514,12 @@
     </w:pPr>
     <w:tblPr>
       <w:tblBorders>
-        <w:top w:val="single" w:sz="4" w:space="0" w:color="auto"/>
-        <w:left w:val="single" w:sz="4" w:space="0" w:color="auto"/>
-        <w:bottom w:val="single" w:sz="4" w:space="0" w:color="auto"/>
-        <w:right w:val="single" w:sz="4" w:space="0" w:color="auto"/>
-        <w:insideH w:val="single" w:sz="4" w:space="0" w:color="auto"/>
-        <w:insideV w:val="single" w:sz="4" w:space="0" w:color="auto"/>
+        <w:top w:val="single" w:color="auto" w:sz="4" w:space="0"/>
+        <w:left w:val="single" w:color="auto" w:sz="4" w:space="0"/>
+        <w:bottom w:val="single" w:color="auto" w:sz="4" w:space="0"/>
+        <w:right w:val="single" w:color="auto" w:sz="4" w:space="0"/>
+        <w:insideH w:val="single" w:color="auto" w:sz="4" w:space="0"/>
+        <w:insideV w:val="single" w:color="auto" w:sz="4" w:space="0"/>
       </w:tblBorders>
     </w:tblPr>
   </w:style>
@@ -17415,14 +17535,14 @@
       <w:spacing w:before="360" w:after="80"/>
     </w:pPr>
     <w:rPr>
-      <w:rFonts w:ascii="Georgia" w:eastAsia="Georgia" w:hAnsi="Georgia" w:cs="Georgia"/>
+      <w:rFonts w:ascii="Georgia" w:hAnsi="Georgia" w:eastAsia="Georgia" w:cs="Georgia"/>
       <w:i/>
       <w:color w:val="666666"/>
       <w:sz w:val="48"/>
       <w:szCs w:val="48"/>
     </w:rPr>
   </w:style>
-  <w:style w:type="table" w:customStyle="1" w:styleId="a">
+  <w:style w:type="table" w:styleId="a" w:customStyle="1">
     <w:basedOn w:val="TableNormal"/>
     <w:tblPr>
       <w:tblStyleRowBandSize w:val="1"/>
@@ -17435,7 +17555,7 @@
       </w:tblCellMar>
     </w:tblPr>
   </w:style>
-  <w:style w:type="table" w:customStyle="1" w:styleId="a0">
+  <w:style w:type="table" w:styleId="a0" w:customStyle="1">
     <w:basedOn w:val="TableNormal"/>
     <w:pPr>
       <w:spacing w:after="0" w:line="240" w:lineRule="auto"/>
@@ -17471,7 +17591,7 @@
       <w:spacing w:before="100" w:beforeAutospacing="1" w:after="100" w:afterAutospacing="1" w:line="240" w:lineRule="auto"/>
     </w:pPr>
     <w:rPr>
-      <w:rFonts w:ascii="Times New Roman" w:eastAsia="Times New Roman" w:hAnsi="Times New Roman" w:cs="Times New Roman"/>
+      <w:rFonts w:ascii="Times New Roman" w:hAnsi="Times New Roman" w:eastAsia="Times New Roman" w:cs="Times New Roman"/>
       <w:sz w:val="24"/>
       <w:szCs w:val="24"/>
     </w:rPr>

</xml_diff>